<commit_message>
Update ReadMe and edit notebooks.
</commit_message>
<xml_diff>
--- a/eNest_research_proposal.docx
+++ b/eNest_research_proposal.docx
@@ -102,7 +102,25 @@
           <w:sz w:val="24"/>
           <w:szCs w:val="24"/>
         </w:rPr>
-        <w:t>for the NestWatch Community Science Project using Observations of Chickadee Nest Boxes in Washington State</w:t>
+        <w:t xml:space="preserve">for the </w:t>
+      </w:r>
+      <w:proofErr w:type="spellStart"/>
+      <w:r>
+        <w:rPr>
+          <w:rFonts w:ascii="Times New Roman" w:hAnsi="Times New Roman" w:cs="Times New Roman"/>
+          <w:sz w:val="24"/>
+          <w:szCs w:val="24"/>
+        </w:rPr>
+        <w:t>NestWatch</w:t>
+      </w:r>
+      <w:proofErr w:type="spellEnd"/>
+      <w:r>
+        <w:rPr>
+          <w:rFonts w:ascii="Times New Roman" w:hAnsi="Times New Roman" w:cs="Times New Roman"/>
+          <w:sz w:val="24"/>
+          <w:szCs w:val="24"/>
+        </w:rPr>
+        <w:t xml:space="preserve"> Community Science Project using Observations of Chickadee Nest Boxes in Washington State</w:t>
       </w:r>
     </w:p>
     <w:p>
@@ -245,7 +263,79 @@
           <w:sz w:val="24"/>
           <w:szCs w:val="24"/>
         </w:rPr>
-        <w:t>The eNest system is a newly available, low cost, automated data collection device for nest bird boxes that could address these issues and expand the scope of data collected. Comparing manual and eNest data collection for NestWatch, a volunteer-based nest monitoring program will provide initial evidence on the suitability of eNest in nest boxes and its compatibility with community science projects.</w:t>
+        <w:t xml:space="preserve">The </w:t>
+      </w:r>
+      <w:proofErr w:type="spellStart"/>
+      <w:r>
+        <w:rPr>
+          <w:rFonts w:ascii="Times New Roman" w:hAnsi="Times New Roman" w:cs="Times New Roman"/>
+          <w:sz w:val="24"/>
+          <w:szCs w:val="24"/>
+        </w:rPr>
+        <w:t>eNest</w:t>
+      </w:r>
+      <w:proofErr w:type="spellEnd"/>
+      <w:r>
+        <w:rPr>
+          <w:rFonts w:ascii="Times New Roman" w:hAnsi="Times New Roman" w:cs="Times New Roman"/>
+          <w:sz w:val="24"/>
+          <w:szCs w:val="24"/>
+        </w:rPr>
+        <w:t xml:space="preserve"> system is a newly available, low cost, automated data collection device for nest bird boxes that could address these issues and expand the scope of data collected. Comparing manual and </w:t>
+      </w:r>
+      <w:proofErr w:type="spellStart"/>
+      <w:r>
+        <w:rPr>
+          <w:rFonts w:ascii="Times New Roman" w:hAnsi="Times New Roman" w:cs="Times New Roman"/>
+          <w:sz w:val="24"/>
+          <w:szCs w:val="24"/>
+        </w:rPr>
+        <w:t>eNest</w:t>
+      </w:r>
+      <w:proofErr w:type="spellEnd"/>
+      <w:r>
+        <w:rPr>
+          <w:rFonts w:ascii="Times New Roman" w:hAnsi="Times New Roman" w:cs="Times New Roman"/>
+          <w:sz w:val="24"/>
+          <w:szCs w:val="24"/>
+        </w:rPr>
+        <w:t xml:space="preserve"> data collection for </w:t>
+      </w:r>
+      <w:proofErr w:type="spellStart"/>
+      <w:r>
+        <w:rPr>
+          <w:rFonts w:ascii="Times New Roman" w:hAnsi="Times New Roman" w:cs="Times New Roman"/>
+          <w:sz w:val="24"/>
+          <w:szCs w:val="24"/>
+        </w:rPr>
+        <w:t>NestWatch</w:t>
+      </w:r>
+      <w:proofErr w:type="spellEnd"/>
+      <w:r>
+        <w:rPr>
+          <w:rFonts w:ascii="Times New Roman" w:hAnsi="Times New Roman" w:cs="Times New Roman"/>
+          <w:sz w:val="24"/>
+          <w:szCs w:val="24"/>
+        </w:rPr>
+        <w:t xml:space="preserve">, a volunteer-based nest monitoring program will provide initial evidence on the suitability of </w:t>
+      </w:r>
+      <w:proofErr w:type="spellStart"/>
+      <w:r>
+        <w:rPr>
+          <w:rFonts w:ascii="Times New Roman" w:hAnsi="Times New Roman" w:cs="Times New Roman"/>
+          <w:sz w:val="24"/>
+          <w:szCs w:val="24"/>
+        </w:rPr>
+        <w:t>eNest</w:t>
+      </w:r>
+      <w:proofErr w:type="spellEnd"/>
+      <w:r>
+        <w:rPr>
+          <w:rFonts w:ascii="Times New Roman" w:hAnsi="Times New Roman" w:cs="Times New Roman"/>
+          <w:sz w:val="24"/>
+          <w:szCs w:val="24"/>
+        </w:rPr>
+        <w:t xml:space="preserve"> in nest boxes and its compatibility with community science projects.</w:t>
       </w:r>
     </w:p>
     <w:p>
@@ -283,13 +373,23 @@
           <w:szCs w:val="24"/>
         </w:rPr>
       </w:pPr>
-      <w:r>
-        <w:rPr>
-          <w:rFonts w:ascii="Times New Roman" w:hAnsi="Times New Roman" w:cs="Times New Roman"/>
-          <w:sz w:val="24"/>
-          <w:szCs w:val="24"/>
-        </w:rPr>
-        <w:t>NestWatch is a volunteer bird nest monitoring program in the United States run by the Cornell Lab of Ornithology</w:t>
+      <w:proofErr w:type="spellStart"/>
+      <w:r>
+        <w:rPr>
+          <w:rFonts w:ascii="Times New Roman" w:hAnsi="Times New Roman" w:cs="Times New Roman"/>
+          <w:sz w:val="24"/>
+          <w:szCs w:val="24"/>
+        </w:rPr>
+        <w:t>NestWatch</w:t>
+      </w:r>
+      <w:proofErr w:type="spellEnd"/>
+      <w:r>
+        <w:rPr>
+          <w:rFonts w:ascii="Times New Roman" w:hAnsi="Times New Roman" w:cs="Times New Roman"/>
+          <w:sz w:val="24"/>
+          <w:szCs w:val="24"/>
+        </w:rPr>
+        <w:t xml:space="preserve"> is a volunteer bird nest monitoring program in the United States run by the Cornell Lab of Ornithology</w:t>
       </w:r>
       <w:r>
         <w:rPr>
@@ -360,15 +460,51 @@
           <w:sz w:val="24"/>
           <w:szCs w:val="24"/>
         </w:rPr>
-        <w:t xml:space="preserve">. Community science projects like NestWatch expand the capability of researchers to collect large amounts of data while connecting the general public to the natural world through science. </w:t>
-      </w:r>
-      <w:r>
-        <w:rPr>
-          <w:rFonts w:ascii="Times New Roman" w:hAnsi="Times New Roman" w:cs="Times New Roman"/>
-          <w:sz w:val="24"/>
-          <w:szCs w:val="24"/>
-        </w:rPr>
-        <w:t xml:space="preserve">They also face challenges such as observer impact, poor data quality, and volunteer limitations. For NestWatch, manual monitoring of nest sites might disturb nests, </w:t>
+        <w:t xml:space="preserve">. Community science projects like </w:t>
+      </w:r>
+      <w:proofErr w:type="spellStart"/>
+      <w:r>
+        <w:rPr>
+          <w:rFonts w:ascii="Times New Roman" w:hAnsi="Times New Roman" w:cs="Times New Roman"/>
+          <w:sz w:val="24"/>
+          <w:szCs w:val="24"/>
+        </w:rPr>
+        <w:t>NestWatch</w:t>
+      </w:r>
+      <w:proofErr w:type="spellEnd"/>
+      <w:r>
+        <w:rPr>
+          <w:rFonts w:ascii="Times New Roman" w:hAnsi="Times New Roman" w:cs="Times New Roman"/>
+          <w:sz w:val="24"/>
+          <w:szCs w:val="24"/>
+        </w:rPr>
+        <w:t xml:space="preserve"> expand the capability of researchers to collect large amounts of data while connecting the general public to the natural world through science. </w:t>
+      </w:r>
+      <w:r>
+        <w:rPr>
+          <w:rFonts w:ascii="Times New Roman" w:hAnsi="Times New Roman" w:cs="Times New Roman"/>
+          <w:sz w:val="24"/>
+          <w:szCs w:val="24"/>
+        </w:rPr>
+        <w:t xml:space="preserve">They also face challenges such as observer impact, poor data quality, and volunteer limitations. For </w:t>
+      </w:r>
+      <w:proofErr w:type="spellStart"/>
+      <w:r>
+        <w:rPr>
+          <w:rFonts w:ascii="Times New Roman" w:hAnsi="Times New Roman" w:cs="Times New Roman"/>
+          <w:sz w:val="24"/>
+          <w:szCs w:val="24"/>
+        </w:rPr>
+        <w:t>NestWatch</w:t>
+      </w:r>
+      <w:proofErr w:type="spellEnd"/>
+      <w:r>
+        <w:rPr>
+          <w:rFonts w:ascii="Times New Roman" w:hAnsi="Times New Roman" w:cs="Times New Roman"/>
+          <w:sz w:val="24"/>
+          <w:szCs w:val="24"/>
+        </w:rPr>
+        <w:t xml:space="preserve">, manual monitoring of nest sites might disturb nests, </w:t>
       </w:r>
       <w:r>
         <w:rPr>
@@ -489,7 +625,25 @@
           <w:sz w:val="24"/>
           <w:szCs w:val="24"/>
         </w:rPr>
-        <w:t xml:space="preserve">visiting a nest repeatedly could cause the parent birds to abandon the nest or alert predators and parasitic bird species to the nest location. In the NestWatch protocol, nests are </w:t>
+        <w:t xml:space="preserve">visiting a nest repeatedly could cause the parent birds to abandon the nest or alert predators and parasitic bird species to the nest location. In the </w:t>
+      </w:r>
+      <w:proofErr w:type="spellStart"/>
+      <w:r>
+        <w:rPr>
+          <w:rFonts w:ascii="Times New Roman" w:hAnsi="Times New Roman" w:cs="Times New Roman"/>
+          <w:sz w:val="24"/>
+          <w:szCs w:val="24"/>
+        </w:rPr>
+        <w:t>NestWatch</w:t>
+      </w:r>
+      <w:proofErr w:type="spellEnd"/>
+      <w:r>
+        <w:rPr>
+          <w:rFonts w:ascii="Times New Roman" w:hAnsi="Times New Roman" w:cs="Times New Roman"/>
+          <w:sz w:val="24"/>
+          <w:szCs w:val="24"/>
+        </w:rPr>
+        <w:t xml:space="preserve"> protocol, nests are </w:t>
       </w:r>
       <w:r>
         <w:rPr>
@@ -762,7 +916,25 @@
           <w:sz w:val="24"/>
           <w:szCs w:val="24"/>
         </w:rPr>
-        <w:t xml:space="preserve">Automated monitoring with eNest, a data collection system for bird nest boxes, gathers </w:t>
+        <w:t xml:space="preserve">Automated monitoring with </w:t>
+      </w:r>
+      <w:proofErr w:type="spellStart"/>
+      <w:r>
+        <w:rPr>
+          <w:rFonts w:ascii="Times New Roman" w:hAnsi="Times New Roman" w:cs="Times New Roman"/>
+          <w:sz w:val="24"/>
+          <w:szCs w:val="24"/>
+        </w:rPr>
+        <w:t>eNest</w:t>
+      </w:r>
+      <w:proofErr w:type="spellEnd"/>
+      <w:r>
+        <w:rPr>
+          <w:rFonts w:ascii="Times New Roman" w:hAnsi="Times New Roman" w:cs="Times New Roman"/>
+          <w:sz w:val="24"/>
+          <w:szCs w:val="24"/>
+        </w:rPr>
+        <w:t xml:space="preserve">, a data collection system for bird nest boxes, gathers </w:t>
       </w:r>
       <w:r>
         <w:rPr>
@@ -866,7 +1038,25 @@
           <w:sz w:val="24"/>
           <w:szCs w:val="24"/>
         </w:rPr>
-        <w:t>After the nesting season, the data can be uploaded to the eNest data visualization dashboard and interpreted for important nest observations.</w:t>
+        <w:t xml:space="preserve">After the nesting season, the data can be uploaded to the </w:t>
+      </w:r>
+      <w:proofErr w:type="spellStart"/>
+      <w:r>
+        <w:rPr>
+          <w:rFonts w:ascii="Times New Roman" w:hAnsi="Times New Roman" w:cs="Times New Roman"/>
+          <w:sz w:val="24"/>
+          <w:szCs w:val="24"/>
+        </w:rPr>
+        <w:t>eNest</w:t>
+      </w:r>
+      <w:proofErr w:type="spellEnd"/>
+      <w:r>
+        <w:rPr>
+          <w:rFonts w:ascii="Times New Roman" w:hAnsi="Times New Roman" w:cs="Times New Roman"/>
+          <w:sz w:val="24"/>
+          <w:szCs w:val="24"/>
+        </w:rPr>
+        <w:t xml:space="preserve"> data visualization dashboard and interpreted for important nest observations.</w:t>
       </w:r>
       <w:r>
         <w:rPr>
@@ -882,7 +1072,25 @@
           <w:sz w:val="24"/>
           <w:szCs w:val="24"/>
         </w:rPr>
-        <w:t>By automatically collecting data, eNest improve</w:t>
+        <w:t xml:space="preserve">By automatically collecting data, </w:t>
+      </w:r>
+      <w:proofErr w:type="spellStart"/>
+      <w:r>
+        <w:rPr>
+          <w:rFonts w:ascii="Times New Roman" w:hAnsi="Times New Roman" w:cs="Times New Roman"/>
+          <w:sz w:val="24"/>
+          <w:szCs w:val="24"/>
+        </w:rPr>
+        <w:t>eNest</w:t>
+      </w:r>
+      <w:proofErr w:type="spellEnd"/>
+      <w:r>
+        <w:rPr>
+          <w:rFonts w:ascii="Times New Roman" w:hAnsi="Times New Roman" w:cs="Times New Roman"/>
+          <w:sz w:val="24"/>
+          <w:szCs w:val="24"/>
+        </w:rPr>
+        <w:t xml:space="preserve"> improve</w:t>
       </w:r>
       <w:r>
         <w:rPr>
@@ -932,7 +1140,25 @@
           <w:sz w:val="24"/>
           <w:szCs w:val="24"/>
         </w:rPr>
-        <w:t>The eNest system has</w:t>
+        <w:t xml:space="preserve">The </w:t>
+      </w:r>
+      <w:proofErr w:type="spellStart"/>
+      <w:r>
+        <w:rPr>
+          <w:rFonts w:ascii="Times New Roman" w:hAnsi="Times New Roman" w:cs="Times New Roman"/>
+          <w:sz w:val="24"/>
+          <w:szCs w:val="24"/>
+        </w:rPr>
+        <w:t>eNest</w:t>
+      </w:r>
+      <w:proofErr w:type="spellEnd"/>
+      <w:r>
+        <w:rPr>
+          <w:rFonts w:ascii="Times New Roman" w:hAnsi="Times New Roman" w:cs="Times New Roman"/>
+          <w:sz w:val="24"/>
+          <w:szCs w:val="24"/>
+        </w:rPr>
+        <w:t xml:space="preserve"> system has</w:t>
       </w:r>
       <w:r>
         <w:rPr>
@@ -988,7 +1214,25 @@
           <w:sz w:val="24"/>
           <w:szCs w:val="24"/>
         </w:rPr>
-        <w:t>In 2019, eNest was field tested in approximately 50 nest boxes with no discernable negative effects</w:t>
+        <w:t xml:space="preserve">In 2019, </w:t>
+      </w:r>
+      <w:proofErr w:type="spellStart"/>
+      <w:r>
+        <w:rPr>
+          <w:rFonts w:ascii="Times New Roman" w:hAnsi="Times New Roman" w:cs="Times New Roman"/>
+          <w:sz w:val="24"/>
+          <w:szCs w:val="24"/>
+        </w:rPr>
+        <w:t>eNest</w:t>
+      </w:r>
+      <w:proofErr w:type="spellEnd"/>
+      <w:r>
+        <w:rPr>
+          <w:rFonts w:ascii="Times New Roman" w:hAnsi="Times New Roman" w:cs="Times New Roman"/>
+          <w:sz w:val="24"/>
+          <w:szCs w:val="24"/>
+        </w:rPr>
+        <w:t xml:space="preserve"> was field tested in approximately 50 nest boxes with no discernable negative effects</w:t>
       </w:r>
       <w:r>
         <w:rPr>
@@ -1012,7 +1256,25 @@
           <w:sz w:val="24"/>
           <w:szCs w:val="24"/>
         </w:rPr>
-        <w:t>predation and parasitic events. And although eNest removes the need for regular nest site visits, it requires technical literacy to upload the data and interact with it through the online dashboard.</w:t>
+        <w:t xml:space="preserve">predation and parasitic events. And although </w:t>
+      </w:r>
+      <w:proofErr w:type="spellStart"/>
+      <w:r>
+        <w:rPr>
+          <w:rFonts w:ascii="Times New Roman" w:hAnsi="Times New Roman" w:cs="Times New Roman"/>
+          <w:sz w:val="24"/>
+          <w:szCs w:val="24"/>
+        </w:rPr>
+        <w:t>eNest</w:t>
+      </w:r>
+      <w:proofErr w:type="spellEnd"/>
+      <w:r>
+        <w:rPr>
+          <w:rFonts w:ascii="Times New Roman" w:hAnsi="Times New Roman" w:cs="Times New Roman"/>
+          <w:sz w:val="24"/>
+          <w:szCs w:val="24"/>
+        </w:rPr>
+        <w:t xml:space="preserve"> removes the need for regular nest site visits, it requires technical literacy to upload the data and interact with it through the online dashboard.</w:t>
       </w:r>
       <w:r>
         <w:rPr>
@@ -1061,7 +1323,25 @@
           <w:sz w:val="24"/>
           <w:szCs w:val="24"/>
         </w:rPr>
-        <w:t xml:space="preserve"> Device cost is also a potential hurdle to community science projects. The manufacturer’s goal is to price eNest under $100 by 2021, but </w:t>
+        <w:t xml:space="preserve"> Device cost is also a potential hurdle to community science projects. The manufacturer’s goal is to price </w:t>
+      </w:r>
+      <w:proofErr w:type="spellStart"/>
+      <w:r>
+        <w:rPr>
+          <w:rFonts w:ascii="Times New Roman" w:hAnsi="Times New Roman" w:cs="Times New Roman"/>
+          <w:sz w:val="24"/>
+          <w:szCs w:val="24"/>
+        </w:rPr>
+        <w:t>eNest</w:t>
+      </w:r>
+      <w:proofErr w:type="spellEnd"/>
+      <w:r>
+        <w:rPr>
+          <w:rFonts w:ascii="Times New Roman" w:hAnsi="Times New Roman" w:cs="Times New Roman"/>
+          <w:sz w:val="24"/>
+          <w:szCs w:val="24"/>
+        </w:rPr>
+        <w:t xml:space="preserve"> under $100 by 2021, but </w:t>
       </w:r>
       <w:r>
         <w:rPr>
@@ -1125,15 +1405,51 @@
           <w:sz w:val="24"/>
           <w:szCs w:val="24"/>
         </w:rPr>
-        <w:t xml:space="preserve"> Finally, there is an experiential cost to consider. The eNest system collects all the data, making site visits redundant. These repeated site visits might be an </w:t>
-      </w:r>
-      <w:r>
-        <w:rPr>
-          <w:rFonts w:ascii="Times New Roman" w:hAnsi="Times New Roman" w:cs="Times New Roman"/>
-          <w:sz w:val="24"/>
-          <w:szCs w:val="24"/>
-        </w:rPr>
-        <w:t xml:space="preserve">integral part of connecting a volunteer to the natural world, and key to the NestWatch community science experience. </w:t>
+        <w:t xml:space="preserve"> Finally, there is an experiential cost to consider. The </w:t>
+      </w:r>
+      <w:proofErr w:type="spellStart"/>
+      <w:r>
+        <w:rPr>
+          <w:rFonts w:ascii="Times New Roman" w:hAnsi="Times New Roman" w:cs="Times New Roman"/>
+          <w:sz w:val="24"/>
+          <w:szCs w:val="24"/>
+        </w:rPr>
+        <w:t>eNest</w:t>
+      </w:r>
+      <w:proofErr w:type="spellEnd"/>
+      <w:r>
+        <w:rPr>
+          <w:rFonts w:ascii="Times New Roman" w:hAnsi="Times New Roman" w:cs="Times New Roman"/>
+          <w:sz w:val="24"/>
+          <w:szCs w:val="24"/>
+        </w:rPr>
+        <w:t xml:space="preserve"> system collects all the data, making site visits redundant. These repeated site visits might be an </w:t>
+      </w:r>
+      <w:r>
+        <w:rPr>
+          <w:rFonts w:ascii="Times New Roman" w:hAnsi="Times New Roman" w:cs="Times New Roman"/>
+          <w:sz w:val="24"/>
+          <w:szCs w:val="24"/>
+        </w:rPr>
+        <w:t xml:space="preserve">integral part of connecting a volunteer to the natural world, and key to the </w:t>
+      </w:r>
+      <w:proofErr w:type="spellStart"/>
+      <w:r>
+        <w:rPr>
+          <w:rFonts w:ascii="Times New Roman" w:hAnsi="Times New Roman" w:cs="Times New Roman"/>
+          <w:sz w:val="24"/>
+          <w:szCs w:val="24"/>
+        </w:rPr>
+        <w:t>NestWatch</w:t>
+      </w:r>
+      <w:proofErr w:type="spellEnd"/>
+      <w:r>
+        <w:rPr>
+          <w:rFonts w:ascii="Times New Roman" w:hAnsi="Times New Roman" w:cs="Times New Roman"/>
+          <w:sz w:val="24"/>
+          <w:szCs w:val="24"/>
+        </w:rPr>
+        <w:t xml:space="preserve"> community science experience. </w:t>
       </w:r>
     </w:p>
     <w:p>
@@ -1177,7 +1493,43 @@
           <w:sz w:val="24"/>
           <w:szCs w:val="24"/>
         </w:rPr>
-        <w:t xml:space="preserve"> purpose of this study is to compare manual and eNest assisted monitoring of nest sites in a community science environment by analyzing important nest observations collected for NestWatch from chickadee nest boxes. We would like to know: (1) Is there a significant difference between nest </w:t>
+        <w:t xml:space="preserve"> purpose of this study is to compare manual and </w:t>
+      </w:r>
+      <w:proofErr w:type="spellStart"/>
+      <w:r>
+        <w:rPr>
+          <w:rFonts w:ascii="Times New Roman" w:hAnsi="Times New Roman" w:cs="Times New Roman"/>
+          <w:sz w:val="24"/>
+          <w:szCs w:val="24"/>
+        </w:rPr>
+        <w:t>eNest</w:t>
+      </w:r>
+      <w:proofErr w:type="spellEnd"/>
+      <w:r>
+        <w:rPr>
+          <w:rFonts w:ascii="Times New Roman" w:hAnsi="Times New Roman" w:cs="Times New Roman"/>
+          <w:sz w:val="24"/>
+          <w:szCs w:val="24"/>
+        </w:rPr>
+        <w:t xml:space="preserve"> assisted monitoring of nest sites in a community science environment by analyzing important nest observations collected for </w:t>
+      </w:r>
+      <w:proofErr w:type="spellStart"/>
+      <w:r>
+        <w:rPr>
+          <w:rFonts w:ascii="Times New Roman" w:hAnsi="Times New Roman" w:cs="Times New Roman"/>
+          <w:sz w:val="24"/>
+          <w:szCs w:val="24"/>
+        </w:rPr>
+        <w:t>NestWatch</w:t>
+      </w:r>
+      <w:proofErr w:type="spellEnd"/>
+      <w:r>
+        <w:rPr>
+          <w:rFonts w:ascii="Times New Roman" w:hAnsi="Times New Roman" w:cs="Times New Roman"/>
+          <w:sz w:val="24"/>
+          <w:szCs w:val="24"/>
+        </w:rPr>
+        <w:t xml:space="preserve"> from chickadee nest boxes. We would like to know: (1) Is there a significant difference between nest </w:t>
       </w:r>
       <w:r>
         <w:rPr>
@@ -1193,7 +1545,25 @@
           <w:sz w:val="24"/>
           <w:szCs w:val="24"/>
         </w:rPr>
-        <w:t xml:space="preserve">observations collected from manual and eNest assisted monitoring? (2) </w:t>
+        <w:t xml:space="preserve">observations collected from manual and </w:t>
+      </w:r>
+      <w:proofErr w:type="spellStart"/>
+      <w:r>
+        <w:rPr>
+          <w:rFonts w:ascii="Times New Roman" w:hAnsi="Times New Roman" w:cs="Times New Roman"/>
+          <w:sz w:val="24"/>
+          <w:szCs w:val="24"/>
+        </w:rPr>
+        <w:t>eNest</w:t>
+      </w:r>
+      <w:proofErr w:type="spellEnd"/>
+      <w:r>
+        <w:rPr>
+          <w:rFonts w:ascii="Times New Roman" w:hAnsi="Times New Roman" w:cs="Times New Roman"/>
+          <w:sz w:val="24"/>
+          <w:szCs w:val="24"/>
+        </w:rPr>
+        <w:t xml:space="preserve"> assisted monitoring? (2) </w:t>
       </w:r>
       <w:r>
         <w:rPr>
@@ -1225,7 +1595,25 @@
           <w:sz w:val="24"/>
           <w:szCs w:val="24"/>
         </w:rPr>
-        <w:t xml:space="preserve">By answering these questions, we hope to show that eNest is a suitable alternative to manually collecting data from bird nest boxes for community science projects. Nest observations that we will examine include: </w:t>
+        <w:t xml:space="preserve">By answering these questions, we hope to show that </w:t>
+      </w:r>
+      <w:proofErr w:type="spellStart"/>
+      <w:r>
+        <w:rPr>
+          <w:rFonts w:ascii="Times New Roman" w:hAnsi="Times New Roman" w:cs="Times New Roman"/>
+          <w:sz w:val="24"/>
+          <w:szCs w:val="24"/>
+        </w:rPr>
+        <w:t>eNest</w:t>
+      </w:r>
+      <w:proofErr w:type="spellEnd"/>
+      <w:r>
+        <w:rPr>
+          <w:rFonts w:ascii="Times New Roman" w:hAnsi="Times New Roman" w:cs="Times New Roman"/>
+          <w:sz w:val="24"/>
+          <w:szCs w:val="24"/>
+        </w:rPr>
+        <w:t xml:space="preserve"> is a suitable alternative to manually collecting data from bird nest boxes for community science projects. Nest observations that we will examine include: </w:t>
       </w:r>
       <w:r>
         <w:rPr>
@@ -1433,7 +1821,7 @@
           <w:sz w:val="24"/>
           <w:szCs w:val="24"/>
         </w:rPr>
-        <w:t xml:space="preserve">, and </w:t>
+        <w:t xml:space="preserve">, </w:t>
       </w:r>
       <w:r>
         <w:rPr>
@@ -1442,6 +1830,14 @@
           <w:szCs w:val="24"/>
         </w:rPr>
         <w:t>host species count total</w:t>
+      </w:r>
+      <w:r>
+        <w:rPr>
+          <w:rFonts w:ascii="Times New Roman" w:hAnsi="Times New Roman" w:cs="Times New Roman"/>
+          <w:sz w:val="24"/>
+          <w:szCs w:val="24"/>
+        </w:rPr>
+        <w:t>, and volunteer report success</w:t>
       </w:r>
       <w:r>
         <w:rPr>
@@ -1467,7 +1863,25 @@
           <w:sz w:val="24"/>
           <w:szCs w:val="24"/>
         </w:rPr>
-        <w:t xml:space="preserve">We hypothesize that there is a difference between manual and eNest assisted monitoring of chickadee nest boxes. We predict that the temporal </w:t>
+        <w:t xml:space="preserve">We hypothesize that there is a difference between manual and </w:t>
+      </w:r>
+      <w:proofErr w:type="spellStart"/>
+      <w:r>
+        <w:rPr>
+          <w:rFonts w:ascii="Times New Roman" w:hAnsi="Times New Roman" w:cs="Times New Roman"/>
+          <w:sz w:val="24"/>
+          <w:szCs w:val="24"/>
+        </w:rPr>
+        <w:t>eNest</w:t>
+      </w:r>
+      <w:proofErr w:type="spellEnd"/>
+      <w:r>
+        <w:rPr>
+          <w:rFonts w:ascii="Times New Roman" w:hAnsi="Times New Roman" w:cs="Times New Roman"/>
+          <w:sz w:val="24"/>
+          <w:szCs w:val="24"/>
+        </w:rPr>
+        <w:t xml:space="preserve"> assisted monitoring of chickadee nest boxes. We predict that the temporal </w:t>
       </w:r>
       <w:r>
         <w:rPr>
@@ -1491,7 +1905,25 @@
           <w:sz w:val="24"/>
           <w:szCs w:val="24"/>
         </w:rPr>
-        <w:t xml:space="preserve">and fledge dates) will be different. Observations collected by eNest will have earlier dates and be more varied because the device gathers data continuously. We </w:t>
+        <w:t xml:space="preserve">and fledge dates) will be different. Observations collected by </w:t>
+      </w:r>
+      <w:proofErr w:type="spellStart"/>
+      <w:r>
+        <w:rPr>
+          <w:rFonts w:ascii="Times New Roman" w:hAnsi="Times New Roman" w:cs="Times New Roman"/>
+          <w:sz w:val="24"/>
+          <w:szCs w:val="24"/>
+        </w:rPr>
+        <w:t>eNest</w:t>
+      </w:r>
+      <w:proofErr w:type="spellEnd"/>
+      <w:r>
+        <w:rPr>
+          <w:rFonts w:ascii="Times New Roman" w:hAnsi="Times New Roman" w:cs="Times New Roman"/>
+          <w:sz w:val="24"/>
+          <w:szCs w:val="24"/>
+        </w:rPr>
+        <w:t xml:space="preserve"> will have earlier dates and be more varied because the device gathers data continuously. We </w:t>
       </w:r>
       <w:r>
         <w:rPr>
@@ -1548,15 +1980,51 @@
           <w:sz w:val="24"/>
           <w:szCs w:val="24"/>
         </w:rPr>
-        <w:t xml:space="preserve"> and final nest fate more positive (chicks successfully fledge) in nest boxes equipped with eNest because the device is less disturbing than r</w:t>
-      </w:r>
-      <w:r>
-        <w:rPr>
-          <w:rFonts w:ascii="Times New Roman" w:hAnsi="Times New Roman" w:cs="Times New Roman"/>
-          <w:sz w:val="24"/>
-          <w:szCs w:val="24"/>
-        </w:rPr>
-        <w:t>epeated nest visits. We predict all other nest observations will not be significantly different. Both repeated nest visits or design features of the eNest system may alert predators or parasitic species to the nest, and, for the purpose of this study, we think these events occur randomly enough to leave out of the temporal nest cycle. Variation is expected in nesting species and number of eggs, but we think these</w:t>
+        <w:t xml:space="preserve"> and final nest fate more positive (chicks successfully fledge) in nest boxes equipped with </w:t>
+      </w:r>
+      <w:proofErr w:type="spellStart"/>
+      <w:r>
+        <w:rPr>
+          <w:rFonts w:ascii="Times New Roman" w:hAnsi="Times New Roman" w:cs="Times New Roman"/>
+          <w:sz w:val="24"/>
+          <w:szCs w:val="24"/>
+        </w:rPr>
+        <w:t>eNest</w:t>
+      </w:r>
+      <w:proofErr w:type="spellEnd"/>
+      <w:r>
+        <w:rPr>
+          <w:rFonts w:ascii="Times New Roman" w:hAnsi="Times New Roman" w:cs="Times New Roman"/>
+          <w:sz w:val="24"/>
+          <w:szCs w:val="24"/>
+        </w:rPr>
+        <w:t xml:space="preserve"> because the device is less disturbing than r</w:t>
+      </w:r>
+      <w:r>
+        <w:rPr>
+          <w:rFonts w:ascii="Times New Roman" w:hAnsi="Times New Roman" w:cs="Times New Roman"/>
+          <w:sz w:val="24"/>
+          <w:szCs w:val="24"/>
+        </w:rPr>
+        <w:t xml:space="preserve">epeated nest visits. We predict all other nest observations will not be significantly different. Both repeated nest visits or design features of the </w:t>
+      </w:r>
+      <w:proofErr w:type="spellStart"/>
+      <w:r>
+        <w:rPr>
+          <w:rFonts w:ascii="Times New Roman" w:hAnsi="Times New Roman" w:cs="Times New Roman"/>
+          <w:sz w:val="24"/>
+          <w:szCs w:val="24"/>
+        </w:rPr>
+        <w:t>eNest</w:t>
+      </w:r>
+      <w:proofErr w:type="spellEnd"/>
+      <w:r>
+        <w:rPr>
+          <w:rFonts w:ascii="Times New Roman" w:hAnsi="Times New Roman" w:cs="Times New Roman"/>
+          <w:sz w:val="24"/>
+          <w:szCs w:val="24"/>
+        </w:rPr>
+        <w:t xml:space="preserve"> system may alert predators or parasitic species to the nest, and, for the purpose of this study, we think these events occur randomly enough to leave out of the temporal nest cycle. Variation is expected in nesting species and number of eggs, but we think these</w:t>
       </w:r>
       <w:r>
         <w:rPr>
@@ -1658,6 +2126,7 @@
         </w:rPr>
         <w:t>hickadee (</w:t>
       </w:r>
+      <w:proofErr w:type="spellStart"/>
       <w:r>
         <w:rPr>
           <w:rFonts w:ascii="Times New Roman" w:hAnsi="Times New Roman" w:cs="Times New Roman"/>
@@ -1666,7 +2135,18 @@
           <w:sz w:val="24"/>
           <w:szCs w:val="24"/>
         </w:rPr>
-        <w:t>Poecile sp.</w:t>
+        <w:t>Poecile</w:t>
+      </w:r>
+      <w:proofErr w:type="spellEnd"/>
+      <w:r>
+        <w:rPr>
+          <w:rFonts w:ascii="Times New Roman" w:hAnsi="Times New Roman" w:cs="Times New Roman"/>
+          <w:i/>
+          <w:iCs/>
+          <w:sz w:val="24"/>
+          <w:szCs w:val="24"/>
+        </w:rPr>
+        <w:t xml:space="preserve"> sp.</w:t>
       </w:r>
       <w:r>
         <w:rPr>
@@ -1843,7 +2323,25 @@
           <w:sz w:val="24"/>
           <w:szCs w:val="24"/>
         </w:rPr>
-        <w:t xml:space="preserve"> All equipment will be supplied by the eNest manufacturer, Animal Data Science, including: nest boxes,</w:t>
+        <w:t xml:space="preserve"> All equipment will be supplied by the </w:t>
+      </w:r>
+      <w:proofErr w:type="spellStart"/>
+      <w:r>
+        <w:rPr>
+          <w:rFonts w:ascii="Times New Roman" w:hAnsi="Times New Roman" w:cs="Times New Roman"/>
+          <w:sz w:val="24"/>
+          <w:szCs w:val="24"/>
+        </w:rPr>
+        <w:t>eNest</w:t>
+      </w:r>
+      <w:proofErr w:type="spellEnd"/>
+      <w:r>
+        <w:rPr>
+          <w:rFonts w:ascii="Times New Roman" w:hAnsi="Times New Roman" w:cs="Times New Roman"/>
+          <w:sz w:val="24"/>
+          <w:szCs w:val="24"/>
+        </w:rPr>
+        <w:t xml:space="preserve"> manufacturer, Animal Data Science, including: nest boxes,</w:t>
       </w:r>
       <w:r>
         <w:rPr>
@@ -1859,7 +2357,25 @@
           <w:sz w:val="24"/>
           <w:szCs w:val="24"/>
         </w:rPr>
-        <w:t xml:space="preserve"> eNest </w:t>
+        <w:t xml:space="preserve"> </w:t>
+      </w:r>
+      <w:proofErr w:type="spellStart"/>
+      <w:r>
+        <w:rPr>
+          <w:rFonts w:ascii="Times New Roman" w:hAnsi="Times New Roman" w:cs="Times New Roman"/>
+          <w:sz w:val="24"/>
+          <w:szCs w:val="24"/>
+        </w:rPr>
+        <w:t>eNest</w:t>
+      </w:r>
+      <w:proofErr w:type="spellEnd"/>
+      <w:r>
+        <w:rPr>
+          <w:rFonts w:ascii="Times New Roman" w:hAnsi="Times New Roman" w:cs="Times New Roman"/>
+          <w:sz w:val="24"/>
+          <w:szCs w:val="24"/>
+        </w:rPr>
+        <w:t xml:space="preserve"> </w:t>
       </w:r>
       <w:r>
         <w:rPr>
@@ -1931,7 +2447,25 @@
           <w:sz w:val="24"/>
           <w:szCs w:val="24"/>
         </w:rPr>
-        <w:t xml:space="preserve"> At the end of the study period, volunteers may choose to keep the nest box or receive assistance from Animal Data Science to remove it. All eNest monitoring equipment will be donated to the Eastside Audubon Society. </w:t>
+        <w:t xml:space="preserve"> At the end of the study period, volunteers may choose to keep the nest box or receive assistance from Animal Data Science to remove it. All </w:t>
+      </w:r>
+      <w:proofErr w:type="spellStart"/>
+      <w:r>
+        <w:rPr>
+          <w:rFonts w:ascii="Times New Roman" w:hAnsi="Times New Roman" w:cs="Times New Roman"/>
+          <w:sz w:val="24"/>
+          <w:szCs w:val="24"/>
+        </w:rPr>
+        <w:t>eNest</w:t>
+      </w:r>
+      <w:proofErr w:type="spellEnd"/>
+      <w:r>
+        <w:rPr>
+          <w:rFonts w:ascii="Times New Roman" w:hAnsi="Times New Roman" w:cs="Times New Roman"/>
+          <w:sz w:val="24"/>
+          <w:szCs w:val="24"/>
+        </w:rPr>
+        <w:t xml:space="preserve"> monitoring equipment will be donated to the Eastside Audubon Society. </w:t>
       </w:r>
     </w:p>
     <w:p>
@@ -2095,13 +2629,23 @@
                 <w:szCs w:val="24"/>
               </w:rPr>
             </w:pPr>
+            <w:proofErr w:type="spellStart"/>
             <w:r>
               <w:rPr>
                 <w:rFonts w:ascii="Times New Roman" w:hAnsi="Times New Roman" w:cs="Times New Roman"/>
                 <w:sz w:val="24"/>
                 <w:szCs w:val="24"/>
               </w:rPr>
-              <w:t xml:space="preserve">eNest </w:t>
+              <w:t>eNest</w:t>
+            </w:r>
+            <w:proofErr w:type="spellEnd"/>
+            <w:r>
+              <w:rPr>
+                <w:rFonts w:ascii="Times New Roman" w:hAnsi="Times New Roman" w:cs="Times New Roman"/>
+                <w:sz w:val="24"/>
+                <w:szCs w:val="24"/>
+              </w:rPr>
+              <w:t xml:space="preserve"> </w:t>
             </w:r>
             <w:r>
               <w:rPr>
@@ -2250,8 +2794,6 @@
               </w:rPr>
               <w:t>1</w:t>
             </w:r>
-            <w:bookmarkStart w:id="0" w:name="_GoBack"/>
-            <w:bookmarkEnd w:id="0"/>
             <w:r>
               <w:rPr>
                 <w:rFonts w:ascii="Times New Roman" w:hAnsi="Times New Roman" w:cs="Times New Roman"/>
@@ -2259,6 +2801,96 @@
                 <w:szCs w:val="24"/>
               </w:rPr>
               <w:t>0,000</w:t>
+            </w:r>
+          </w:p>
+        </w:tc>
+      </w:tr>
+      <w:tr>
+        <w:tc>
+          <w:tcPr>
+            <w:tcW w:w="2250" w:type="dxa"/>
+          </w:tcPr>
+          <w:p>
+            <w:pPr>
+              <w:rPr>
+                <w:rFonts w:ascii="Times New Roman" w:hAnsi="Times New Roman" w:cs="Times New Roman"/>
+                <w:sz w:val="24"/>
+                <w:szCs w:val="24"/>
+              </w:rPr>
+            </w:pPr>
+            <w:r>
+              <w:rPr>
+                <w:rFonts w:ascii="Times New Roman" w:hAnsi="Times New Roman" w:cs="Times New Roman"/>
+                <w:sz w:val="24"/>
+                <w:szCs w:val="24"/>
+              </w:rPr>
+              <w:t>solar panel</w:t>
+            </w:r>
+          </w:p>
+        </w:tc>
+        <w:tc>
+          <w:tcPr>
+            <w:tcW w:w="2653" w:type="dxa"/>
+          </w:tcPr>
+          <w:p>
+            <w:pPr>
+              <w:rPr>
+                <w:rFonts w:ascii="Times New Roman" w:hAnsi="Times New Roman" w:cs="Times New Roman"/>
+                <w:sz w:val="24"/>
+                <w:szCs w:val="24"/>
+              </w:rPr>
+            </w:pPr>
+            <w:r>
+              <w:rPr>
+                <w:rFonts w:ascii="Times New Roman" w:hAnsi="Times New Roman" w:cs="Times New Roman"/>
+                <w:sz w:val="24"/>
+                <w:szCs w:val="24"/>
+              </w:rPr>
+              <w:t>$20</w:t>
+            </w:r>
+          </w:p>
+        </w:tc>
+        <w:tc>
+          <w:tcPr>
+            <w:tcW w:w="2140" w:type="dxa"/>
+          </w:tcPr>
+          <w:p>
+            <w:pPr>
+              <w:rPr>
+                <w:rFonts w:ascii="Times New Roman" w:hAnsi="Times New Roman" w:cs="Times New Roman"/>
+                <w:sz w:val="24"/>
+                <w:szCs w:val="24"/>
+              </w:rPr>
+            </w:pPr>
+            <w:r>
+              <w:rPr>
+                <w:rFonts w:ascii="Times New Roman" w:hAnsi="Times New Roman" w:cs="Times New Roman"/>
+                <w:sz w:val="24"/>
+                <w:szCs w:val="24"/>
+              </w:rPr>
+              <w:t>26 - 50</w:t>
+            </w:r>
+          </w:p>
+        </w:tc>
+        <w:tc>
+          <w:tcPr>
+            <w:tcW w:w="2317" w:type="dxa"/>
+          </w:tcPr>
+          <w:p>
+            <w:pPr>
+              <w:rPr>
+                <w:rFonts w:ascii="Times New Roman" w:hAnsi="Times New Roman" w:cs="Times New Roman"/>
+                <w:sz w:val="24"/>
+                <w:szCs w:val="24"/>
+              </w:rPr>
+            </w:pPr>
+            <w:r>
+              <w:rPr>
+                <w:rFonts w:ascii="Times New Roman" w:hAnsi="Times New Roman" w:cs="Times New Roman"/>
+                <w:sz w:val="24"/>
+                <w:szCs w:val="24"/>
+              </w:rPr>
+              <w:t>$ 520 - $1,000</w:t>
             </w:r>
           </w:p>
         </w:tc>
@@ -2304,6 +2936,14 @@
                 <w:szCs w:val="24"/>
               </w:rPr>
             </w:pPr>
+            <w:r>
+              <w:rPr>
+                <w:rFonts w:ascii="Times New Roman" w:hAnsi="Times New Roman" w:cs="Times New Roman"/>
+                <w:sz w:val="24"/>
+                <w:szCs w:val="24"/>
+              </w:rPr>
+              <w:t>$25</w:t>
+            </w:r>
           </w:p>
         </w:tc>
         <w:tc>
@@ -2346,6 +2986,104 @@
                 <w:szCs w:val="24"/>
               </w:rPr>
             </w:pPr>
+            <w:r>
+              <w:rPr>
+                <w:rFonts w:ascii="Times New Roman" w:hAnsi="Times New Roman" w:cs="Times New Roman"/>
+                <w:sz w:val="24"/>
+                <w:szCs w:val="24"/>
+              </w:rPr>
+              <w:t>$1,040 - $2,000</w:t>
+            </w:r>
+          </w:p>
+        </w:tc>
+      </w:tr>
+      <w:tr>
+        <w:tc>
+          <w:tcPr>
+            <w:tcW w:w="2250" w:type="dxa"/>
+            <w:tcBorders>
+              <w:top w:val="single" w:sz="4" w:space="0" w:color="auto"/>
+              <w:bottom w:val="single" w:sz="4" w:space="0" w:color="auto"/>
+            </w:tcBorders>
+          </w:tcPr>
+          <w:p>
+            <w:pPr>
+              <w:rPr>
+                <w:rFonts w:ascii="Times New Roman" w:hAnsi="Times New Roman" w:cs="Times New Roman"/>
+                <w:sz w:val="24"/>
+                <w:szCs w:val="24"/>
+              </w:rPr>
+            </w:pPr>
+          </w:p>
+        </w:tc>
+        <w:tc>
+          <w:tcPr>
+            <w:tcW w:w="2653" w:type="dxa"/>
+            <w:tcBorders>
+              <w:top w:val="single" w:sz="4" w:space="0" w:color="auto"/>
+              <w:bottom w:val="single" w:sz="4" w:space="0" w:color="auto"/>
+            </w:tcBorders>
+          </w:tcPr>
+          <w:p>
+            <w:pPr>
+              <w:rPr>
+                <w:rFonts w:ascii="Times New Roman" w:hAnsi="Times New Roman" w:cs="Times New Roman"/>
+                <w:sz w:val="24"/>
+                <w:szCs w:val="24"/>
+              </w:rPr>
+            </w:pPr>
+          </w:p>
+        </w:tc>
+        <w:tc>
+          <w:tcPr>
+            <w:tcW w:w="2140" w:type="dxa"/>
+            <w:tcBorders>
+              <w:top w:val="single" w:sz="4" w:space="0" w:color="auto"/>
+              <w:bottom w:val="single" w:sz="4" w:space="0" w:color="auto"/>
+            </w:tcBorders>
+          </w:tcPr>
+          <w:p>
+            <w:pPr>
+              <w:rPr>
+                <w:rFonts w:ascii="Times New Roman" w:hAnsi="Times New Roman" w:cs="Times New Roman"/>
+                <w:sz w:val="24"/>
+                <w:szCs w:val="24"/>
+              </w:rPr>
+            </w:pPr>
+            <w:r>
+              <w:rPr>
+                <w:rFonts w:ascii="Times New Roman" w:hAnsi="Times New Roman" w:cs="Times New Roman"/>
+                <w:sz w:val="24"/>
+                <w:szCs w:val="24"/>
+              </w:rPr>
+              <w:t>Total</w:t>
+            </w:r>
+          </w:p>
+        </w:tc>
+        <w:tc>
+          <w:tcPr>
+            <w:tcW w:w="2317" w:type="dxa"/>
+            <w:tcBorders>
+              <w:top w:val="single" w:sz="4" w:space="0" w:color="auto"/>
+              <w:bottom w:val="single" w:sz="4" w:space="0" w:color="auto"/>
+            </w:tcBorders>
+          </w:tcPr>
+          <w:p>
+            <w:pPr>
+              <w:rPr>
+                <w:rFonts w:ascii="Times New Roman" w:hAnsi="Times New Roman" w:cs="Times New Roman"/>
+                <w:sz w:val="24"/>
+                <w:szCs w:val="24"/>
+              </w:rPr>
+            </w:pPr>
+            <w:r>
+              <w:rPr>
+                <w:rFonts w:ascii="Times New Roman" w:hAnsi="Times New Roman" w:cs="Times New Roman"/>
+                <w:sz w:val="24"/>
+                <w:szCs w:val="24"/>
+              </w:rPr>
+              <w:t>$6,760 - $13,000</w:t>
+            </w:r>
           </w:p>
         </w:tc>
       </w:tr>
@@ -2359,6 +3097,8 @@
           <w:szCs w:val="24"/>
         </w:rPr>
       </w:pPr>
+      <w:bookmarkStart w:id="0" w:name="_GoBack"/>
+      <w:bookmarkEnd w:id="0"/>
     </w:p>
     <w:p>
       <w:pPr>
@@ -2447,7 +3187,25 @@
           <w:sz w:val="24"/>
           <w:szCs w:val="24"/>
         </w:rPr>
-        <w:t xml:space="preserve">We suspect more volunteers will be able to commit to the eNest method, and will limit volunteer participation to maintain equal sample sizes. </w:t>
+        <w:t xml:space="preserve">We suspect more volunteers will be able to commit to the </w:t>
+      </w:r>
+      <w:proofErr w:type="spellStart"/>
+      <w:r>
+        <w:rPr>
+          <w:rFonts w:ascii="Times New Roman" w:hAnsi="Times New Roman" w:cs="Times New Roman"/>
+          <w:sz w:val="24"/>
+          <w:szCs w:val="24"/>
+        </w:rPr>
+        <w:t>eNest</w:t>
+      </w:r>
+      <w:proofErr w:type="spellEnd"/>
+      <w:r>
+        <w:rPr>
+          <w:rFonts w:ascii="Times New Roman" w:hAnsi="Times New Roman" w:cs="Times New Roman"/>
+          <w:sz w:val="24"/>
+          <w:szCs w:val="24"/>
+        </w:rPr>
+        <w:t xml:space="preserve"> method, and will limit volunteer participation to maintain equal sample sizes. </w:t>
       </w:r>
       <w:r>
         <w:rPr>
@@ -2471,7 +3229,25 @@
           <w:sz w:val="24"/>
           <w:szCs w:val="24"/>
         </w:rPr>
-        <w:t>To limit nest site bias, all nest sites will be accessible for manual monitoring, and eNest monitors will be placed as randomly as possible after nest boxes are installed.</w:t>
+        <w:t xml:space="preserve">To limit nest site bias, all nest sites will be accessible for manual monitoring, and </w:t>
+      </w:r>
+      <w:proofErr w:type="spellStart"/>
+      <w:r>
+        <w:rPr>
+          <w:rFonts w:ascii="Times New Roman" w:hAnsi="Times New Roman" w:cs="Times New Roman"/>
+          <w:sz w:val="24"/>
+          <w:szCs w:val="24"/>
+        </w:rPr>
+        <w:t>eNest</w:t>
+      </w:r>
+      <w:proofErr w:type="spellEnd"/>
+      <w:r>
+        <w:rPr>
+          <w:rFonts w:ascii="Times New Roman" w:hAnsi="Times New Roman" w:cs="Times New Roman"/>
+          <w:sz w:val="24"/>
+          <w:szCs w:val="24"/>
+        </w:rPr>
+        <w:t xml:space="preserve"> monitors will be placed as randomly as possible after nest boxes are installed.</w:t>
       </w:r>
       <w:r>
         <w:rPr>
@@ -2487,7 +3263,43 @@
           <w:sz w:val="24"/>
           <w:szCs w:val="24"/>
         </w:rPr>
-        <w:t xml:space="preserve">All volunteers will complete NestWatch training for monitoring nest sites and using the eNest app. </w:t>
+        <w:t xml:space="preserve">All volunteers will complete </w:t>
+      </w:r>
+      <w:proofErr w:type="spellStart"/>
+      <w:r>
+        <w:rPr>
+          <w:rFonts w:ascii="Times New Roman" w:hAnsi="Times New Roman" w:cs="Times New Roman"/>
+          <w:sz w:val="24"/>
+          <w:szCs w:val="24"/>
+        </w:rPr>
+        <w:t>NestWatch</w:t>
+      </w:r>
+      <w:proofErr w:type="spellEnd"/>
+      <w:r>
+        <w:rPr>
+          <w:rFonts w:ascii="Times New Roman" w:hAnsi="Times New Roman" w:cs="Times New Roman"/>
+          <w:sz w:val="24"/>
+          <w:szCs w:val="24"/>
+        </w:rPr>
+        <w:t xml:space="preserve"> training for monitoring nest sites and using the </w:t>
+      </w:r>
+      <w:proofErr w:type="spellStart"/>
+      <w:r>
+        <w:rPr>
+          <w:rFonts w:ascii="Times New Roman" w:hAnsi="Times New Roman" w:cs="Times New Roman"/>
+          <w:sz w:val="24"/>
+          <w:szCs w:val="24"/>
+        </w:rPr>
+        <w:t>eNest</w:t>
+      </w:r>
+      <w:proofErr w:type="spellEnd"/>
+      <w:r>
+        <w:rPr>
+          <w:rFonts w:ascii="Times New Roman" w:hAnsi="Times New Roman" w:cs="Times New Roman"/>
+          <w:sz w:val="24"/>
+          <w:szCs w:val="24"/>
+        </w:rPr>
+        <w:t xml:space="preserve"> app. </w:t>
       </w:r>
       <w:r>
         <w:rPr>
@@ -2545,15 +3357,60 @@
           <w:sz w:val="24"/>
           <w:szCs w:val="24"/>
         </w:rPr>
-        <w:t>monitoring will follow the NestWatch protocol, and</w:t>
-      </w:r>
-      <w:r>
-        <w:rPr>
-          <w:rFonts w:ascii="Times New Roman" w:hAnsi="Times New Roman" w:cs="Times New Roman"/>
-          <w:sz w:val="24"/>
-          <w:szCs w:val="24"/>
-        </w:rPr>
-        <w:t xml:space="preserve"> consists of visiting the nest box every 3-7 days to collect data on nest attempts. At the end of each nest attempt, the volunteer records a nest summary. For more information see the Understanding NestWatch Data</w:t>
+        <w:t xml:space="preserve">monitoring will follow the </w:t>
+      </w:r>
+      <w:proofErr w:type="spellStart"/>
+      <w:r>
+        <w:rPr>
+          <w:rFonts w:ascii="Times New Roman" w:hAnsi="Times New Roman" w:cs="Times New Roman"/>
+          <w:sz w:val="24"/>
+          <w:szCs w:val="24"/>
+        </w:rPr>
+        <w:t>NestWatch</w:t>
+      </w:r>
+      <w:proofErr w:type="spellEnd"/>
+      <w:r>
+        <w:rPr>
+          <w:rFonts w:ascii="Times New Roman" w:hAnsi="Times New Roman" w:cs="Times New Roman"/>
+          <w:sz w:val="24"/>
+          <w:szCs w:val="24"/>
+        </w:rPr>
+        <w:t xml:space="preserve"> protocol, and</w:t>
+      </w:r>
+      <w:r>
+        <w:rPr>
+          <w:rFonts w:ascii="Times New Roman" w:hAnsi="Times New Roman" w:cs="Times New Roman"/>
+          <w:sz w:val="24"/>
+          <w:szCs w:val="24"/>
+        </w:rPr>
+        <w:t xml:space="preserve"> consists of visiting the nest box every 3-7 days to collect data on nest attempts. At the end of each nest attempt, the </w:t>
+      </w:r>
+      <w:r>
+        <w:rPr>
+          <w:rFonts w:ascii="Times New Roman" w:hAnsi="Times New Roman" w:cs="Times New Roman"/>
+          <w:sz w:val="24"/>
+          <w:szCs w:val="24"/>
+        </w:rPr>
+        <w:lastRenderedPageBreak/>
+        <w:t xml:space="preserve">volunteer records a nest summary. For more information see the Understanding </w:t>
+      </w:r>
+      <w:proofErr w:type="spellStart"/>
+      <w:r>
+        <w:rPr>
+          <w:rFonts w:ascii="Times New Roman" w:hAnsi="Times New Roman" w:cs="Times New Roman"/>
+          <w:sz w:val="24"/>
+          <w:szCs w:val="24"/>
+        </w:rPr>
+        <w:t>NestWatch</w:t>
+      </w:r>
+      <w:proofErr w:type="spellEnd"/>
+      <w:r>
+        <w:rPr>
+          <w:rFonts w:ascii="Times New Roman" w:hAnsi="Times New Roman" w:cs="Times New Roman"/>
+          <w:sz w:val="24"/>
+          <w:szCs w:val="24"/>
+        </w:rPr>
+        <w:t xml:space="preserve"> Data</w:t>
       </w:r>
       <w:r>
         <w:rPr>
@@ -2569,8 +3426,25 @@
           <w:sz w:val="24"/>
           <w:szCs w:val="24"/>
         </w:rPr>
-        <w:lastRenderedPageBreak/>
-        <w:t>(https://nestwatch.org/learn/how-to-nestwatch/understanding-nestwatch-data/) on the NestWatch website.</w:t>
+        <w:t xml:space="preserve">(https://nestwatch.org/learn/how-to-nestwatch/understanding-nestwatch-data/) on the </w:t>
+      </w:r>
+      <w:proofErr w:type="spellStart"/>
+      <w:r>
+        <w:rPr>
+          <w:rFonts w:ascii="Times New Roman" w:hAnsi="Times New Roman" w:cs="Times New Roman"/>
+          <w:sz w:val="24"/>
+          <w:szCs w:val="24"/>
+        </w:rPr>
+        <w:t>NestWatch</w:t>
+      </w:r>
+      <w:proofErr w:type="spellEnd"/>
+      <w:r>
+        <w:rPr>
+          <w:rFonts w:ascii="Times New Roman" w:hAnsi="Times New Roman" w:cs="Times New Roman"/>
+          <w:sz w:val="24"/>
+          <w:szCs w:val="24"/>
+        </w:rPr>
+        <w:t xml:space="preserve"> website.</w:t>
       </w:r>
       <w:r>
         <w:rPr>
@@ -2580,21 +3454,49 @@
         </w:rPr>
         <w:t xml:space="preserve"> For </w:t>
       </w:r>
-      <w:r>
-        <w:rPr>
-          <w:rFonts w:ascii="Times New Roman" w:hAnsi="Times New Roman" w:cs="Times New Roman"/>
-          <w:sz w:val="24"/>
-          <w:szCs w:val="24"/>
-        </w:rPr>
-        <w:t>eNest assisted monitoring</w:t>
-      </w:r>
-      <w:r>
-        <w:rPr>
-          <w:rFonts w:ascii="Times New Roman" w:hAnsi="Times New Roman" w:cs="Times New Roman"/>
-          <w:sz w:val="24"/>
-          <w:szCs w:val="24"/>
-        </w:rPr>
-        <w:t>, volunteers will set up the eNest device</w:t>
+      <w:proofErr w:type="spellStart"/>
+      <w:r>
+        <w:rPr>
+          <w:rFonts w:ascii="Times New Roman" w:hAnsi="Times New Roman" w:cs="Times New Roman"/>
+          <w:sz w:val="24"/>
+          <w:szCs w:val="24"/>
+        </w:rPr>
+        <w:t>eNest</w:t>
+      </w:r>
+      <w:proofErr w:type="spellEnd"/>
+      <w:r>
+        <w:rPr>
+          <w:rFonts w:ascii="Times New Roman" w:hAnsi="Times New Roman" w:cs="Times New Roman"/>
+          <w:sz w:val="24"/>
+          <w:szCs w:val="24"/>
+        </w:rPr>
+        <w:t xml:space="preserve"> assisted monitoring</w:t>
+      </w:r>
+      <w:r>
+        <w:rPr>
+          <w:rFonts w:ascii="Times New Roman" w:hAnsi="Times New Roman" w:cs="Times New Roman"/>
+          <w:sz w:val="24"/>
+          <w:szCs w:val="24"/>
+        </w:rPr>
+        <w:t xml:space="preserve">, volunteers will set up the </w:t>
+      </w:r>
+      <w:proofErr w:type="spellStart"/>
+      <w:r>
+        <w:rPr>
+          <w:rFonts w:ascii="Times New Roman" w:hAnsi="Times New Roman" w:cs="Times New Roman"/>
+          <w:sz w:val="24"/>
+          <w:szCs w:val="24"/>
+        </w:rPr>
+        <w:t>eNest</w:t>
+      </w:r>
+      <w:proofErr w:type="spellEnd"/>
+      <w:r>
+        <w:rPr>
+          <w:rFonts w:ascii="Times New Roman" w:hAnsi="Times New Roman" w:cs="Times New Roman"/>
+          <w:sz w:val="24"/>
+          <w:szCs w:val="24"/>
+        </w:rPr>
+        <w:t xml:space="preserve"> device</w:t>
       </w:r>
       <w:r>
         <w:rPr>
@@ -2634,7 +3536,43 @@
           <w:sz w:val="24"/>
           <w:szCs w:val="24"/>
         </w:rPr>
-        <w:t xml:space="preserve"> will collect the eNest device, transfer data to a computer using a micro SD cord, and upload it to the eNest </w:t>
+        <w:t xml:space="preserve"> will collect the </w:t>
+      </w:r>
+      <w:proofErr w:type="spellStart"/>
+      <w:r>
+        <w:rPr>
+          <w:rFonts w:ascii="Times New Roman" w:hAnsi="Times New Roman" w:cs="Times New Roman"/>
+          <w:sz w:val="24"/>
+          <w:szCs w:val="24"/>
+        </w:rPr>
+        <w:t>eNest</w:t>
+      </w:r>
+      <w:proofErr w:type="spellEnd"/>
+      <w:r>
+        <w:rPr>
+          <w:rFonts w:ascii="Times New Roman" w:hAnsi="Times New Roman" w:cs="Times New Roman"/>
+          <w:sz w:val="24"/>
+          <w:szCs w:val="24"/>
+        </w:rPr>
+        <w:t xml:space="preserve"> device, transfer data to a computer using a micro SD cord, and upload it to the </w:t>
+      </w:r>
+      <w:proofErr w:type="spellStart"/>
+      <w:r>
+        <w:rPr>
+          <w:rFonts w:ascii="Times New Roman" w:hAnsi="Times New Roman" w:cs="Times New Roman"/>
+          <w:sz w:val="24"/>
+          <w:szCs w:val="24"/>
+        </w:rPr>
+        <w:t>eNest</w:t>
+      </w:r>
+      <w:proofErr w:type="spellEnd"/>
+      <w:r>
+        <w:rPr>
+          <w:rFonts w:ascii="Times New Roman" w:hAnsi="Times New Roman" w:cs="Times New Roman"/>
+          <w:sz w:val="24"/>
+          <w:szCs w:val="24"/>
+        </w:rPr>
+        <w:t xml:space="preserve"> </w:t>
       </w:r>
       <w:r>
         <w:rPr>
@@ -2666,15 +3604,69 @@
           <w:sz w:val="24"/>
           <w:szCs w:val="24"/>
         </w:rPr>
-        <w:t xml:space="preserve">There will be a feature built into the eNest app for submitting nest site reports to NestWatch. </w:t>
-      </w:r>
-      <w:r>
-        <w:rPr>
-          <w:rFonts w:ascii="Times New Roman" w:hAnsi="Times New Roman" w:cs="Times New Roman"/>
-          <w:sz w:val="24"/>
-          <w:szCs w:val="24"/>
-        </w:rPr>
-        <w:t xml:space="preserve">Using the eNest </w:t>
+        <w:t xml:space="preserve">There will be a feature built into the </w:t>
+      </w:r>
+      <w:proofErr w:type="spellStart"/>
+      <w:r>
+        <w:rPr>
+          <w:rFonts w:ascii="Times New Roman" w:hAnsi="Times New Roman" w:cs="Times New Roman"/>
+          <w:sz w:val="24"/>
+          <w:szCs w:val="24"/>
+        </w:rPr>
+        <w:t>eNest</w:t>
+      </w:r>
+      <w:proofErr w:type="spellEnd"/>
+      <w:r>
+        <w:rPr>
+          <w:rFonts w:ascii="Times New Roman" w:hAnsi="Times New Roman" w:cs="Times New Roman"/>
+          <w:sz w:val="24"/>
+          <w:szCs w:val="24"/>
+        </w:rPr>
+        <w:t xml:space="preserve"> app for submitting nest site reports to </w:t>
+      </w:r>
+      <w:proofErr w:type="spellStart"/>
+      <w:r>
+        <w:rPr>
+          <w:rFonts w:ascii="Times New Roman" w:hAnsi="Times New Roman" w:cs="Times New Roman"/>
+          <w:sz w:val="24"/>
+          <w:szCs w:val="24"/>
+        </w:rPr>
+        <w:t>NestWatch</w:t>
+      </w:r>
+      <w:proofErr w:type="spellEnd"/>
+      <w:r>
+        <w:rPr>
+          <w:rFonts w:ascii="Times New Roman" w:hAnsi="Times New Roman" w:cs="Times New Roman"/>
+          <w:sz w:val="24"/>
+          <w:szCs w:val="24"/>
+        </w:rPr>
+        <w:t xml:space="preserve">. </w:t>
+      </w:r>
+      <w:r>
+        <w:rPr>
+          <w:rFonts w:ascii="Times New Roman" w:hAnsi="Times New Roman" w:cs="Times New Roman"/>
+          <w:sz w:val="24"/>
+          <w:szCs w:val="24"/>
+        </w:rPr>
+        <w:t xml:space="preserve">Using the </w:t>
+      </w:r>
+      <w:proofErr w:type="spellStart"/>
+      <w:r>
+        <w:rPr>
+          <w:rFonts w:ascii="Times New Roman" w:hAnsi="Times New Roman" w:cs="Times New Roman"/>
+          <w:sz w:val="24"/>
+          <w:szCs w:val="24"/>
+        </w:rPr>
+        <w:t>eNest</w:t>
+      </w:r>
+      <w:proofErr w:type="spellEnd"/>
+      <w:r>
+        <w:rPr>
+          <w:rFonts w:ascii="Times New Roman" w:hAnsi="Times New Roman" w:cs="Times New Roman"/>
+          <w:sz w:val="24"/>
+          <w:szCs w:val="24"/>
+        </w:rPr>
+        <w:t xml:space="preserve"> </w:t>
       </w:r>
       <w:r>
         <w:rPr>
@@ -2714,7 +3706,25 @@
           <w:sz w:val="24"/>
           <w:szCs w:val="24"/>
         </w:rPr>
-        <w:t>important nest site observations, and submit information to NestWatch.</w:t>
+        <w:t xml:space="preserve">important nest site observations, and submit information to </w:t>
+      </w:r>
+      <w:proofErr w:type="spellStart"/>
+      <w:r>
+        <w:rPr>
+          <w:rFonts w:ascii="Times New Roman" w:hAnsi="Times New Roman" w:cs="Times New Roman"/>
+          <w:sz w:val="24"/>
+          <w:szCs w:val="24"/>
+        </w:rPr>
+        <w:t>NestWatch</w:t>
+      </w:r>
+      <w:proofErr w:type="spellEnd"/>
+      <w:r>
+        <w:rPr>
+          <w:rFonts w:ascii="Times New Roman" w:hAnsi="Times New Roman" w:cs="Times New Roman"/>
+          <w:sz w:val="24"/>
+          <w:szCs w:val="24"/>
+        </w:rPr>
+        <w:t>.</w:t>
       </w:r>
       <w:r>
         <w:rPr>
@@ -2748,7 +3758,25 @@
           <w:sz w:val="24"/>
           <w:szCs w:val="24"/>
         </w:rPr>
-        <w:t xml:space="preserve"> After all data has been submitted, Animal Data Science will retrieve the data from NestWatch for analysis. Exploratory data analysis will be conducted on the following nest site data: location, site description, </w:t>
+        <w:t xml:space="preserve"> After all data has been submitted, Animal Data Science will retrieve the data from </w:t>
+      </w:r>
+      <w:proofErr w:type="spellStart"/>
+      <w:r>
+        <w:rPr>
+          <w:rFonts w:ascii="Times New Roman" w:hAnsi="Times New Roman" w:cs="Times New Roman"/>
+          <w:sz w:val="24"/>
+          <w:szCs w:val="24"/>
+        </w:rPr>
+        <w:t>NestWatch</w:t>
+      </w:r>
+      <w:proofErr w:type="spellEnd"/>
+      <w:r>
+        <w:rPr>
+          <w:rFonts w:ascii="Times New Roman" w:hAnsi="Times New Roman" w:cs="Times New Roman"/>
+          <w:sz w:val="24"/>
+          <w:szCs w:val="24"/>
+        </w:rPr>
+        <w:t xml:space="preserve"> for analysis. Exploratory data analysis will be conducted on the following nest site data: location, site description, </w:t>
       </w:r>
       <w:r>
         <w:rPr>
@@ -2868,7 +3896,25 @@
           <w:sz w:val="24"/>
           <w:szCs w:val="24"/>
         </w:rPr>
-        <w:t>dates of nest parisitism events</w:t>
+        <w:t xml:space="preserve">dates of nest </w:t>
+      </w:r>
+      <w:proofErr w:type="spellStart"/>
+      <w:r>
+        <w:rPr>
+          <w:rFonts w:ascii="Times New Roman" w:hAnsi="Times New Roman" w:cs="Times New Roman"/>
+          <w:sz w:val="24"/>
+          <w:szCs w:val="24"/>
+        </w:rPr>
+        <w:t>parisitism</w:t>
+      </w:r>
+      <w:proofErr w:type="spellEnd"/>
+      <w:r>
+        <w:rPr>
+          <w:rFonts w:ascii="Times New Roman" w:hAnsi="Times New Roman" w:cs="Times New Roman"/>
+          <w:sz w:val="24"/>
+          <w:szCs w:val="24"/>
+        </w:rPr>
+        <w:t xml:space="preserve"> events</w:t>
       </w:r>
       <w:r>
         <w:rPr>
@@ -3319,7 +4365,25 @@
           <w:sz w:val="24"/>
           <w:szCs w:val="24"/>
         </w:rPr>
-        <w:t>To determine if there is a difference between manual and eNest assisted monitoring of chickadee nest boxes</w:t>
+        <w:t xml:space="preserve">To determine if there is a difference between manual and </w:t>
+      </w:r>
+      <w:proofErr w:type="spellStart"/>
+      <w:r>
+        <w:rPr>
+          <w:rFonts w:ascii="Times New Roman" w:hAnsi="Times New Roman" w:cs="Times New Roman"/>
+          <w:sz w:val="24"/>
+          <w:szCs w:val="24"/>
+        </w:rPr>
+        <w:t>eNest</w:t>
+      </w:r>
+      <w:proofErr w:type="spellEnd"/>
+      <w:r>
+        <w:rPr>
+          <w:rFonts w:ascii="Times New Roman" w:hAnsi="Times New Roman" w:cs="Times New Roman"/>
+          <w:sz w:val="24"/>
+          <w:szCs w:val="24"/>
+        </w:rPr>
+        <w:t xml:space="preserve"> assisted monitoring of chickadee nest boxes</w:t>
       </w:r>
       <w:r>
         <w:rPr>
@@ -3527,7 +4591,25 @@
                 <w:sz w:val="24"/>
                 <w:szCs w:val="24"/>
               </w:rPr>
-              <w:t>volunteer recruitment, nest box and eNest construction</w:t>
+              <w:t xml:space="preserve">volunteer recruitment, nest box and </w:t>
+            </w:r>
+            <w:proofErr w:type="spellStart"/>
+            <w:r>
+              <w:rPr>
+                <w:rFonts w:ascii="Times New Roman" w:hAnsi="Times New Roman" w:cs="Times New Roman"/>
+                <w:sz w:val="24"/>
+                <w:szCs w:val="24"/>
+              </w:rPr>
+              <w:t>eNest</w:t>
+            </w:r>
+            <w:proofErr w:type="spellEnd"/>
+            <w:r>
+              <w:rPr>
+                <w:rFonts w:ascii="Times New Roman" w:hAnsi="Times New Roman" w:cs="Times New Roman"/>
+                <w:sz w:val="24"/>
+                <w:szCs w:val="24"/>
+              </w:rPr>
+              <w:t xml:space="preserve"> construction</w:t>
             </w:r>
           </w:p>
         </w:tc>
@@ -3613,13 +4695,23 @@
                 <w:szCs w:val="24"/>
               </w:rPr>
             </w:pPr>
+            <w:proofErr w:type="spellStart"/>
             <w:r>
               <w:rPr>
                 <w:rFonts w:ascii="Times New Roman" w:hAnsi="Times New Roman" w:cs="Times New Roman"/>
                 <w:sz w:val="24"/>
                 <w:szCs w:val="24"/>
               </w:rPr>
-              <w:t>eNest placement, volunteer training</w:t>
+              <w:t>eNest</w:t>
+            </w:r>
+            <w:proofErr w:type="spellEnd"/>
+            <w:r>
+              <w:rPr>
+                <w:rFonts w:ascii="Times New Roman" w:hAnsi="Times New Roman" w:cs="Times New Roman"/>
+                <w:sz w:val="24"/>
+                <w:szCs w:val="24"/>
+              </w:rPr>
+              <w:t xml:space="preserve"> placement, volunteer training</w:t>
             </w:r>
           </w:p>
         </w:tc>
@@ -3828,23 +4920,95 @@
           <w:sz w:val="24"/>
           <w:szCs w:val="24"/>
         </w:rPr>
-        <w:t xml:space="preserve">The eNest data collection system is a device that has many potential benefits, but is relatively untested as a monitoring method for bird nest boxes. And community science programs are limited by the quality of data they can collect from the number of volunteers who can make a commitment. </w:t>
-      </w:r>
-      <w:r>
-        <w:rPr>
-          <w:rFonts w:ascii="Times New Roman" w:hAnsi="Times New Roman" w:cs="Times New Roman"/>
-          <w:sz w:val="24"/>
-          <w:szCs w:val="24"/>
-        </w:rPr>
-        <w:t xml:space="preserve">Comparing eNest assisted to manual monitoring of nest sites in the NestWatch program will provide evidence on </w:t>
-      </w:r>
-      <w:r>
-        <w:rPr>
-          <w:rFonts w:ascii="Times New Roman" w:hAnsi="Times New Roman" w:cs="Times New Roman"/>
-          <w:sz w:val="24"/>
-          <w:szCs w:val="24"/>
-        </w:rPr>
-        <w:t xml:space="preserve">the suitability of eNest </w:t>
+        <w:t xml:space="preserve">The </w:t>
+      </w:r>
+      <w:proofErr w:type="spellStart"/>
+      <w:r>
+        <w:rPr>
+          <w:rFonts w:ascii="Times New Roman" w:hAnsi="Times New Roman" w:cs="Times New Roman"/>
+          <w:sz w:val="24"/>
+          <w:szCs w:val="24"/>
+        </w:rPr>
+        <w:t>eNest</w:t>
+      </w:r>
+      <w:proofErr w:type="spellEnd"/>
+      <w:r>
+        <w:rPr>
+          <w:rFonts w:ascii="Times New Roman" w:hAnsi="Times New Roman" w:cs="Times New Roman"/>
+          <w:sz w:val="24"/>
+          <w:szCs w:val="24"/>
+        </w:rPr>
+        <w:t xml:space="preserve"> data collection system is a device that has many potential benefits, but is relatively untested as a monitoring method for bird nest boxes. And community science programs are limited by the quality of data they can collect from the number of volunteers who can make a commitment. </w:t>
+      </w:r>
+      <w:r>
+        <w:rPr>
+          <w:rFonts w:ascii="Times New Roman" w:hAnsi="Times New Roman" w:cs="Times New Roman"/>
+          <w:sz w:val="24"/>
+          <w:szCs w:val="24"/>
+        </w:rPr>
+        <w:t xml:space="preserve">Comparing </w:t>
+      </w:r>
+      <w:proofErr w:type="spellStart"/>
+      <w:r>
+        <w:rPr>
+          <w:rFonts w:ascii="Times New Roman" w:hAnsi="Times New Roman" w:cs="Times New Roman"/>
+          <w:sz w:val="24"/>
+          <w:szCs w:val="24"/>
+        </w:rPr>
+        <w:t>eNest</w:t>
+      </w:r>
+      <w:proofErr w:type="spellEnd"/>
+      <w:r>
+        <w:rPr>
+          <w:rFonts w:ascii="Times New Roman" w:hAnsi="Times New Roman" w:cs="Times New Roman"/>
+          <w:sz w:val="24"/>
+          <w:szCs w:val="24"/>
+        </w:rPr>
+        <w:t xml:space="preserve"> assisted to manual monitoring of nest sites in the </w:t>
+      </w:r>
+      <w:proofErr w:type="spellStart"/>
+      <w:r>
+        <w:rPr>
+          <w:rFonts w:ascii="Times New Roman" w:hAnsi="Times New Roman" w:cs="Times New Roman"/>
+          <w:sz w:val="24"/>
+          <w:szCs w:val="24"/>
+        </w:rPr>
+        <w:t>NestWatch</w:t>
+      </w:r>
+      <w:proofErr w:type="spellEnd"/>
+      <w:r>
+        <w:rPr>
+          <w:rFonts w:ascii="Times New Roman" w:hAnsi="Times New Roman" w:cs="Times New Roman"/>
+          <w:sz w:val="24"/>
+          <w:szCs w:val="24"/>
+        </w:rPr>
+        <w:t xml:space="preserve"> program will provide evidence on </w:t>
+      </w:r>
+      <w:r>
+        <w:rPr>
+          <w:rFonts w:ascii="Times New Roman" w:hAnsi="Times New Roman" w:cs="Times New Roman"/>
+          <w:sz w:val="24"/>
+          <w:szCs w:val="24"/>
+        </w:rPr>
+        <w:t xml:space="preserve">the suitability of </w:t>
+      </w:r>
+      <w:proofErr w:type="spellStart"/>
+      <w:r>
+        <w:rPr>
+          <w:rFonts w:ascii="Times New Roman" w:hAnsi="Times New Roman" w:cs="Times New Roman"/>
+          <w:sz w:val="24"/>
+          <w:szCs w:val="24"/>
+        </w:rPr>
+        <w:t>eNest</w:t>
+      </w:r>
+      <w:proofErr w:type="spellEnd"/>
+      <w:r>
+        <w:rPr>
+          <w:rFonts w:ascii="Times New Roman" w:hAnsi="Times New Roman" w:cs="Times New Roman"/>
+          <w:sz w:val="24"/>
+          <w:szCs w:val="24"/>
+        </w:rPr>
+        <w:t xml:space="preserve"> </w:t>
       </w:r>
       <w:r>
         <w:rPr>
@@ -3892,8 +5056,18 @@
           <w:sz w:val="24"/>
           <w:szCs w:val="24"/>
         </w:rPr>
-        <w:t xml:space="preserve"> like NestWatch</w:t>
-      </w:r>
+        <w:t xml:space="preserve"> like </w:t>
+      </w:r>
+      <w:proofErr w:type="spellStart"/>
+      <w:r>
+        <w:rPr>
+          <w:rFonts w:ascii="Times New Roman" w:hAnsi="Times New Roman" w:cs="Times New Roman"/>
+          <w:sz w:val="24"/>
+          <w:szCs w:val="24"/>
+        </w:rPr>
+        <w:t>NestWatch</w:t>
+      </w:r>
+      <w:proofErr w:type="spellEnd"/>
       <w:r>
         <w:rPr>
           <w:rFonts w:ascii="Times New Roman" w:hAnsi="Times New Roman" w:cs="Times New Roman"/>
@@ -3916,7 +5090,25 @@
           <w:sz w:val="24"/>
           <w:szCs w:val="24"/>
         </w:rPr>
-        <w:t>If eNest is an acceptable monitoring method, it could dramatically change the quality and scope of data collected</w:t>
+        <w:t xml:space="preserve">If </w:t>
+      </w:r>
+      <w:proofErr w:type="spellStart"/>
+      <w:r>
+        <w:rPr>
+          <w:rFonts w:ascii="Times New Roman" w:hAnsi="Times New Roman" w:cs="Times New Roman"/>
+          <w:sz w:val="24"/>
+          <w:szCs w:val="24"/>
+        </w:rPr>
+        <w:t>eNest</w:t>
+      </w:r>
+      <w:proofErr w:type="spellEnd"/>
+      <w:r>
+        <w:rPr>
+          <w:rFonts w:ascii="Times New Roman" w:hAnsi="Times New Roman" w:cs="Times New Roman"/>
+          <w:sz w:val="24"/>
+          <w:szCs w:val="24"/>
+        </w:rPr>
+        <w:t xml:space="preserve"> is an acceptable monitoring method, it could dramatically change the quality and scope of data collected</w:t>
       </w:r>
       <w:r>
         <w:rPr>
@@ -5382,7 +6574,7 @@
 </file>
 
 <file path=customXml/itemProps1.xml><?xml version="1.0" encoding="utf-8"?>
-<ds:datastoreItem xmlns:ds="http://schemas.openxmlformats.org/officeDocument/2006/customXml" ds:itemID="{5E1F8113-2D77-4885-8F99-8DE97A8272D4}">
+<ds:datastoreItem xmlns:ds="http://schemas.openxmlformats.org/officeDocument/2006/customXml" ds:itemID="{B8BA1D84-5E9E-4622-AE47-BB3CD6F9110B}">
   <ds:schemaRefs>
     <ds:schemaRef ds:uri="http://schemas.openxmlformats.org/officeDocument/2006/bibliography"/>
   </ds:schemaRefs>

</xml_diff>

<commit_message>
Revise research proposal draft.
</commit_message>
<xml_diff>
--- a/eNest_research_proposal.docx
+++ b/eNest_research_proposal.docx
@@ -255,7 +255,103 @@
           <w:sz w:val="24"/>
           <w:szCs w:val="24"/>
         </w:rPr>
-        <w:t xml:space="preserve">Automated data collection of nest boxes for community science projects could decrease observer impact on the nest, improve data quality, and increase participation by decreasing the time commitment for volunteers. </w:t>
+        <w:t>Automated data collection</w:t>
+      </w:r>
+      <w:r>
+        <w:rPr>
+          <w:rFonts w:ascii="Times New Roman" w:hAnsi="Times New Roman" w:cs="Times New Roman"/>
+          <w:sz w:val="24"/>
+          <w:szCs w:val="24"/>
+        </w:rPr>
+        <w:t xml:space="preserve"> of bird nest sites</w:t>
+      </w:r>
+      <w:r>
+        <w:rPr>
+          <w:rFonts w:ascii="Times New Roman" w:hAnsi="Times New Roman" w:cs="Times New Roman"/>
+          <w:sz w:val="24"/>
+          <w:szCs w:val="24"/>
+        </w:rPr>
+        <w:t xml:space="preserve"> </w:t>
+      </w:r>
+      <w:r>
+        <w:rPr>
+          <w:rFonts w:ascii="Times New Roman" w:hAnsi="Times New Roman" w:cs="Times New Roman"/>
+          <w:sz w:val="24"/>
+          <w:szCs w:val="24"/>
+        </w:rPr>
+        <w:t>has many potential</w:t>
+      </w:r>
+      <w:r>
+        <w:rPr>
+          <w:rFonts w:ascii="Times New Roman" w:hAnsi="Times New Roman" w:cs="Times New Roman"/>
+          <w:sz w:val="24"/>
+          <w:szCs w:val="24"/>
+        </w:rPr>
+        <w:t xml:space="preserve"> benefits, such as </w:t>
+      </w:r>
+      <w:r>
+        <w:rPr>
+          <w:rFonts w:ascii="Times New Roman" w:hAnsi="Times New Roman" w:cs="Times New Roman"/>
+          <w:sz w:val="24"/>
+          <w:szCs w:val="24"/>
+        </w:rPr>
+        <w:t>improv</w:t>
+      </w:r>
+      <w:r>
+        <w:rPr>
+          <w:rFonts w:ascii="Times New Roman" w:hAnsi="Times New Roman" w:cs="Times New Roman"/>
+          <w:sz w:val="24"/>
+          <w:szCs w:val="24"/>
+        </w:rPr>
+        <w:t>ing</w:t>
+      </w:r>
+      <w:r>
+        <w:rPr>
+          <w:rFonts w:ascii="Times New Roman" w:hAnsi="Times New Roman" w:cs="Times New Roman"/>
+          <w:sz w:val="24"/>
+          <w:szCs w:val="24"/>
+        </w:rPr>
+        <w:t xml:space="preserve"> </w:t>
+      </w:r>
+      <w:r>
+        <w:rPr>
+          <w:rFonts w:ascii="Times New Roman" w:hAnsi="Times New Roman" w:cs="Times New Roman"/>
+          <w:sz w:val="24"/>
+          <w:szCs w:val="24"/>
+        </w:rPr>
+        <w:t>qual</w:t>
+      </w:r>
+      <w:r>
+        <w:rPr>
+          <w:rFonts w:ascii="Times New Roman" w:hAnsi="Times New Roman" w:cs="Times New Roman"/>
+          <w:sz w:val="24"/>
+          <w:szCs w:val="24"/>
+        </w:rPr>
+        <w:t>ity</w:t>
+      </w:r>
+      <w:r>
+        <w:rPr>
+          <w:rFonts w:ascii="Times New Roman" w:hAnsi="Times New Roman" w:cs="Times New Roman"/>
+          <w:sz w:val="24"/>
+          <w:szCs w:val="24"/>
+        </w:rPr>
+        <w:t xml:space="preserve"> and expanding the scope of data collected</w:t>
+      </w:r>
+      <w:r>
+        <w:rPr>
+          <w:rFonts w:ascii="Times New Roman" w:hAnsi="Times New Roman" w:cs="Times New Roman"/>
+          <w:sz w:val="24"/>
+          <w:szCs w:val="24"/>
+        </w:rPr>
+        <w:t>,</w:t>
+      </w:r>
+      <w:r>
+        <w:rPr>
+          <w:rFonts w:ascii="Times New Roman" w:hAnsi="Times New Roman" w:cs="Times New Roman"/>
+          <w:sz w:val="24"/>
+          <w:szCs w:val="24"/>
+        </w:rPr>
+        <w:t xml:space="preserve"> while decreasing time commitments and long-term costs. </w:t>
       </w:r>
       <w:r>
         <w:rPr>
@@ -281,7 +377,55 @@
           <w:sz w:val="24"/>
           <w:szCs w:val="24"/>
         </w:rPr>
-        <w:t xml:space="preserve"> system is a newly available, low cost, automated data collection device for nest bird boxes that could address these issues and expand the scope of data collected. Comparing manual and </w:t>
+        <w:t xml:space="preserve"> system is a </w:t>
+      </w:r>
+      <w:r>
+        <w:rPr>
+          <w:rFonts w:ascii="Times New Roman" w:hAnsi="Times New Roman" w:cs="Times New Roman"/>
+          <w:sz w:val="24"/>
+          <w:szCs w:val="24"/>
+        </w:rPr>
+        <w:t xml:space="preserve">new </w:t>
+      </w:r>
+      <w:r>
+        <w:rPr>
+          <w:rFonts w:ascii="Times New Roman" w:hAnsi="Times New Roman" w:cs="Times New Roman"/>
+          <w:sz w:val="24"/>
+          <w:szCs w:val="24"/>
+        </w:rPr>
+        <w:t>data collection device for</w:t>
+      </w:r>
+      <w:r>
+        <w:rPr>
+          <w:rFonts w:ascii="Times New Roman" w:hAnsi="Times New Roman" w:cs="Times New Roman"/>
+          <w:sz w:val="24"/>
+          <w:szCs w:val="24"/>
+        </w:rPr>
+        <w:t xml:space="preserve"> bird nest sites</w:t>
+      </w:r>
+      <w:r>
+        <w:rPr>
+          <w:rFonts w:ascii="Times New Roman" w:hAnsi="Times New Roman" w:cs="Times New Roman"/>
+          <w:sz w:val="24"/>
+          <w:szCs w:val="24"/>
+        </w:rPr>
+        <w:t xml:space="preserve"> that has never been formally tested against manual data collection methods</w:t>
+      </w:r>
+      <w:r>
+        <w:rPr>
+          <w:rFonts w:ascii="Times New Roman" w:hAnsi="Times New Roman" w:cs="Times New Roman"/>
+          <w:sz w:val="24"/>
+          <w:szCs w:val="24"/>
+        </w:rPr>
+        <w:t xml:space="preserve">. </w:t>
+      </w:r>
+      <w:r>
+        <w:rPr>
+          <w:rFonts w:ascii="Times New Roman" w:hAnsi="Times New Roman" w:cs="Times New Roman"/>
+          <w:sz w:val="24"/>
+          <w:szCs w:val="24"/>
+        </w:rPr>
+        <w:t xml:space="preserve">Comparing manual and </w:t>
       </w:r>
       <w:proofErr w:type="spellStart"/>
       <w:r>
@@ -366,6 +510,34 @@
     </w:p>
     <w:p>
       <w:pPr>
+        <w:pStyle w:val="ListParagraph"/>
+        <w:numPr>
+          <w:ilvl w:val="0"/>
+          <w:numId w:val="1"/>
+        </w:numPr>
+        <w:spacing w:line="480" w:lineRule="auto"/>
+        <w:rPr>
+          <w:rFonts w:ascii="Times New Roman" w:hAnsi="Times New Roman" w:cs="Times New Roman"/>
+          <w:sz w:val="24"/>
+          <w:szCs w:val="24"/>
+        </w:rPr>
+      </w:pPr>
+      <w:r>
+        <w:rPr>
+          <w:rFonts w:ascii="Times New Roman" w:hAnsi="Times New Roman" w:cs="Times New Roman"/>
+          <w:sz w:val="24"/>
+          <w:szCs w:val="24"/>
+        </w:rPr>
+        <w:t>Community science projects</w:t>
+      </w:r>
+    </w:p>
+    <w:p>
+      <w:pPr>
+        <w:pStyle w:val="ListParagraph"/>
+        <w:numPr>
+          <w:ilvl w:val="0"/>
+          <w:numId w:val="1"/>
+        </w:numPr>
         <w:spacing w:line="480" w:lineRule="auto"/>
         <w:rPr>
           <w:rFonts w:ascii="Times New Roman" w:hAnsi="Times New Roman" w:cs="Times New Roman"/>
@@ -383,13 +555,94 @@
         <w:t>NestWatch</w:t>
       </w:r>
       <w:proofErr w:type="spellEnd"/>
-      <w:r>
-        <w:rPr>
-          <w:rFonts w:ascii="Times New Roman" w:hAnsi="Times New Roman" w:cs="Times New Roman"/>
-          <w:sz w:val="24"/>
-          <w:szCs w:val="24"/>
-        </w:rPr>
-        <w:t xml:space="preserve"> is a volunteer bird nest monitoring program in the United States run by the Cornell Lab of Ornithology</w:t>
+    </w:p>
+    <w:p>
+      <w:pPr>
+        <w:pStyle w:val="ListParagraph"/>
+        <w:numPr>
+          <w:ilvl w:val="0"/>
+          <w:numId w:val="1"/>
+        </w:numPr>
+        <w:spacing w:line="480" w:lineRule="auto"/>
+        <w:rPr>
+          <w:rFonts w:ascii="Times New Roman" w:hAnsi="Times New Roman" w:cs="Times New Roman"/>
+          <w:sz w:val="24"/>
+          <w:szCs w:val="24"/>
+        </w:rPr>
+      </w:pPr>
+      <w:proofErr w:type="spellStart"/>
+      <w:r>
+        <w:rPr>
+          <w:rFonts w:ascii="Times New Roman" w:hAnsi="Times New Roman" w:cs="Times New Roman"/>
+          <w:sz w:val="24"/>
+          <w:szCs w:val="24"/>
+        </w:rPr>
+        <w:t>eNest</w:t>
+      </w:r>
+      <w:proofErr w:type="spellEnd"/>
+    </w:p>
+    <w:p>
+      <w:pPr>
+        <w:pStyle w:val="ListParagraph"/>
+        <w:numPr>
+          <w:ilvl w:val="0"/>
+          <w:numId w:val="1"/>
+        </w:numPr>
+        <w:spacing w:line="480" w:lineRule="auto"/>
+        <w:rPr>
+          <w:rFonts w:ascii="Times New Roman" w:hAnsi="Times New Roman" w:cs="Times New Roman"/>
+          <w:sz w:val="24"/>
+          <w:szCs w:val="24"/>
+        </w:rPr>
+      </w:pPr>
+      <w:r>
+        <w:rPr>
+          <w:rFonts w:ascii="Times New Roman" w:hAnsi="Times New Roman" w:cs="Times New Roman"/>
+          <w:sz w:val="24"/>
+          <w:szCs w:val="24"/>
+        </w:rPr>
+        <w:t>Data accuracy, observer impact, time commitment, cost</w:t>
+      </w:r>
+    </w:p>
+    <w:p>
+      <w:pPr>
+        <w:pStyle w:val="ListParagraph"/>
+        <w:numPr>
+          <w:ilvl w:val="0"/>
+          <w:numId w:val="1"/>
+        </w:numPr>
+        <w:spacing w:line="480" w:lineRule="auto"/>
+        <w:rPr>
+          <w:rFonts w:ascii="Times New Roman" w:hAnsi="Times New Roman" w:cs="Times New Roman"/>
+          <w:sz w:val="24"/>
+          <w:szCs w:val="24"/>
+        </w:rPr>
+      </w:pPr>
+      <w:r>
+        <w:rPr>
+          <w:rFonts w:ascii="Times New Roman" w:hAnsi="Times New Roman" w:cs="Times New Roman"/>
+          <w:sz w:val="24"/>
+          <w:szCs w:val="24"/>
+        </w:rPr>
+        <w:t>Choice to do MANOVA paired study</w:t>
+      </w:r>
+    </w:p>
+    <w:p>
+      <w:pPr>
+        <w:spacing w:line="480" w:lineRule="auto"/>
+        <w:rPr>
+          <w:rFonts w:ascii="Times New Roman" w:hAnsi="Times New Roman" w:cs="Times New Roman"/>
+          <w:sz w:val="24"/>
+          <w:szCs w:val="24"/>
+        </w:rPr>
+      </w:pPr>
+      <w:r>
+        <w:rPr>
+          <w:rFonts w:ascii="Times New Roman" w:hAnsi="Times New Roman" w:cs="Times New Roman"/>
+          <w:sz w:val="24"/>
+          <w:szCs w:val="24"/>
+        </w:rPr>
+        <w:t>Community science projects like</w:t>
       </w:r>
       <w:r>
         <w:rPr>
@@ -398,6 +651,213 @@
           <w:szCs w:val="24"/>
         </w:rPr>
         <w:t xml:space="preserve"> </w:t>
+      </w:r>
+      <w:r>
+        <w:rPr>
+          <w:rFonts w:ascii="Times New Roman" w:hAnsi="Times New Roman" w:cs="Times New Roman"/>
+          <w:sz w:val="24"/>
+          <w:szCs w:val="24"/>
+        </w:rPr>
+        <w:t xml:space="preserve">expand the capability of researchers to collect large amounts of data while connecting the general public to the natural world through science. </w:t>
+      </w:r>
+      <w:r>
+        <w:rPr>
+          <w:rFonts w:ascii="Times New Roman" w:hAnsi="Times New Roman" w:cs="Times New Roman"/>
+          <w:sz w:val="24"/>
+          <w:szCs w:val="24"/>
+        </w:rPr>
+        <w:t xml:space="preserve">There are </w:t>
+      </w:r>
+      <w:r>
+        <w:rPr>
+          <w:rFonts w:ascii="Times New Roman" w:hAnsi="Times New Roman" w:cs="Times New Roman"/>
+          <w:sz w:val="24"/>
+          <w:szCs w:val="24"/>
+        </w:rPr>
+        <w:t>some</w:t>
+      </w:r>
+      <w:r>
+        <w:rPr>
+          <w:rFonts w:ascii="Times New Roman" w:hAnsi="Times New Roman" w:cs="Times New Roman"/>
+          <w:sz w:val="24"/>
+          <w:szCs w:val="24"/>
+        </w:rPr>
+        <w:t xml:space="preserve"> important considerations</w:t>
+      </w:r>
+      <w:r>
+        <w:rPr>
+          <w:rFonts w:ascii="Times New Roman" w:hAnsi="Times New Roman" w:cs="Times New Roman"/>
+          <w:sz w:val="24"/>
+          <w:szCs w:val="24"/>
+        </w:rPr>
+        <w:t>, however,</w:t>
+      </w:r>
+      <w:r>
+        <w:rPr>
+          <w:rFonts w:ascii="Times New Roman" w:hAnsi="Times New Roman" w:cs="Times New Roman"/>
+          <w:sz w:val="24"/>
+          <w:szCs w:val="24"/>
+        </w:rPr>
+        <w:t xml:space="preserve"> to take into account when working with volunteers</w:t>
+      </w:r>
+      <w:r>
+        <w:rPr>
+          <w:rFonts w:ascii="Times New Roman" w:hAnsi="Times New Roman" w:cs="Times New Roman"/>
+          <w:sz w:val="24"/>
+          <w:szCs w:val="24"/>
+        </w:rPr>
+        <w:t>.</w:t>
+      </w:r>
+      <w:r>
+        <w:rPr>
+          <w:rFonts w:ascii="Times New Roman" w:hAnsi="Times New Roman" w:cs="Times New Roman"/>
+          <w:sz w:val="24"/>
+          <w:szCs w:val="24"/>
+        </w:rPr>
+        <w:t xml:space="preserve"> Volunteers may </w:t>
+      </w:r>
+      <w:r>
+        <w:rPr>
+          <w:rFonts w:ascii="Times New Roman" w:hAnsi="Times New Roman" w:cs="Times New Roman"/>
+          <w:sz w:val="24"/>
+          <w:szCs w:val="24"/>
+        </w:rPr>
+        <w:t>not have a science background</w:t>
+      </w:r>
+      <w:r>
+        <w:rPr>
+          <w:rFonts w:ascii="Times New Roman" w:hAnsi="Times New Roman" w:cs="Times New Roman"/>
+          <w:sz w:val="24"/>
+          <w:szCs w:val="24"/>
+        </w:rPr>
+        <w:t xml:space="preserve">, so </w:t>
+      </w:r>
+      <w:r>
+        <w:rPr>
+          <w:rFonts w:ascii="Times New Roman" w:hAnsi="Times New Roman" w:cs="Times New Roman"/>
+          <w:sz w:val="24"/>
+          <w:szCs w:val="24"/>
+        </w:rPr>
+        <w:t xml:space="preserve">collecting quality data that requires minimal training is a challenge, </w:t>
+      </w:r>
+      <w:r>
+        <w:rPr>
+          <w:rFonts w:ascii="Times New Roman" w:hAnsi="Times New Roman" w:cs="Times New Roman"/>
+          <w:sz w:val="24"/>
+          <w:szCs w:val="24"/>
+        </w:rPr>
+        <w:t>especially when monitoring wildlife</w:t>
+      </w:r>
+      <w:r>
+        <w:rPr>
+          <w:rFonts w:ascii="Times New Roman" w:hAnsi="Times New Roman" w:cs="Times New Roman"/>
+          <w:sz w:val="24"/>
+          <w:szCs w:val="24"/>
+        </w:rPr>
+        <w:t xml:space="preserve"> </w:t>
+      </w:r>
+      <w:r>
+        <w:rPr>
+          <w:rFonts w:ascii="Times New Roman" w:hAnsi="Times New Roman" w:cs="Times New Roman"/>
+          <w:sz w:val="24"/>
+          <w:szCs w:val="24"/>
+        </w:rPr>
+        <w:t>because human presence may influence animal behavior.</w:t>
+      </w:r>
+      <w:r>
+        <w:rPr>
+          <w:rFonts w:ascii="Times New Roman" w:hAnsi="Times New Roman" w:cs="Times New Roman"/>
+          <w:sz w:val="24"/>
+          <w:szCs w:val="24"/>
+        </w:rPr>
+        <w:t xml:space="preserve"> </w:t>
+      </w:r>
+      <w:r>
+        <w:rPr>
+          <w:rFonts w:ascii="Times New Roman" w:hAnsi="Times New Roman" w:cs="Times New Roman"/>
+          <w:sz w:val="24"/>
+          <w:szCs w:val="24"/>
+        </w:rPr>
+        <w:t xml:space="preserve">Volunteers may also have limited time availability. Low and flexible time commitments will likely increase participation but may negatively impact data quality. Lastly, </w:t>
+      </w:r>
+      <w:r>
+        <w:rPr>
+          <w:rFonts w:ascii="Times New Roman" w:hAnsi="Times New Roman" w:cs="Times New Roman"/>
+          <w:sz w:val="24"/>
+          <w:szCs w:val="24"/>
+        </w:rPr>
+        <w:t xml:space="preserve">community science projects typically have small budgets, and shifting the financial </w:t>
+      </w:r>
+      <w:r>
+        <w:rPr>
+          <w:rFonts w:ascii="Times New Roman" w:hAnsi="Times New Roman" w:cs="Times New Roman"/>
+          <w:sz w:val="24"/>
+          <w:szCs w:val="24"/>
+        </w:rPr>
+        <w:lastRenderedPageBreak/>
+        <w:t xml:space="preserve">burden onto volunteers </w:t>
+      </w:r>
+      <w:r>
+        <w:rPr>
+          <w:rFonts w:ascii="Times New Roman" w:hAnsi="Times New Roman" w:cs="Times New Roman"/>
+          <w:sz w:val="24"/>
+          <w:szCs w:val="24"/>
+        </w:rPr>
+        <w:t xml:space="preserve">can </w:t>
+      </w:r>
+      <w:r>
+        <w:rPr>
+          <w:rFonts w:ascii="Times New Roman" w:hAnsi="Times New Roman" w:cs="Times New Roman"/>
+          <w:sz w:val="24"/>
+          <w:szCs w:val="24"/>
+        </w:rPr>
+        <w:t xml:space="preserve">limit participation. </w:t>
+      </w:r>
+      <w:r>
+        <w:rPr>
+          <w:rFonts w:ascii="Times New Roman" w:hAnsi="Times New Roman" w:cs="Times New Roman"/>
+          <w:sz w:val="24"/>
+          <w:szCs w:val="24"/>
+        </w:rPr>
+        <w:t>High volunteer participation is essential to the success of a community science project, which means that programs need to produce quality data while requiring little training, feasible time commitments, and be low cost.</w:t>
+      </w:r>
+    </w:p>
+    <w:p>
+      <w:pPr>
+        <w:spacing w:line="480" w:lineRule="auto"/>
+        <w:rPr>
+          <w:rFonts w:ascii="Times New Roman" w:hAnsi="Times New Roman" w:cs="Times New Roman"/>
+          <w:sz w:val="24"/>
+          <w:szCs w:val="24"/>
+        </w:rPr>
+      </w:pPr>
+    </w:p>
+    <w:p>
+      <w:pPr>
+        <w:spacing w:line="480" w:lineRule="auto"/>
+        <w:rPr>
+          <w:rFonts w:ascii="Times New Roman" w:hAnsi="Times New Roman" w:cs="Times New Roman"/>
+          <w:sz w:val="24"/>
+          <w:szCs w:val="24"/>
+        </w:rPr>
+      </w:pPr>
+      <w:proofErr w:type="spellStart"/>
+      <w:r>
+        <w:rPr>
+          <w:rFonts w:ascii="Times New Roman" w:hAnsi="Times New Roman" w:cs="Times New Roman"/>
+          <w:sz w:val="24"/>
+          <w:szCs w:val="24"/>
+        </w:rPr>
+        <w:t>NestWatch</w:t>
+      </w:r>
+      <w:proofErr w:type="spellEnd"/>
+      <w:r>
+        <w:rPr>
+          <w:rFonts w:ascii="Times New Roman" w:hAnsi="Times New Roman" w:cs="Times New Roman"/>
+          <w:sz w:val="24"/>
+          <w:szCs w:val="24"/>
+        </w:rPr>
+        <w:t xml:space="preserve"> is a volunteer bird nest monitoring program in the United States run by the Cornell Lab of Ornithology </w:t>
       </w:r>
       <w:sdt>
         <w:sdtPr>
@@ -409,7 +869,6 @@
           <w:id w:val="550499034"/>
           <w:citation/>
         </w:sdtPr>
-        <w:sdtEndPr/>
         <w:sdtContent>
           <w:r>
             <w:rPr>
@@ -460,7 +919,15 @@
           <w:sz w:val="24"/>
           <w:szCs w:val="24"/>
         </w:rPr>
-        <w:t xml:space="preserve">. Community science projects like </w:t>
+        <w:t xml:space="preserve">. </w:t>
+      </w:r>
+      <w:r>
+        <w:rPr>
+          <w:rFonts w:ascii="Times New Roman" w:hAnsi="Times New Roman" w:cs="Times New Roman"/>
+          <w:sz w:val="24"/>
+          <w:szCs w:val="24"/>
+        </w:rPr>
+        <w:t xml:space="preserve">In </w:t>
       </w:r>
       <w:proofErr w:type="spellStart"/>
       <w:r>
@@ -478,57 +945,125 @@
           <w:sz w:val="24"/>
           <w:szCs w:val="24"/>
         </w:rPr>
-        <w:t xml:space="preserve"> expand the capability of researchers to collect large amounts of data while connecting the general public to the natural world through science. </w:t>
-      </w:r>
-      <w:r>
-        <w:rPr>
-          <w:rFonts w:ascii="Times New Roman" w:hAnsi="Times New Roman" w:cs="Times New Roman"/>
-          <w:sz w:val="24"/>
-          <w:szCs w:val="24"/>
-        </w:rPr>
-        <w:t xml:space="preserve">They also face challenges such as observer impact, poor data quality, and volunteer limitations. For </w:t>
-      </w:r>
-      <w:proofErr w:type="spellStart"/>
-      <w:r>
-        <w:rPr>
-          <w:rFonts w:ascii="Times New Roman" w:hAnsi="Times New Roman" w:cs="Times New Roman"/>
-          <w:sz w:val="24"/>
-          <w:szCs w:val="24"/>
-        </w:rPr>
-        <w:t>NestWatch</w:t>
-      </w:r>
-      <w:proofErr w:type="spellEnd"/>
-      <w:r>
-        <w:rPr>
-          <w:rFonts w:ascii="Times New Roman" w:hAnsi="Times New Roman" w:cs="Times New Roman"/>
-          <w:sz w:val="24"/>
-          <w:szCs w:val="24"/>
-        </w:rPr>
-        <w:t xml:space="preserve">, manual monitoring of nest sites might disturb nests, </w:t>
-      </w:r>
-      <w:r>
-        <w:rPr>
-          <w:rFonts w:ascii="Times New Roman" w:hAnsi="Times New Roman" w:cs="Times New Roman"/>
-          <w:sz w:val="24"/>
-          <w:szCs w:val="24"/>
-        </w:rPr>
-        <w:t>produce imprecise data</w:t>
-      </w:r>
-      <w:r>
-        <w:rPr>
-          <w:rFonts w:ascii="Times New Roman" w:hAnsi="Times New Roman" w:cs="Times New Roman"/>
-          <w:sz w:val="24"/>
-          <w:szCs w:val="24"/>
-        </w:rPr>
-        <w:t xml:space="preserve">, or </w:t>
-      </w:r>
-      <w:r>
-        <w:rPr>
-          <w:rFonts w:ascii="Times New Roman" w:hAnsi="Times New Roman" w:cs="Times New Roman"/>
-          <w:sz w:val="24"/>
-          <w:szCs w:val="24"/>
-        </w:rPr>
-        <w:t xml:space="preserve">limit volunteer participation. </w:t>
+        <w:t xml:space="preserve">, volunteers observe a nest site </w:t>
+      </w:r>
+      <w:r>
+        <w:rPr>
+          <w:rFonts w:ascii="Times New Roman" w:hAnsi="Times New Roman" w:cs="Times New Roman"/>
+          <w:sz w:val="24"/>
+          <w:szCs w:val="24"/>
+        </w:rPr>
+        <w:t xml:space="preserve">ideally </w:t>
+      </w:r>
+      <w:r>
+        <w:rPr>
+          <w:rFonts w:ascii="Times New Roman" w:hAnsi="Times New Roman" w:cs="Times New Roman"/>
+          <w:sz w:val="24"/>
+          <w:szCs w:val="24"/>
+        </w:rPr>
+        <w:t>every 3-</w:t>
+      </w:r>
+      <w:r>
+        <w:rPr>
+          <w:rFonts w:ascii="Times New Roman" w:hAnsi="Times New Roman" w:cs="Times New Roman"/>
+          <w:sz w:val="24"/>
+          <w:szCs w:val="24"/>
+        </w:rPr>
+        <w:t>4 days, no more than every</w:t>
+      </w:r>
+      <w:r>
+        <w:rPr>
+          <w:rFonts w:ascii="Times New Roman" w:hAnsi="Times New Roman" w:cs="Times New Roman"/>
+          <w:sz w:val="24"/>
+          <w:szCs w:val="24"/>
+        </w:rPr>
+        <w:t xml:space="preserve"> </w:t>
+      </w:r>
+      <w:r>
+        <w:rPr>
+          <w:rFonts w:ascii="Times New Roman" w:hAnsi="Times New Roman" w:cs="Times New Roman"/>
+          <w:sz w:val="24"/>
+          <w:szCs w:val="24"/>
+        </w:rPr>
+        <w:t>7</w:t>
+      </w:r>
+      <w:r>
+        <w:rPr>
+          <w:rFonts w:ascii="Times New Roman" w:hAnsi="Times New Roman" w:cs="Times New Roman"/>
+          <w:sz w:val="24"/>
+          <w:szCs w:val="24"/>
+        </w:rPr>
+        <w:t>, and then summarize the activity of each nesting attempt. Based on site visit observations, volunteers approximate first egg date, hatch date, fledge date, clutch size, unhatched eggs, live young, and fledglings</w:t>
+      </w:r>
+      <w:r>
+        <w:rPr>
+          <w:rFonts w:ascii="Times New Roman" w:hAnsi="Times New Roman" w:cs="Times New Roman"/>
+          <w:sz w:val="24"/>
+          <w:szCs w:val="24"/>
+        </w:rPr>
+        <w:t xml:space="preserve"> </w:t>
+      </w:r>
+      <w:sdt>
+        <w:sdtPr>
+          <w:rPr>
+            <w:rFonts w:ascii="Times New Roman" w:hAnsi="Times New Roman" w:cs="Times New Roman"/>
+            <w:sz w:val="24"/>
+            <w:szCs w:val="24"/>
+          </w:rPr>
+          <w:id w:val="-1165629749"/>
+          <w:citation/>
+        </w:sdtPr>
+        <w:sdtContent>
+          <w:r>
+            <w:rPr>
+              <w:rFonts w:ascii="Times New Roman" w:hAnsi="Times New Roman" w:cs="Times New Roman"/>
+              <w:sz w:val="24"/>
+              <w:szCs w:val="24"/>
+            </w:rPr>
+            <w:fldChar w:fldCharType="begin"/>
+          </w:r>
+          <w:r>
+            <w:rPr>
+              <w:rFonts w:ascii="Times New Roman" w:hAnsi="Times New Roman" w:cs="Times New Roman"/>
+              <w:sz w:val="24"/>
+              <w:szCs w:val="24"/>
+            </w:rPr>
+            <w:instrText xml:space="preserve"> CITATION Cor19 \l 1033 </w:instrText>
+          </w:r>
+          <w:r>
+            <w:rPr>
+              <w:rFonts w:ascii="Times New Roman" w:hAnsi="Times New Roman" w:cs="Times New Roman"/>
+              <w:sz w:val="24"/>
+              <w:szCs w:val="24"/>
+            </w:rPr>
+            <w:fldChar w:fldCharType="separate"/>
+          </w:r>
+          <w:r>
+            <w:rPr>
+              <w:rFonts w:ascii="Times New Roman" w:hAnsi="Times New Roman" w:cs="Times New Roman"/>
+              <w:noProof/>
+              <w:sz w:val="24"/>
+              <w:szCs w:val="24"/>
+            </w:rPr>
+            <w:t>(Cornell Lab of Ornithology, 2019)</w:t>
+          </w:r>
+          <w:r>
+            <w:rPr>
+              <w:rFonts w:ascii="Times New Roman" w:hAnsi="Times New Roman" w:cs="Times New Roman"/>
+              <w:sz w:val="24"/>
+              <w:szCs w:val="24"/>
+            </w:rPr>
+            <w:fldChar w:fldCharType="end"/>
+          </w:r>
+        </w:sdtContent>
+      </w:sdt>
+      <w:r>
+        <w:rPr>
+          <w:rFonts w:ascii="Times New Roman" w:hAnsi="Times New Roman" w:cs="Times New Roman"/>
+          <w:sz w:val="24"/>
+          <w:szCs w:val="24"/>
+        </w:rPr>
+        <w:t xml:space="preserve">. They also record how many times they observed the nest and nest fate (the final outcome of the nest). </w:t>
       </w:r>
     </w:p>
     <w:p>
@@ -546,7 +1081,15 @@
           <w:sz w:val="24"/>
           <w:szCs w:val="24"/>
         </w:rPr>
-        <w:t xml:space="preserve">Although volunteers are trained to limit negative </w:t>
+        <w:t>V</w:t>
+      </w:r>
+      <w:r>
+        <w:rPr>
+          <w:rFonts w:ascii="Times New Roman" w:hAnsi="Times New Roman" w:cs="Times New Roman"/>
+          <w:sz w:val="24"/>
+          <w:szCs w:val="24"/>
+        </w:rPr>
+        <w:t xml:space="preserve">olunteers are trained to limit negative </w:t>
       </w:r>
       <w:r>
         <w:rPr>
@@ -617,41 +1160,96 @@
           <w:sz w:val="24"/>
           <w:szCs w:val="24"/>
         </w:rPr>
-        <w:t xml:space="preserve">, </w:t>
-      </w:r>
-      <w:r>
-        <w:rPr>
-          <w:rFonts w:ascii="Times New Roman" w:hAnsi="Times New Roman" w:cs="Times New Roman"/>
-          <w:sz w:val="24"/>
-          <w:szCs w:val="24"/>
-        </w:rPr>
-        <w:t xml:space="preserve">visiting a nest repeatedly could cause the parent birds to abandon the nest or alert predators and parasitic bird species to the nest location. In the </w:t>
-      </w:r>
-      <w:proofErr w:type="spellStart"/>
-      <w:r>
-        <w:rPr>
-          <w:rFonts w:ascii="Times New Roman" w:hAnsi="Times New Roman" w:cs="Times New Roman"/>
-          <w:sz w:val="24"/>
-          <w:szCs w:val="24"/>
-        </w:rPr>
-        <w:t>NestWatch</w:t>
-      </w:r>
-      <w:proofErr w:type="spellEnd"/>
-      <w:r>
-        <w:rPr>
-          <w:rFonts w:ascii="Times New Roman" w:hAnsi="Times New Roman" w:cs="Times New Roman"/>
-          <w:sz w:val="24"/>
-          <w:szCs w:val="24"/>
-        </w:rPr>
-        <w:t xml:space="preserve"> protocol, nests are </w:t>
-      </w:r>
-      <w:r>
-        <w:rPr>
-          <w:rFonts w:ascii="Times New Roman" w:hAnsi="Times New Roman" w:cs="Times New Roman"/>
-          <w:sz w:val="24"/>
-          <w:szCs w:val="24"/>
-        </w:rPr>
-        <w:t>visited every 3 to 4 days ideally, and not more than every 7 days</w:t>
+        <w:t xml:space="preserve"> that might </w:t>
+      </w:r>
+      <w:r>
+        <w:rPr>
+          <w:rFonts w:ascii="Times New Roman" w:hAnsi="Times New Roman" w:cs="Times New Roman"/>
+          <w:sz w:val="24"/>
+          <w:szCs w:val="24"/>
+        </w:rPr>
+        <w:t xml:space="preserve">occur from </w:t>
+      </w:r>
+      <w:r>
+        <w:rPr>
+          <w:rFonts w:ascii="Times New Roman" w:hAnsi="Times New Roman" w:cs="Times New Roman"/>
+          <w:sz w:val="24"/>
+          <w:szCs w:val="24"/>
+        </w:rPr>
+        <w:t>v</w:t>
+      </w:r>
+      <w:r>
+        <w:rPr>
+          <w:rFonts w:ascii="Times New Roman" w:hAnsi="Times New Roman" w:cs="Times New Roman"/>
+          <w:sz w:val="24"/>
+          <w:szCs w:val="24"/>
+        </w:rPr>
+        <w:t>isiting a nest repeatedly</w:t>
+      </w:r>
+      <w:r>
+        <w:rPr>
+          <w:rFonts w:ascii="Times New Roman" w:hAnsi="Times New Roman" w:cs="Times New Roman"/>
+          <w:sz w:val="24"/>
+          <w:szCs w:val="24"/>
+        </w:rPr>
+        <w:t xml:space="preserve">, such as nest abandonment, or increased predation and parasitic bird events. Minimal nest management is also allowed, such as removing parasitic bird eggs and placing feeders nearby, so </w:t>
+      </w:r>
+      <w:r>
+        <w:rPr>
+          <w:rFonts w:ascii="Times New Roman" w:hAnsi="Times New Roman" w:cs="Times New Roman"/>
+          <w:sz w:val="24"/>
+          <w:szCs w:val="24"/>
+        </w:rPr>
+        <w:t xml:space="preserve">there are positive impacts from </w:t>
+      </w:r>
+      <w:r>
+        <w:rPr>
+          <w:rFonts w:ascii="Times New Roman" w:hAnsi="Times New Roman" w:cs="Times New Roman"/>
+          <w:sz w:val="24"/>
+          <w:szCs w:val="24"/>
+        </w:rPr>
+        <w:t xml:space="preserve">repeated nest site visits too. </w:t>
+      </w:r>
+      <w:commentRangeStart w:id="0"/>
+      <w:r>
+        <w:rPr>
+          <w:rFonts w:ascii="Times New Roman" w:hAnsi="Times New Roman" w:cs="Times New Roman"/>
+          <w:sz w:val="24"/>
+          <w:szCs w:val="24"/>
+        </w:rPr>
+        <w:t xml:space="preserve">Nest abandonment seems to be minimal with </w:t>
+      </w:r>
+      <w:r>
+        <w:rPr>
+          <w:rFonts w:ascii="Times New Roman" w:hAnsi="Times New Roman" w:cs="Times New Roman"/>
+          <w:sz w:val="24"/>
+          <w:szCs w:val="24"/>
+        </w:rPr>
+        <w:t xml:space="preserve">nest visits </w:t>
+      </w:r>
+      <w:r>
+        <w:rPr>
+          <w:rFonts w:ascii="Times New Roman" w:hAnsi="Times New Roman" w:cs="Times New Roman"/>
+          <w:sz w:val="24"/>
+          <w:szCs w:val="24"/>
+        </w:rPr>
+        <w:t xml:space="preserve">spaced out </w:t>
+      </w:r>
+      <w:r>
+        <w:rPr>
+          <w:rFonts w:ascii="Times New Roman" w:hAnsi="Times New Roman" w:cs="Times New Roman"/>
+          <w:sz w:val="24"/>
+          <w:szCs w:val="24"/>
+        </w:rPr>
+        <w:t>every three day</w:t>
+      </w:r>
+      <w:r>
+        <w:rPr>
+          <w:rFonts w:ascii="Times New Roman" w:hAnsi="Times New Roman" w:cs="Times New Roman"/>
+          <w:sz w:val="24"/>
+          <w:szCs w:val="24"/>
+        </w:rPr>
+        <w:t>s.</w:t>
       </w:r>
       <w:r>
         <w:rPr>
@@ -661,68 +1259,86 @@
         </w:rPr>
         <w:t xml:space="preserve"> </w:t>
       </w:r>
-      <w:sdt>
-        <w:sdtPr>
-          <w:rPr>
-            <w:rFonts w:ascii="Times New Roman" w:hAnsi="Times New Roman" w:cs="Times New Roman"/>
-            <w:sz w:val="24"/>
-            <w:szCs w:val="24"/>
-          </w:rPr>
-          <w:id w:val="-1165629749"/>
-          <w:citation/>
-        </w:sdtPr>
-        <w:sdtEndPr/>
-        <w:sdtContent>
-          <w:r>
-            <w:rPr>
-              <w:rFonts w:ascii="Times New Roman" w:hAnsi="Times New Roman" w:cs="Times New Roman"/>
-              <w:sz w:val="24"/>
-              <w:szCs w:val="24"/>
-            </w:rPr>
-            <w:fldChar w:fldCharType="begin"/>
-          </w:r>
-          <w:r>
-            <w:rPr>
-              <w:rFonts w:ascii="Times New Roman" w:hAnsi="Times New Roman" w:cs="Times New Roman"/>
-              <w:sz w:val="24"/>
-              <w:szCs w:val="24"/>
-            </w:rPr>
-            <w:instrText xml:space="preserve"> CITATION Cor19 \l 1033 </w:instrText>
-          </w:r>
-          <w:r>
-            <w:rPr>
-              <w:rFonts w:ascii="Times New Roman" w:hAnsi="Times New Roman" w:cs="Times New Roman"/>
-              <w:sz w:val="24"/>
-              <w:szCs w:val="24"/>
-            </w:rPr>
-            <w:fldChar w:fldCharType="separate"/>
-          </w:r>
-          <w:r>
-            <w:rPr>
-              <w:rFonts w:ascii="Times New Roman" w:hAnsi="Times New Roman" w:cs="Times New Roman"/>
-              <w:noProof/>
-              <w:sz w:val="24"/>
-              <w:szCs w:val="24"/>
-            </w:rPr>
-            <w:t>(Cornell Lab of Ornithology, 2019)</w:t>
-          </w:r>
-          <w:r>
-            <w:rPr>
-              <w:rFonts w:ascii="Times New Roman" w:hAnsi="Times New Roman" w:cs="Times New Roman"/>
-              <w:sz w:val="24"/>
-              <w:szCs w:val="24"/>
-            </w:rPr>
-            <w:fldChar w:fldCharType="end"/>
-          </w:r>
-        </w:sdtContent>
-      </w:sdt>
-      <w:r>
-        <w:rPr>
-          <w:rFonts w:ascii="Times New Roman" w:hAnsi="Times New Roman" w:cs="Times New Roman"/>
-          <w:sz w:val="24"/>
-          <w:szCs w:val="24"/>
-        </w:rPr>
-        <w:t>. When the nesting cycle of most songbird chicks is only 14 to 21 days</w:t>
+      <w:r>
+        <w:rPr>
+          <w:rFonts w:ascii="Times New Roman" w:hAnsi="Times New Roman" w:cs="Times New Roman"/>
+          <w:sz w:val="24"/>
+          <w:szCs w:val="24"/>
+        </w:rPr>
+        <w:t>Also, b</w:t>
+      </w:r>
+      <w:r>
+        <w:rPr>
+          <w:rFonts w:ascii="Times New Roman" w:hAnsi="Times New Roman" w:cs="Times New Roman"/>
+          <w:sz w:val="24"/>
+          <w:szCs w:val="24"/>
+        </w:rPr>
+        <w:t xml:space="preserve">irds nesting in boxes are less likely to abandon nests, and nest </w:t>
+      </w:r>
+      <w:r>
+        <w:rPr>
+          <w:rFonts w:ascii="Times New Roman" w:hAnsi="Times New Roman" w:cs="Times New Roman"/>
+          <w:sz w:val="24"/>
+          <w:szCs w:val="24"/>
+        </w:rPr>
+        <w:t xml:space="preserve">design and </w:t>
+      </w:r>
+      <w:r>
+        <w:rPr>
+          <w:rFonts w:ascii="Times New Roman" w:hAnsi="Times New Roman" w:cs="Times New Roman"/>
+          <w:sz w:val="24"/>
+          <w:szCs w:val="24"/>
+        </w:rPr>
+        <w:t xml:space="preserve">placement seems to have a greater impact than repeated </w:t>
+      </w:r>
+      <w:r>
+        <w:rPr>
+          <w:rFonts w:ascii="Times New Roman" w:hAnsi="Times New Roman" w:cs="Times New Roman"/>
+          <w:sz w:val="24"/>
+          <w:szCs w:val="24"/>
+        </w:rPr>
+        <w:t>visits. Nests with protective cover and fixed to isolated poles are less likely to suffer from predation and parasitic bird events.</w:t>
+      </w:r>
+      <w:commentRangeEnd w:id="0"/>
+      <w:r>
+        <w:rPr>
+          <w:rStyle w:val="CommentReference"/>
+        </w:rPr>
+        <w:commentReference w:id="0"/>
+      </w:r>
+      <w:r>
+        <w:rPr>
+          <w:rFonts w:ascii="Times New Roman" w:hAnsi="Times New Roman" w:cs="Times New Roman"/>
+          <w:sz w:val="24"/>
+          <w:szCs w:val="24"/>
+        </w:rPr>
+        <w:t xml:space="preserve"> It is unclear</w:t>
+      </w:r>
+    </w:p>
+    <w:p>
+      <w:pPr>
+        <w:spacing w:line="480" w:lineRule="auto"/>
+        <w:rPr>
+          <w:rFonts w:ascii="Times New Roman" w:hAnsi="Times New Roman" w:cs="Times New Roman"/>
+          <w:sz w:val="24"/>
+          <w:szCs w:val="24"/>
+        </w:rPr>
+      </w:pPr>
+      <w:r>
+        <w:rPr>
+          <w:rFonts w:ascii="Times New Roman" w:hAnsi="Times New Roman" w:cs="Times New Roman"/>
+          <w:sz w:val="24"/>
+          <w:szCs w:val="24"/>
+        </w:rPr>
+        <w:t>The</w:t>
+      </w:r>
+      <w:r>
+        <w:rPr>
+          <w:rFonts w:ascii="Times New Roman" w:hAnsi="Times New Roman" w:cs="Times New Roman"/>
+          <w:sz w:val="24"/>
+          <w:szCs w:val="24"/>
+        </w:rPr>
+        <w:t xml:space="preserve"> nesting cycle of most songbird chicks is only 14 to 21 days</w:t>
       </w:r>
       <w:r>
         <w:rPr>
@@ -793,7 +1409,55 @@
           <w:sz w:val="24"/>
           <w:szCs w:val="24"/>
         </w:rPr>
-        <w:t xml:space="preserve">, many important observations may be missed and need to be estimated. These estimated </w:t>
+        <w:t>,</w:t>
+      </w:r>
+      <w:r>
+        <w:rPr>
+          <w:rFonts w:ascii="Times New Roman" w:hAnsi="Times New Roman" w:cs="Times New Roman"/>
+          <w:sz w:val="24"/>
+          <w:szCs w:val="24"/>
+        </w:rPr>
+        <w:t xml:space="preserve"> and since </w:t>
+      </w:r>
+      <w:r>
+        <w:rPr>
+          <w:rFonts w:ascii="Times New Roman" w:hAnsi="Times New Roman" w:cs="Times New Roman"/>
+          <w:sz w:val="24"/>
+          <w:szCs w:val="24"/>
+        </w:rPr>
+        <w:t xml:space="preserve">the smallest time period between nest visits is </w:t>
+      </w:r>
+      <w:r>
+        <w:rPr>
+          <w:rFonts w:ascii="Times New Roman" w:hAnsi="Times New Roman" w:cs="Times New Roman"/>
+          <w:sz w:val="24"/>
+          <w:szCs w:val="24"/>
+        </w:rPr>
+        <w:t xml:space="preserve">3 days, many </w:t>
+      </w:r>
+      <w:r>
+        <w:rPr>
+          <w:rFonts w:ascii="Times New Roman" w:hAnsi="Times New Roman" w:cs="Times New Roman"/>
+          <w:sz w:val="24"/>
+          <w:szCs w:val="24"/>
+        </w:rPr>
+        <w:t>nest summary</w:t>
+      </w:r>
+      <w:r>
+        <w:rPr>
+          <w:rFonts w:ascii="Times New Roman" w:hAnsi="Times New Roman" w:cs="Times New Roman"/>
+          <w:sz w:val="24"/>
+          <w:szCs w:val="24"/>
+        </w:rPr>
+        <w:t xml:space="preserve"> observations are estimated. </w:t>
+      </w:r>
+      <w:r>
+        <w:rPr>
+          <w:rFonts w:ascii="Times New Roman" w:hAnsi="Times New Roman" w:cs="Times New Roman"/>
+          <w:sz w:val="24"/>
+          <w:szCs w:val="24"/>
+        </w:rPr>
+        <w:t xml:space="preserve">There is evidence of temporal bias in data collected through </w:t>
       </w:r>
       <w:r>
         <w:rPr>
@@ -802,23 +1466,125 @@
           <w:szCs w:val="24"/>
         </w:rPr>
         <w:lastRenderedPageBreak/>
-        <w:t xml:space="preserve">observations </w:t>
-      </w:r>
-      <w:r>
-        <w:rPr>
-          <w:rFonts w:ascii="Times New Roman" w:hAnsi="Times New Roman" w:cs="Times New Roman"/>
-          <w:sz w:val="24"/>
-          <w:szCs w:val="24"/>
-        </w:rPr>
-        <w:t xml:space="preserve">are imprecise and lower data quality, limiting the scope of inferences that can be made. And </w:t>
-      </w:r>
-      <w:r>
-        <w:rPr>
-          <w:rFonts w:ascii="Times New Roman" w:hAnsi="Times New Roman" w:cs="Times New Roman"/>
-          <w:sz w:val="24"/>
-          <w:szCs w:val="24"/>
-        </w:rPr>
-        <w:t>even visiting a nest site every 7 days, or other aspects of manual data collection, might limit volunteer participation because the commitment threshold is too high.</w:t>
+        <w:t xml:space="preserve">community science projects, but they </w:t>
+      </w:r>
+      <w:r>
+        <w:rPr>
+          <w:rFonts w:ascii="Times New Roman" w:hAnsi="Times New Roman" w:cs="Times New Roman"/>
+          <w:sz w:val="24"/>
+          <w:szCs w:val="24"/>
+        </w:rPr>
+        <w:t>can</w:t>
+      </w:r>
+      <w:r>
+        <w:rPr>
+          <w:rFonts w:ascii="Times New Roman" w:hAnsi="Times New Roman" w:cs="Times New Roman"/>
+          <w:sz w:val="24"/>
+          <w:szCs w:val="24"/>
+        </w:rPr>
+        <w:t xml:space="preserve"> be corrected </w:t>
+      </w:r>
+      <w:sdt>
+        <w:sdtPr>
+          <w:rPr>
+            <w:rFonts w:ascii="Times New Roman" w:hAnsi="Times New Roman" w:cs="Times New Roman"/>
+            <w:sz w:val="24"/>
+            <w:szCs w:val="24"/>
+          </w:rPr>
+          <w:id w:val="318322241"/>
+          <w:citation/>
+        </w:sdtPr>
+        <w:sdtContent>
+          <w:r>
+            <w:rPr>
+              <w:rFonts w:ascii="Times New Roman" w:hAnsi="Times New Roman" w:cs="Times New Roman"/>
+              <w:sz w:val="24"/>
+              <w:szCs w:val="24"/>
+            </w:rPr>
+            <w:fldChar w:fldCharType="begin"/>
+          </w:r>
+          <w:r>
+            <w:rPr>
+              <w:rFonts w:ascii="Times New Roman" w:hAnsi="Times New Roman" w:cs="Times New Roman"/>
+              <w:sz w:val="24"/>
+              <w:szCs w:val="24"/>
+            </w:rPr>
+            <w:instrText xml:space="preserve"> CITATION Coo13 \l 1033 </w:instrText>
+          </w:r>
+          <w:r>
+            <w:rPr>
+              <w:rFonts w:ascii="Times New Roman" w:hAnsi="Times New Roman" w:cs="Times New Roman"/>
+              <w:sz w:val="24"/>
+              <w:szCs w:val="24"/>
+            </w:rPr>
+            <w:fldChar w:fldCharType="separate"/>
+          </w:r>
+          <w:r>
+            <w:rPr>
+              <w:rFonts w:ascii="Times New Roman" w:hAnsi="Times New Roman" w:cs="Times New Roman"/>
+              <w:noProof/>
+              <w:sz w:val="24"/>
+              <w:szCs w:val="24"/>
+            </w:rPr>
+            <w:t>(Cooper, 2013)</w:t>
+          </w:r>
+          <w:r>
+            <w:rPr>
+              <w:rFonts w:ascii="Times New Roman" w:hAnsi="Times New Roman" w:cs="Times New Roman"/>
+              <w:sz w:val="24"/>
+              <w:szCs w:val="24"/>
+            </w:rPr>
+            <w:fldChar w:fldCharType="end"/>
+          </w:r>
+        </w:sdtContent>
+      </w:sdt>
+      <w:r>
+        <w:rPr>
+          <w:rFonts w:ascii="Times New Roman" w:hAnsi="Times New Roman" w:cs="Times New Roman"/>
+          <w:sz w:val="24"/>
+          <w:szCs w:val="24"/>
+        </w:rPr>
+        <w:t xml:space="preserve">. </w:t>
+      </w:r>
+      <w:commentRangeStart w:id="1"/>
+      <w:r>
+        <w:rPr>
+          <w:rFonts w:ascii="Times New Roman" w:hAnsi="Times New Roman" w:cs="Times New Roman"/>
+          <w:sz w:val="24"/>
+          <w:szCs w:val="24"/>
+        </w:rPr>
+        <w:t xml:space="preserve">It is also suspected that late stage predation of fledglings is difficult to observe and nest fate is biased towards positive outcomes. </w:t>
+      </w:r>
+      <w:commentRangeEnd w:id="1"/>
+      <w:r>
+        <w:rPr>
+          <w:rStyle w:val="CommentReference"/>
+        </w:rPr>
+        <w:commentReference w:id="1"/>
+      </w:r>
+      <w:r>
+        <w:rPr>
+          <w:rFonts w:ascii="Times New Roman" w:hAnsi="Times New Roman" w:cs="Times New Roman"/>
+          <w:sz w:val="24"/>
+          <w:szCs w:val="24"/>
+        </w:rPr>
+        <w:t>Even though there are methods to adjust for observation bias, having i</w:t>
+      </w:r>
+      <w:r>
+        <w:rPr>
+          <w:rFonts w:ascii="Times New Roman" w:hAnsi="Times New Roman" w:cs="Times New Roman"/>
+          <w:sz w:val="24"/>
+          <w:szCs w:val="24"/>
+        </w:rPr>
+        <w:t>mprecise</w:t>
+      </w:r>
+      <w:r>
+        <w:rPr>
+          <w:rFonts w:ascii="Times New Roman" w:hAnsi="Times New Roman" w:cs="Times New Roman"/>
+          <w:sz w:val="24"/>
+          <w:szCs w:val="24"/>
+        </w:rPr>
+        <w:t xml:space="preserve"> data limits the strength of inferences that can be made. </w:t>
       </w:r>
     </w:p>
     <w:p>
@@ -836,137 +1602,23 @@
           <w:sz w:val="24"/>
           <w:szCs w:val="24"/>
         </w:rPr>
-        <w:t>Automating data collection</w:t>
-      </w:r>
-      <w:r>
-        <w:rPr>
-          <w:rFonts w:ascii="Times New Roman" w:hAnsi="Times New Roman" w:cs="Times New Roman"/>
-          <w:sz w:val="24"/>
-          <w:szCs w:val="24"/>
-        </w:rPr>
-        <w:t xml:space="preserve"> to assi</w:t>
-      </w:r>
-      <w:r>
-        <w:rPr>
-          <w:rFonts w:ascii="Times New Roman" w:hAnsi="Times New Roman" w:cs="Times New Roman"/>
-          <w:sz w:val="24"/>
-          <w:szCs w:val="24"/>
-        </w:rPr>
-        <w:t>st nest site monitoring is a viable solution to decrease nest disturbance, increase data precision</w:t>
-      </w:r>
-      <w:r>
-        <w:rPr>
-          <w:rFonts w:ascii="Times New Roman" w:hAnsi="Times New Roman" w:cs="Times New Roman"/>
-          <w:sz w:val="24"/>
-          <w:szCs w:val="24"/>
-        </w:rPr>
-        <w:t xml:space="preserve">, </w:t>
-      </w:r>
-      <w:r>
-        <w:rPr>
-          <w:rFonts w:ascii="Times New Roman" w:hAnsi="Times New Roman" w:cs="Times New Roman"/>
-          <w:sz w:val="24"/>
-          <w:szCs w:val="24"/>
-        </w:rPr>
-        <w:t>and lower</w:t>
-      </w:r>
-      <w:r>
-        <w:rPr>
-          <w:rFonts w:ascii="Times New Roman" w:hAnsi="Times New Roman" w:cs="Times New Roman"/>
-          <w:sz w:val="24"/>
-          <w:szCs w:val="24"/>
-        </w:rPr>
-        <w:t xml:space="preserve"> the </w:t>
-      </w:r>
-      <w:r>
-        <w:rPr>
-          <w:rFonts w:ascii="Times New Roman" w:hAnsi="Times New Roman" w:cs="Times New Roman"/>
-          <w:sz w:val="24"/>
-          <w:szCs w:val="24"/>
-        </w:rPr>
-        <w:t xml:space="preserve">volunteer </w:t>
-      </w:r>
-      <w:r>
-        <w:rPr>
-          <w:rFonts w:ascii="Times New Roman" w:hAnsi="Times New Roman" w:cs="Times New Roman"/>
-          <w:sz w:val="24"/>
-          <w:szCs w:val="24"/>
-        </w:rPr>
-        <w:t xml:space="preserve">time </w:t>
-      </w:r>
-      <w:r>
-        <w:rPr>
-          <w:rFonts w:ascii="Times New Roman" w:hAnsi="Times New Roman" w:cs="Times New Roman"/>
-          <w:sz w:val="24"/>
-          <w:szCs w:val="24"/>
-        </w:rPr>
-        <w:t xml:space="preserve">commitment threshold. </w:t>
-      </w:r>
-      <w:r>
-        <w:rPr>
-          <w:rFonts w:ascii="Times New Roman" w:hAnsi="Times New Roman" w:cs="Times New Roman"/>
-          <w:sz w:val="24"/>
-          <w:szCs w:val="24"/>
-        </w:rPr>
-        <w:t xml:space="preserve">It also enriches understanding of bird nest box behavior by collecting additional environmental data. </w:t>
-      </w:r>
-      <w:r>
-        <w:rPr>
-          <w:rFonts w:ascii="Times New Roman" w:hAnsi="Times New Roman" w:cs="Times New Roman"/>
-          <w:sz w:val="24"/>
-          <w:szCs w:val="24"/>
-        </w:rPr>
-        <w:t xml:space="preserve">Automated monitoring with </w:t>
-      </w:r>
-      <w:proofErr w:type="spellStart"/>
-      <w:r>
-        <w:rPr>
-          <w:rFonts w:ascii="Times New Roman" w:hAnsi="Times New Roman" w:cs="Times New Roman"/>
-          <w:sz w:val="24"/>
-          <w:szCs w:val="24"/>
-        </w:rPr>
-        <w:t>eNest</w:t>
-      </w:r>
-      <w:proofErr w:type="spellEnd"/>
-      <w:r>
-        <w:rPr>
-          <w:rFonts w:ascii="Times New Roman" w:hAnsi="Times New Roman" w:cs="Times New Roman"/>
-          <w:sz w:val="24"/>
-          <w:szCs w:val="24"/>
-        </w:rPr>
-        <w:t xml:space="preserve">, a data collection system for bird nest boxes, gathers </w:t>
-      </w:r>
-      <w:r>
-        <w:rPr>
-          <w:rFonts w:ascii="Times New Roman" w:hAnsi="Times New Roman" w:cs="Times New Roman"/>
-          <w:sz w:val="24"/>
-          <w:szCs w:val="24"/>
-        </w:rPr>
-        <w:t>information</w:t>
-      </w:r>
-      <w:r>
-        <w:rPr>
-          <w:rFonts w:ascii="Times New Roman" w:hAnsi="Times New Roman" w:cs="Times New Roman"/>
-          <w:sz w:val="24"/>
-          <w:szCs w:val="24"/>
-        </w:rPr>
-        <w:t xml:space="preserve"> continuously throughout the nesting season. Designed to be non-invasive</w:t>
-      </w:r>
-      <w:r>
-        <w:rPr>
-          <w:rFonts w:ascii="Times New Roman" w:hAnsi="Times New Roman" w:cs="Times New Roman"/>
-          <w:sz w:val="24"/>
-          <w:szCs w:val="24"/>
-        </w:rPr>
-        <w:t>, i</w:t>
-      </w:r>
-      <w:r>
-        <w:rPr>
-          <w:rFonts w:ascii="Times New Roman" w:hAnsi="Times New Roman" w:cs="Times New Roman"/>
-          <w:sz w:val="24"/>
-          <w:szCs w:val="24"/>
-        </w:rPr>
-        <w:t>t</w:t>
+        <w:t>Automat</w:t>
+      </w:r>
+      <w:r>
+        <w:rPr>
+          <w:rFonts w:ascii="Times New Roman" w:hAnsi="Times New Roman" w:cs="Times New Roman"/>
+          <w:sz w:val="24"/>
+          <w:szCs w:val="24"/>
+        </w:rPr>
+        <w:t>ed</w:t>
+      </w:r>
+      <w:r>
+        <w:rPr>
+          <w:rFonts w:ascii="Times New Roman" w:hAnsi="Times New Roman" w:cs="Times New Roman"/>
+          <w:sz w:val="24"/>
+          <w:szCs w:val="24"/>
+        </w:rPr>
+        <w:t xml:space="preserve"> data collection</w:t>
       </w:r>
       <w:r>
         <w:rPr>
@@ -982,147 +1634,7 @@
           <w:sz w:val="24"/>
           <w:szCs w:val="24"/>
         </w:rPr>
-        <w:t xml:space="preserve">uses passive infrared to </w:t>
-      </w:r>
-      <w:r>
-        <w:rPr>
-          <w:rFonts w:ascii="Times New Roman" w:hAnsi="Times New Roman" w:cs="Times New Roman"/>
-          <w:sz w:val="24"/>
-          <w:szCs w:val="24"/>
-        </w:rPr>
-        <w:t>collect environmental metrics (humidity, air pressure, light, temperature)</w:t>
-      </w:r>
-      <w:r>
-        <w:rPr>
-          <w:rFonts w:ascii="Times New Roman" w:hAnsi="Times New Roman" w:cs="Times New Roman"/>
-          <w:sz w:val="24"/>
-          <w:szCs w:val="24"/>
-        </w:rPr>
-        <w:t xml:space="preserve">, and movement in seconds of motion per minute. It also uses active infrared to </w:t>
-      </w:r>
-      <w:r>
-        <w:rPr>
-          <w:rFonts w:ascii="Times New Roman" w:hAnsi="Times New Roman" w:cs="Times New Roman"/>
-          <w:sz w:val="24"/>
-          <w:szCs w:val="24"/>
-        </w:rPr>
-        <w:t>take</w:t>
-      </w:r>
-      <w:r>
-        <w:rPr>
-          <w:rFonts w:ascii="Times New Roman" w:hAnsi="Times New Roman" w:cs="Times New Roman"/>
-          <w:sz w:val="24"/>
-          <w:szCs w:val="24"/>
-        </w:rPr>
-        <w:t xml:space="preserve"> up to 5 images per day, which can be set to a motion trigger, and </w:t>
-      </w:r>
-      <w:r>
-        <w:rPr>
-          <w:rFonts w:ascii="Times New Roman" w:hAnsi="Times New Roman" w:cs="Times New Roman"/>
-          <w:sz w:val="24"/>
-          <w:szCs w:val="24"/>
-        </w:rPr>
-        <w:t xml:space="preserve">collects </w:t>
-      </w:r>
-      <w:r>
-        <w:rPr>
-          <w:rFonts w:ascii="Times New Roman" w:hAnsi="Times New Roman" w:cs="Times New Roman"/>
-          <w:sz w:val="24"/>
-          <w:szCs w:val="24"/>
-        </w:rPr>
-        <w:t xml:space="preserve">location coordinates. The device lasts for 10 days on a charge, but may be hooked up to a battery pack or solar panel to last for the entire nesting season. </w:t>
-      </w:r>
-      <w:r>
-        <w:rPr>
-          <w:rFonts w:ascii="Times New Roman" w:hAnsi="Times New Roman" w:cs="Times New Roman"/>
-          <w:sz w:val="24"/>
-          <w:szCs w:val="24"/>
-        </w:rPr>
-        <w:t xml:space="preserve">After the nesting season, the data can be uploaded to the </w:t>
-      </w:r>
-      <w:proofErr w:type="spellStart"/>
-      <w:r>
-        <w:rPr>
-          <w:rFonts w:ascii="Times New Roman" w:hAnsi="Times New Roman" w:cs="Times New Roman"/>
-          <w:sz w:val="24"/>
-          <w:szCs w:val="24"/>
-        </w:rPr>
-        <w:t>eNest</w:t>
-      </w:r>
-      <w:proofErr w:type="spellEnd"/>
-      <w:r>
-        <w:rPr>
-          <w:rFonts w:ascii="Times New Roman" w:hAnsi="Times New Roman" w:cs="Times New Roman"/>
-          <w:sz w:val="24"/>
-          <w:szCs w:val="24"/>
-        </w:rPr>
-        <w:t xml:space="preserve"> data visualization dashboard and interpreted for important nest observations.</w:t>
-      </w:r>
-      <w:r>
-        <w:rPr>
-          <w:rFonts w:ascii="Times New Roman" w:hAnsi="Times New Roman" w:cs="Times New Roman"/>
-          <w:sz w:val="24"/>
-          <w:szCs w:val="24"/>
-        </w:rPr>
-        <w:t xml:space="preserve"> </w:t>
-      </w:r>
-      <w:r>
-        <w:rPr>
-          <w:rFonts w:ascii="Times New Roman" w:hAnsi="Times New Roman" w:cs="Times New Roman"/>
-          <w:sz w:val="24"/>
-          <w:szCs w:val="24"/>
-        </w:rPr>
-        <w:t xml:space="preserve">By automatically collecting data, </w:t>
-      </w:r>
-      <w:proofErr w:type="spellStart"/>
-      <w:r>
-        <w:rPr>
-          <w:rFonts w:ascii="Times New Roman" w:hAnsi="Times New Roman" w:cs="Times New Roman"/>
-          <w:sz w:val="24"/>
-          <w:szCs w:val="24"/>
-        </w:rPr>
-        <w:t>eNest</w:t>
-      </w:r>
-      <w:proofErr w:type="spellEnd"/>
-      <w:r>
-        <w:rPr>
-          <w:rFonts w:ascii="Times New Roman" w:hAnsi="Times New Roman" w:cs="Times New Roman"/>
-          <w:sz w:val="24"/>
-          <w:szCs w:val="24"/>
-        </w:rPr>
-        <w:t xml:space="preserve"> improve</w:t>
-      </w:r>
-      <w:r>
-        <w:rPr>
-          <w:rFonts w:ascii="Times New Roman" w:hAnsi="Times New Roman" w:cs="Times New Roman"/>
-          <w:sz w:val="24"/>
-          <w:szCs w:val="24"/>
-        </w:rPr>
-        <w:t>s</w:t>
-      </w:r>
-      <w:r>
-        <w:rPr>
-          <w:rFonts w:ascii="Times New Roman" w:hAnsi="Times New Roman" w:cs="Times New Roman"/>
-          <w:sz w:val="24"/>
-          <w:szCs w:val="24"/>
-        </w:rPr>
-        <w:t xml:space="preserve"> data </w:t>
-      </w:r>
-      <w:r>
-        <w:rPr>
-          <w:rFonts w:ascii="Times New Roman" w:hAnsi="Times New Roman" w:cs="Times New Roman"/>
-          <w:sz w:val="24"/>
-          <w:szCs w:val="24"/>
-        </w:rPr>
-        <w:t>precision</w:t>
-      </w:r>
-      <w:r>
-        <w:rPr>
-          <w:rFonts w:ascii="Times New Roman" w:hAnsi="Times New Roman" w:cs="Times New Roman"/>
-          <w:sz w:val="24"/>
-          <w:szCs w:val="24"/>
-        </w:rPr>
-        <w:t xml:space="preserve"> and eliminates nest visits during the active nesting season, lowering the volunteer time commitment and possibly reducing nest disturbance. </w:t>
+        <w:t xml:space="preserve">of nest sites </w:t>
       </w:r>
     </w:p>
     <w:p>
@@ -1134,323 +1646,8 @@
           <w:szCs w:val="24"/>
         </w:rPr>
       </w:pPr>
-      <w:r>
-        <w:rPr>
-          <w:rFonts w:ascii="Times New Roman" w:hAnsi="Times New Roman" w:cs="Times New Roman"/>
-          <w:sz w:val="24"/>
-          <w:szCs w:val="24"/>
-        </w:rPr>
-        <w:t xml:space="preserve">The </w:t>
-      </w:r>
-      <w:proofErr w:type="spellStart"/>
-      <w:r>
-        <w:rPr>
-          <w:rFonts w:ascii="Times New Roman" w:hAnsi="Times New Roman" w:cs="Times New Roman"/>
-          <w:sz w:val="24"/>
-          <w:szCs w:val="24"/>
-        </w:rPr>
-        <w:t>eNest</w:t>
-      </w:r>
-      <w:proofErr w:type="spellEnd"/>
-      <w:r>
-        <w:rPr>
-          <w:rFonts w:ascii="Times New Roman" w:hAnsi="Times New Roman" w:cs="Times New Roman"/>
-          <w:sz w:val="24"/>
-          <w:szCs w:val="24"/>
-        </w:rPr>
-        <w:t xml:space="preserve"> system has</w:t>
-      </w:r>
-      <w:r>
-        <w:rPr>
-          <w:rFonts w:ascii="Times New Roman" w:hAnsi="Times New Roman" w:cs="Times New Roman"/>
-          <w:sz w:val="24"/>
-          <w:szCs w:val="24"/>
-        </w:rPr>
-        <w:t xml:space="preserve"> the </w:t>
-      </w:r>
-      <w:r>
-        <w:rPr>
-          <w:rFonts w:ascii="Times New Roman" w:hAnsi="Times New Roman" w:cs="Times New Roman"/>
-          <w:sz w:val="24"/>
-          <w:szCs w:val="24"/>
-        </w:rPr>
-        <w:t xml:space="preserve">potential </w:t>
-      </w:r>
-      <w:r>
-        <w:rPr>
-          <w:rFonts w:ascii="Times New Roman" w:hAnsi="Times New Roman" w:cs="Times New Roman"/>
-          <w:sz w:val="24"/>
-          <w:szCs w:val="24"/>
-        </w:rPr>
-        <w:t xml:space="preserve">to benefit </w:t>
-      </w:r>
-      <w:r>
-        <w:rPr>
-          <w:rFonts w:ascii="Times New Roman" w:hAnsi="Times New Roman" w:cs="Times New Roman"/>
-          <w:sz w:val="24"/>
-          <w:szCs w:val="24"/>
-        </w:rPr>
-        <w:t xml:space="preserve">volunteer nest site monitoring programs, </w:t>
-      </w:r>
-      <w:r>
-        <w:rPr>
-          <w:rFonts w:ascii="Times New Roman" w:hAnsi="Times New Roman" w:cs="Times New Roman"/>
-          <w:sz w:val="24"/>
-          <w:szCs w:val="24"/>
-        </w:rPr>
-        <w:t>but carries potential drawbacks</w:t>
-      </w:r>
-      <w:r>
-        <w:rPr>
-          <w:rFonts w:ascii="Times New Roman" w:hAnsi="Times New Roman" w:cs="Times New Roman"/>
-          <w:sz w:val="24"/>
-          <w:szCs w:val="24"/>
-        </w:rPr>
-        <w:t xml:space="preserve">. </w:t>
-      </w:r>
-      <w:r>
-        <w:rPr>
-          <w:rFonts w:ascii="Times New Roman" w:hAnsi="Times New Roman" w:cs="Times New Roman"/>
-          <w:sz w:val="24"/>
-          <w:szCs w:val="24"/>
-        </w:rPr>
-        <w:t xml:space="preserve">In 2019, </w:t>
-      </w:r>
-      <w:proofErr w:type="spellStart"/>
-      <w:r>
-        <w:rPr>
-          <w:rFonts w:ascii="Times New Roman" w:hAnsi="Times New Roman" w:cs="Times New Roman"/>
-          <w:sz w:val="24"/>
-          <w:szCs w:val="24"/>
-        </w:rPr>
-        <w:t>eNest</w:t>
-      </w:r>
-      <w:proofErr w:type="spellEnd"/>
-      <w:r>
-        <w:rPr>
-          <w:rFonts w:ascii="Times New Roman" w:hAnsi="Times New Roman" w:cs="Times New Roman"/>
-          <w:sz w:val="24"/>
-          <w:szCs w:val="24"/>
-        </w:rPr>
-        <w:t xml:space="preserve"> was field tested in approximately 50 nest boxes with no discernable negative effects</w:t>
-      </w:r>
-      <w:r>
-        <w:rPr>
-          <w:rFonts w:ascii="Times New Roman" w:hAnsi="Times New Roman" w:cs="Times New Roman"/>
-          <w:sz w:val="24"/>
-          <w:szCs w:val="24"/>
-        </w:rPr>
-        <w:t>, however, i</w:t>
-      </w:r>
-      <w:r>
-        <w:rPr>
-          <w:rFonts w:ascii="Times New Roman" w:hAnsi="Times New Roman" w:cs="Times New Roman"/>
-          <w:sz w:val="24"/>
-          <w:szCs w:val="24"/>
-        </w:rPr>
-        <w:t xml:space="preserve">t is possible that design aspects of the device may increase nest disturbance such as </w:t>
-      </w:r>
-      <w:r>
-        <w:rPr>
-          <w:rFonts w:ascii="Times New Roman" w:hAnsi="Times New Roman" w:cs="Times New Roman"/>
-          <w:sz w:val="24"/>
-          <w:szCs w:val="24"/>
-        </w:rPr>
-        <w:t xml:space="preserve">predation and parasitic events. And although </w:t>
-      </w:r>
-      <w:proofErr w:type="spellStart"/>
-      <w:r>
-        <w:rPr>
-          <w:rFonts w:ascii="Times New Roman" w:hAnsi="Times New Roman" w:cs="Times New Roman"/>
-          <w:sz w:val="24"/>
-          <w:szCs w:val="24"/>
-        </w:rPr>
-        <w:t>eNest</w:t>
-      </w:r>
-      <w:proofErr w:type="spellEnd"/>
-      <w:r>
-        <w:rPr>
-          <w:rFonts w:ascii="Times New Roman" w:hAnsi="Times New Roman" w:cs="Times New Roman"/>
-          <w:sz w:val="24"/>
-          <w:szCs w:val="24"/>
-        </w:rPr>
-        <w:t xml:space="preserve"> removes the need for regular nest site visits, it requires technical literacy to upload the data and interact with it through the online dashboard.</w:t>
-      </w:r>
-      <w:r>
-        <w:rPr>
-          <w:rFonts w:ascii="Times New Roman" w:hAnsi="Times New Roman" w:cs="Times New Roman"/>
-          <w:sz w:val="24"/>
-          <w:szCs w:val="24"/>
-        </w:rPr>
-        <w:t xml:space="preserve"> We </w:t>
-      </w:r>
-      <w:r>
-        <w:rPr>
-          <w:rFonts w:ascii="Times New Roman" w:hAnsi="Times New Roman" w:cs="Times New Roman"/>
-          <w:sz w:val="24"/>
-          <w:szCs w:val="24"/>
-        </w:rPr>
-        <w:t xml:space="preserve">believe that these skills may be easily taught with training and support but </w:t>
-      </w:r>
-      <w:r>
-        <w:rPr>
-          <w:rFonts w:ascii="Times New Roman" w:hAnsi="Times New Roman" w:cs="Times New Roman"/>
-          <w:sz w:val="24"/>
-          <w:szCs w:val="24"/>
-        </w:rPr>
-        <w:t xml:space="preserve">acknowledge that </w:t>
-      </w:r>
-      <w:r>
-        <w:rPr>
-          <w:rFonts w:ascii="Times New Roman" w:hAnsi="Times New Roman" w:cs="Times New Roman"/>
-          <w:sz w:val="24"/>
-          <w:szCs w:val="24"/>
-        </w:rPr>
-        <w:t xml:space="preserve">computer access and technical literacy may cause barriers to </w:t>
-      </w:r>
-      <w:r>
-        <w:rPr>
-          <w:rFonts w:ascii="Times New Roman" w:hAnsi="Times New Roman" w:cs="Times New Roman"/>
-          <w:sz w:val="24"/>
-          <w:szCs w:val="24"/>
-        </w:rPr>
-        <w:lastRenderedPageBreak/>
-        <w:t>volunteer participation.</w:t>
-      </w:r>
-      <w:r>
-        <w:rPr>
-          <w:rFonts w:ascii="Times New Roman" w:hAnsi="Times New Roman" w:cs="Times New Roman"/>
-          <w:sz w:val="24"/>
-          <w:szCs w:val="24"/>
-        </w:rPr>
-        <w:t xml:space="preserve"> Device cost is also a potential hurdle to community science projects. The manufacturer’s goal is to price </w:t>
-      </w:r>
-      <w:proofErr w:type="spellStart"/>
-      <w:r>
-        <w:rPr>
-          <w:rFonts w:ascii="Times New Roman" w:hAnsi="Times New Roman" w:cs="Times New Roman"/>
-          <w:sz w:val="24"/>
-          <w:szCs w:val="24"/>
-        </w:rPr>
-        <w:t>eNest</w:t>
-      </w:r>
-      <w:proofErr w:type="spellEnd"/>
-      <w:r>
-        <w:rPr>
-          <w:rFonts w:ascii="Times New Roman" w:hAnsi="Times New Roman" w:cs="Times New Roman"/>
-          <w:sz w:val="24"/>
-          <w:szCs w:val="24"/>
-        </w:rPr>
-        <w:t xml:space="preserve"> under $100 by 2021, but </w:t>
-      </w:r>
-      <w:r>
-        <w:rPr>
-          <w:rFonts w:ascii="Times New Roman" w:hAnsi="Times New Roman" w:cs="Times New Roman"/>
-          <w:sz w:val="24"/>
-          <w:szCs w:val="24"/>
-        </w:rPr>
-        <w:t xml:space="preserve">it is </w:t>
-      </w:r>
-      <w:r>
-        <w:rPr>
-          <w:rFonts w:ascii="Times New Roman" w:hAnsi="Times New Roman" w:cs="Times New Roman"/>
-          <w:sz w:val="24"/>
-          <w:szCs w:val="24"/>
-        </w:rPr>
-        <w:t>currently</w:t>
-      </w:r>
-      <w:r>
-        <w:rPr>
-          <w:rFonts w:ascii="Times New Roman" w:hAnsi="Times New Roman" w:cs="Times New Roman"/>
-          <w:sz w:val="24"/>
-          <w:szCs w:val="24"/>
-        </w:rPr>
-        <w:t xml:space="preserve"> at </w:t>
-      </w:r>
-      <w:r>
-        <w:rPr>
-          <w:rFonts w:ascii="Times New Roman" w:hAnsi="Times New Roman" w:cs="Times New Roman"/>
-          <w:sz w:val="24"/>
-          <w:szCs w:val="24"/>
-        </w:rPr>
-        <w:t>$200</w:t>
-      </w:r>
-      <w:r>
-        <w:rPr>
-          <w:rFonts w:ascii="Times New Roman" w:hAnsi="Times New Roman" w:cs="Times New Roman"/>
-          <w:sz w:val="24"/>
-          <w:szCs w:val="24"/>
-        </w:rPr>
-        <w:t xml:space="preserve"> to cover material </w:t>
-      </w:r>
-      <w:r>
-        <w:rPr>
-          <w:rFonts w:ascii="Times New Roman" w:hAnsi="Times New Roman" w:cs="Times New Roman"/>
-          <w:sz w:val="24"/>
-          <w:szCs w:val="24"/>
-        </w:rPr>
-        <w:t>costs</w:t>
-      </w:r>
-      <w:r>
-        <w:rPr>
-          <w:rFonts w:ascii="Times New Roman" w:hAnsi="Times New Roman" w:cs="Times New Roman"/>
-          <w:sz w:val="24"/>
-          <w:szCs w:val="24"/>
-        </w:rPr>
-        <w:t>.</w:t>
-      </w:r>
-      <w:r>
-        <w:rPr>
-          <w:rFonts w:ascii="Times New Roman" w:hAnsi="Times New Roman" w:cs="Times New Roman"/>
-          <w:sz w:val="24"/>
-          <w:szCs w:val="24"/>
-        </w:rPr>
-        <w:t xml:space="preserve"> Finally, there is an experiential cost to consider. The </w:t>
-      </w:r>
-      <w:proofErr w:type="spellStart"/>
-      <w:r>
-        <w:rPr>
-          <w:rFonts w:ascii="Times New Roman" w:hAnsi="Times New Roman" w:cs="Times New Roman"/>
-          <w:sz w:val="24"/>
-          <w:szCs w:val="24"/>
-        </w:rPr>
-        <w:t>eNest</w:t>
-      </w:r>
-      <w:proofErr w:type="spellEnd"/>
-      <w:r>
-        <w:rPr>
-          <w:rFonts w:ascii="Times New Roman" w:hAnsi="Times New Roman" w:cs="Times New Roman"/>
-          <w:sz w:val="24"/>
-          <w:szCs w:val="24"/>
-        </w:rPr>
-        <w:t xml:space="preserve"> system collects all the data, making site visits redundant. These repeated site visits might be an </w:t>
-      </w:r>
-      <w:r>
-        <w:rPr>
-          <w:rFonts w:ascii="Times New Roman" w:hAnsi="Times New Roman" w:cs="Times New Roman"/>
-          <w:sz w:val="24"/>
-          <w:szCs w:val="24"/>
-        </w:rPr>
-        <w:t xml:space="preserve">integral part of connecting a volunteer to the natural world, and key to the </w:t>
-      </w:r>
-      <w:proofErr w:type="spellStart"/>
-      <w:r>
-        <w:rPr>
-          <w:rFonts w:ascii="Times New Roman" w:hAnsi="Times New Roman" w:cs="Times New Roman"/>
-          <w:sz w:val="24"/>
-          <w:szCs w:val="24"/>
-        </w:rPr>
-        <w:t>NestWatch</w:t>
-      </w:r>
-      <w:proofErr w:type="spellEnd"/>
-      <w:r>
-        <w:rPr>
-          <w:rFonts w:ascii="Times New Roman" w:hAnsi="Times New Roman" w:cs="Times New Roman"/>
-          <w:sz w:val="24"/>
-          <w:szCs w:val="24"/>
-        </w:rPr>
-        <w:t xml:space="preserve"> community science experience. </w:t>
-      </w:r>
+      <w:bookmarkStart w:id="2" w:name="_GoBack"/>
+      <w:bookmarkEnd w:id="2"/>
     </w:p>
     <w:p>
       <w:pPr>
@@ -1467,7 +1664,285 @@
           <w:sz w:val="24"/>
           <w:szCs w:val="24"/>
         </w:rPr>
-        <w:t>III. Hypothesis</w:t>
+        <w:t>to assi</w:t>
+      </w:r>
+      <w:r>
+        <w:rPr>
+          <w:rFonts w:ascii="Times New Roman" w:hAnsi="Times New Roman" w:cs="Times New Roman"/>
+          <w:sz w:val="24"/>
+          <w:szCs w:val="24"/>
+        </w:rPr>
+        <w:t>st nest site monitoring is a viable solution to decrease nest disturbance, increase data precision</w:t>
+      </w:r>
+      <w:r>
+        <w:rPr>
+          <w:rFonts w:ascii="Times New Roman" w:hAnsi="Times New Roman" w:cs="Times New Roman"/>
+          <w:sz w:val="24"/>
+          <w:szCs w:val="24"/>
+        </w:rPr>
+        <w:t xml:space="preserve">, </w:t>
+      </w:r>
+      <w:r>
+        <w:rPr>
+          <w:rFonts w:ascii="Times New Roman" w:hAnsi="Times New Roman" w:cs="Times New Roman"/>
+          <w:sz w:val="24"/>
+          <w:szCs w:val="24"/>
+        </w:rPr>
+        <w:t>and lower</w:t>
+      </w:r>
+      <w:r>
+        <w:rPr>
+          <w:rFonts w:ascii="Times New Roman" w:hAnsi="Times New Roman" w:cs="Times New Roman"/>
+          <w:sz w:val="24"/>
+          <w:szCs w:val="24"/>
+        </w:rPr>
+        <w:t xml:space="preserve"> the </w:t>
+      </w:r>
+      <w:r>
+        <w:rPr>
+          <w:rFonts w:ascii="Times New Roman" w:hAnsi="Times New Roman" w:cs="Times New Roman"/>
+          <w:sz w:val="24"/>
+          <w:szCs w:val="24"/>
+        </w:rPr>
+        <w:t xml:space="preserve">volunteer </w:t>
+      </w:r>
+      <w:r>
+        <w:rPr>
+          <w:rFonts w:ascii="Times New Roman" w:hAnsi="Times New Roman" w:cs="Times New Roman"/>
+          <w:sz w:val="24"/>
+          <w:szCs w:val="24"/>
+        </w:rPr>
+        <w:t xml:space="preserve">time </w:t>
+      </w:r>
+      <w:r>
+        <w:rPr>
+          <w:rFonts w:ascii="Times New Roman" w:hAnsi="Times New Roman" w:cs="Times New Roman"/>
+          <w:sz w:val="24"/>
+          <w:szCs w:val="24"/>
+        </w:rPr>
+        <w:t xml:space="preserve">commitment threshold. </w:t>
+      </w:r>
+      <w:r>
+        <w:rPr>
+          <w:rFonts w:ascii="Times New Roman" w:hAnsi="Times New Roman" w:cs="Times New Roman"/>
+          <w:sz w:val="24"/>
+          <w:szCs w:val="24"/>
+        </w:rPr>
+        <w:t xml:space="preserve">It also enriches understanding of bird nest box behavior by collecting additional environmental data. </w:t>
+      </w:r>
+      <w:r>
+        <w:rPr>
+          <w:rFonts w:ascii="Times New Roman" w:hAnsi="Times New Roman" w:cs="Times New Roman"/>
+          <w:sz w:val="24"/>
+          <w:szCs w:val="24"/>
+        </w:rPr>
+        <w:t xml:space="preserve">Automated monitoring with </w:t>
+      </w:r>
+      <w:proofErr w:type="spellStart"/>
+      <w:r>
+        <w:rPr>
+          <w:rFonts w:ascii="Times New Roman" w:hAnsi="Times New Roman" w:cs="Times New Roman"/>
+          <w:sz w:val="24"/>
+          <w:szCs w:val="24"/>
+        </w:rPr>
+        <w:t>eNest</w:t>
+      </w:r>
+      <w:proofErr w:type="spellEnd"/>
+      <w:r>
+        <w:rPr>
+          <w:rFonts w:ascii="Times New Roman" w:hAnsi="Times New Roman" w:cs="Times New Roman"/>
+          <w:sz w:val="24"/>
+          <w:szCs w:val="24"/>
+        </w:rPr>
+        <w:t xml:space="preserve">, a data collection system for bird nest boxes, gathers </w:t>
+      </w:r>
+      <w:r>
+        <w:rPr>
+          <w:rFonts w:ascii="Times New Roman" w:hAnsi="Times New Roman" w:cs="Times New Roman"/>
+          <w:sz w:val="24"/>
+          <w:szCs w:val="24"/>
+        </w:rPr>
+        <w:t>information</w:t>
+      </w:r>
+      <w:r>
+        <w:rPr>
+          <w:rFonts w:ascii="Times New Roman" w:hAnsi="Times New Roman" w:cs="Times New Roman"/>
+          <w:sz w:val="24"/>
+          <w:szCs w:val="24"/>
+        </w:rPr>
+        <w:t xml:space="preserve"> continuously throughout the nesting season. Designed to be non-invasive</w:t>
+      </w:r>
+      <w:r>
+        <w:rPr>
+          <w:rFonts w:ascii="Times New Roman" w:hAnsi="Times New Roman" w:cs="Times New Roman"/>
+          <w:sz w:val="24"/>
+          <w:szCs w:val="24"/>
+        </w:rPr>
+        <w:t>, i</w:t>
+      </w:r>
+      <w:r>
+        <w:rPr>
+          <w:rFonts w:ascii="Times New Roman" w:hAnsi="Times New Roman" w:cs="Times New Roman"/>
+          <w:sz w:val="24"/>
+          <w:szCs w:val="24"/>
+        </w:rPr>
+        <w:t>t</w:t>
+      </w:r>
+      <w:r>
+        <w:rPr>
+          <w:rFonts w:ascii="Times New Roman" w:hAnsi="Times New Roman" w:cs="Times New Roman"/>
+          <w:sz w:val="24"/>
+          <w:szCs w:val="24"/>
+        </w:rPr>
+        <w:t xml:space="preserve"> </w:t>
+      </w:r>
+      <w:r>
+        <w:rPr>
+          <w:rFonts w:ascii="Times New Roman" w:hAnsi="Times New Roman" w:cs="Times New Roman"/>
+          <w:sz w:val="24"/>
+          <w:szCs w:val="24"/>
+        </w:rPr>
+        <w:t xml:space="preserve">uses passive infrared to </w:t>
+      </w:r>
+      <w:r>
+        <w:rPr>
+          <w:rFonts w:ascii="Times New Roman" w:hAnsi="Times New Roman" w:cs="Times New Roman"/>
+          <w:sz w:val="24"/>
+          <w:szCs w:val="24"/>
+        </w:rPr>
+        <w:t>collect environmental metrics (humidity, air pressure, light, temperature)</w:t>
+      </w:r>
+      <w:r>
+        <w:rPr>
+          <w:rFonts w:ascii="Times New Roman" w:hAnsi="Times New Roman" w:cs="Times New Roman"/>
+          <w:sz w:val="24"/>
+          <w:szCs w:val="24"/>
+        </w:rPr>
+        <w:t xml:space="preserve">, and movement in seconds of motion per minute. It also uses active infrared to </w:t>
+      </w:r>
+      <w:r>
+        <w:rPr>
+          <w:rFonts w:ascii="Times New Roman" w:hAnsi="Times New Roman" w:cs="Times New Roman"/>
+          <w:sz w:val="24"/>
+          <w:szCs w:val="24"/>
+        </w:rPr>
+        <w:t>take</w:t>
+      </w:r>
+      <w:r>
+        <w:rPr>
+          <w:rFonts w:ascii="Times New Roman" w:hAnsi="Times New Roman" w:cs="Times New Roman"/>
+          <w:sz w:val="24"/>
+          <w:szCs w:val="24"/>
+        </w:rPr>
+        <w:t xml:space="preserve"> up to 5 images per day, which can be set to a motion trigger, and </w:t>
+      </w:r>
+      <w:r>
+        <w:rPr>
+          <w:rFonts w:ascii="Times New Roman" w:hAnsi="Times New Roman" w:cs="Times New Roman"/>
+          <w:sz w:val="24"/>
+          <w:szCs w:val="24"/>
+        </w:rPr>
+        <w:t xml:space="preserve">collects </w:t>
+      </w:r>
+      <w:r>
+        <w:rPr>
+          <w:rFonts w:ascii="Times New Roman" w:hAnsi="Times New Roman" w:cs="Times New Roman"/>
+          <w:sz w:val="24"/>
+          <w:szCs w:val="24"/>
+        </w:rPr>
+        <w:t xml:space="preserve">location coordinates. The device lasts for 10 days on a charge, but may be hooked up to a battery pack or solar panel to last for the entire nesting season. </w:t>
+      </w:r>
+      <w:r>
+        <w:rPr>
+          <w:rFonts w:ascii="Times New Roman" w:hAnsi="Times New Roman" w:cs="Times New Roman"/>
+          <w:sz w:val="24"/>
+          <w:szCs w:val="24"/>
+        </w:rPr>
+        <w:t xml:space="preserve">After the nesting season, the data can be uploaded to the </w:t>
+      </w:r>
+      <w:proofErr w:type="spellStart"/>
+      <w:r>
+        <w:rPr>
+          <w:rFonts w:ascii="Times New Roman" w:hAnsi="Times New Roman" w:cs="Times New Roman"/>
+          <w:sz w:val="24"/>
+          <w:szCs w:val="24"/>
+        </w:rPr>
+        <w:t>eNest</w:t>
+      </w:r>
+      <w:proofErr w:type="spellEnd"/>
+      <w:r>
+        <w:rPr>
+          <w:rFonts w:ascii="Times New Roman" w:hAnsi="Times New Roman" w:cs="Times New Roman"/>
+          <w:sz w:val="24"/>
+          <w:szCs w:val="24"/>
+        </w:rPr>
+        <w:t xml:space="preserve"> data visualization dashboard and interpreted for important nest observations.</w:t>
+      </w:r>
+      <w:r>
+        <w:rPr>
+          <w:rFonts w:ascii="Times New Roman" w:hAnsi="Times New Roman" w:cs="Times New Roman"/>
+          <w:sz w:val="24"/>
+          <w:szCs w:val="24"/>
+        </w:rPr>
+        <w:t xml:space="preserve"> </w:t>
+      </w:r>
+      <w:r>
+        <w:rPr>
+          <w:rFonts w:ascii="Times New Roman" w:hAnsi="Times New Roman" w:cs="Times New Roman"/>
+          <w:sz w:val="24"/>
+          <w:szCs w:val="24"/>
+        </w:rPr>
+        <w:t xml:space="preserve">By automatically collecting data, </w:t>
+      </w:r>
+      <w:proofErr w:type="spellStart"/>
+      <w:r>
+        <w:rPr>
+          <w:rFonts w:ascii="Times New Roman" w:hAnsi="Times New Roman" w:cs="Times New Roman"/>
+          <w:sz w:val="24"/>
+          <w:szCs w:val="24"/>
+        </w:rPr>
+        <w:t>eNest</w:t>
+      </w:r>
+      <w:proofErr w:type="spellEnd"/>
+      <w:r>
+        <w:rPr>
+          <w:rFonts w:ascii="Times New Roman" w:hAnsi="Times New Roman" w:cs="Times New Roman"/>
+          <w:sz w:val="24"/>
+          <w:szCs w:val="24"/>
+        </w:rPr>
+        <w:t xml:space="preserve"> improve</w:t>
+      </w:r>
+      <w:r>
+        <w:rPr>
+          <w:rFonts w:ascii="Times New Roman" w:hAnsi="Times New Roman" w:cs="Times New Roman"/>
+          <w:sz w:val="24"/>
+          <w:szCs w:val="24"/>
+        </w:rPr>
+        <w:t>s</w:t>
+      </w:r>
+      <w:r>
+        <w:rPr>
+          <w:rFonts w:ascii="Times New Roman" w:hAnsi="Times New Roman" w:cs="Times New Roman"/>
+          <w:sz w:val="24"/>
+          <w:szCs w:val="24"/>
+        </w:rPr>
+        <w:t xml:space="preserve"> data </w:t>
+      </w:r>
+      <w:r>
+        <w:rPr>
+          <w:rFonts w:ascii="Times New Roman" w:hAnsi="Times New Roman" w:cs="Times New Roman"/>
+          <w:sz w:val="24"/>
+          <w:szCs w:val="24"/>
+        </w:rPr>
+        <w:t>precision</w:t>
+      </w:r>
+      <w:r>
+        <w:rPr>
+          <w:rFonts w:ascii="Times New Roman" w:hAnsi="Times New Roman" w:cs="Times New Roman"/>
+          <w:sz w:val="24"/>
+          <w:szCs w:val="24"/>
+        </w:rPr>
+        <w:t xml:space="preserve"> and eliminates nest visits during the active nesting season, lowering the volunteer time commitment and possibly reducing nest disturbance. </w:t>
       </w:r>
     </w:p>
     <w:p>
@@ -1485,15 +1960,7 @@
           <w:sz w:val="24"/>
           <w:szCs w:val="24"/>
         </w:rPr>
-        <w:t>The</w:t>
-      </w:r>
-      <w:r>
-        <w:rPr>
-          <w:rFonts w:ascii="Times New Roman" w:hAnsi="Times New Roman" w:cs="Times New Roman"/>
-          <w:sz w:val="24"/>
-          <w:szCs w:val="24"/>
-        </w:rPr>
-        <w:t xml:space="preserve"> purpose of this study is to compare manual and </w:t>
+        <w:t xml:space="preserve">The </w:t>
       </w:r>
       <w:proofErr w:type="spellStart"/>
       <w:r>
@@ -1511,7 +1978,63 @@
           <w:sz w:val="24"/>
           <w:szCs w:val="24"/>
         </w:rPr>
-        <w:t xml:space="preserve"> assisted monitoring of nest sites in a community science environment by analyzing important nest observations collected for </w:t>
+        <w:t xml:space="preserve"> system has</w:t>
+      </w:r>
+      <w:r>
+        <w:rPr>
+          <w:rFonts w:ascii="Times New Roman" w:hAnsi="Times New Roman" w:cs="Times New Roman"/>
+          <w:sz w:val="24"/>
+          <w:szCs w:val="24"/>
+        </w:rPr>
+        <w:t xml:space="preserve"> the </w:t>
+      </w:r>
+      <w:r>
+        <w:rPr>
+          <w:rFonts w:ascii="Times New Roman" w:hAnsi="Times New Roman" w:cs="Times New Roman"/>
+          <w:sz w:val="24"/>
+          <w:szCs w:val="24"/>
+        </w:rPr>
+        <w:t xml:space="preserve">potential </w:t>
+      </w:r>
+      <w:r>
+        <w:rPr>
+          <w:rFonts w:ascii="Times New Roman" w:hAnsi="Times New Roman" w:cs="Times New Roman"/>
+          <w:sz w:val="24"/>
+          <w:szCs w:val="24"/>
+        </w:rPr>
+        <w:t xml:space="preserve">to benefit </w:t>
+      </w:r>
+      <w:r>
+        <w:rPr>
+          <w:rFonts w:ascii="Times New Roman" w:hAnsi="Times New Roman" w:cs="Times New Roman"/>
+          <w:sz w:val="24"/>
+          <w:szCs w:val="24"/>
+        </w:rPr>
+        <w:t xml:space="preserve">volunteer nest site monitoring programs, </w:t>
+      </w:r>
+      <w:r>
+        <w:rPr>
+          <w:rFonts w:ascii="Times New Roman" w:hAnsi="Times New Roman" w:cs="Times New Roman"/>
+          <w:sz w:val="24"/>
+          <w:szCs w:val="24"/>
+        </w:rPr>
+        <w:t>but carries potential drawbacks</w:t>
+      </w:r>
+      <w:r>
+        <w:rPr>
+          <w:rFonts w:ascii="Times New Roman" w:hAnsi="Times New Roman" w:cs="Times New Roman"/>
+          <w:sz w:val="24"/>
+          <w:szCs w:val="24"/>
+        </w:rPr>
+        <w:t xml:space="preserve">. </w:t>
+      </w:r>
+      <w:r>
+        <w:rPr>
+          <w:rFonts w:ascii="Times New Roman" w:hAnsi="Times New Roman" w:cs="Times New Roman"/>
+          <w:sz w:val="24"/>
+          <w:szCs w:val="24"/>
+        </w:rPr>
+        <w:t xml:space="preserve">In 2019, </w:t>
       </w:r>
       <w:proofErr w:type="spellStart"/>
       <w:r>
@@ -1520,6 +2043,223 @@
           <w:sz w:val="24"/>
           <w:szCs w:val="24"/>
         </w:rPr>
+        <w:t>eNest</w:t>
+      </w:r>
+      <w:proofErr w:type="spellEnd"/>
+      <w:r>
+        <w:rPr>
+          <w:rFonts w:ascii="Times New Roman" w:hAnsi="Times New Roman" w:cs="Times New Roman"/>
+          <w:sz w:val="24"/>
+          <w:szCs w:val="24"/>
+        </w:rPr>
+        <w:t xml:space="preserve"> was field tested in approximately 50 nest boxes with no discernable negative effects</w:t>
+      </w:r>
+      <w:r>
+        <w:rPr>
+          <w:rFonts w:ascii="Times New Roman" w:hAnsi="Times New Roman" w:cs="Times New Roman"/>
+          <w:sz w:val="24"/>
+          <w:szCs w:val="24"/>
+        </w:rPr>
+        <w:t>, however, i</w:t>
+      </w:r>
+      <w:r>
+        <w:rPr>
+          <w:rFonts w:ascii="Times New Roman" w:hAnsi="Times New Roman" w:cs="Times New Roman"/>
+          <w:sz w:val="24"/>
+          <w:szCs w:val="24"/>
+        </w:rPr>
+        <w:t xml:space="preserve">t is possible that design aspects of the device may </w:t>
+      </w:r>
+      <w:r>
+        <w:rPr>
+          <w:rFonts w:ascii="Times New Roman" w:hAnsi="Times New Roman" w:cs="Times New Roman"/>
+          <w:sz w:val="24"/>
+          <w:szCs w:val="24"/>
+        </w:rPr>
+        <w:lastRenderedPageBreak/>
+        <w:t xml:space="preserve">increase nest disturbance such as </w:t>
+      </w:r>
+      <w:r>
+        <w:rPr>
+          <w:rFonts w:ascii="Times New Roman" w:hAnsi="Times New Roman" w:cs="Times New Roman"/>
+          <w:sz w:val="24"/>
+          <w:szCs w:val="24"/>
+        </w:rPr>
+        <w:t xml:space="preserve">predation and parasitic events. And although </w:t>
+      </w:r>
+      <w:proofErr w:type="spellStart"/>
+      <w:r>
+        <w:rPr>
+          <w:rFonts w:ascii="Times New Roman" w:hAnsi="Times New Roman" w:cs="Times New Roman"/>
+          <w:sz w:val="24"/>
+          <w:szCs w:val="24"/>
+        </w:rPr>
+        <w:t>eNest</w:t>
+      </w:r>
+      <w:proofErr w:type="spellEnd"/>
+      <w:r>
+        <w:rPr>
+          <w:rFonts w:ascii="Times New Roman" w:hAnsi="Times New Roman" w:cs="Times New Roman"/>
+          <w:sz w:val="24"/>
+          <w:szCs w:val="24"/>
+        </w:rPr>
+        <w:t xml:space="preserve"> removes the need for regular nest site visits, it requires technical literacy to upload the data and interact with it through the online dashboard.</w:t>
+      </w:r>
+      <w:r>
+        <w:rPr>
+          <w:rFonts w:ascii="Times New Roman" w:hAnsi="Times New Roman" w:cs="Times New Roman"/>
+          <w:sz w:val="24"/>
+          <w:szCs w:val="24"/>
+        </w:rPr>
+        <w:t xml:space="preserve"> We </w:t>
+      </w:r>
+      <w:r>
+        <w:rPr>
+          <w:rFonts w:ascii="Times New Roman" w:hAnsi="Times New Roman" w:cs="Times New Roman"/>
+          <w:sz w:val="24"/>
+          <w:szCs w:val="24"/>
+        </w:rPr>
+        <w:t xml:space="preserve">believe that these skills may be easily taught with training and support but </w:t>
+      </w:r>
+      <w:r>
+        <w:rPr>
+          <w:rFonts w:ascii="Times New Roman" w:hAnsi="Times New Roman" w:cs="Times New Roman"/>
+          <w:sz w:val="24"/>
+          <w:szCs w:val="24"/>
+        </w:rPr>
+        <w:t xml:space="preserve">acknowledge that </w:t>
+      </w:r>
+      <w:r>
+        <w:rPr>
+          <w:rFonts w:ascii="Times New Roman" w:hAnsi="Times New Roman" w:cs="Times New Roman"/>
+          <w:sz w:val="24"/>
+          <w:szCs w:val="24"/>
+        </w:rPr>
+        <w:t>computer access and technical literacy may cause barriers to volunteer participation.</w:t>
+      </w:r>
+      <w:r>
+        <w:rPr>
+          <w:rFonts w:ascii="Times New Roman" w:hAnsi="Times New Roman" w:cs="Times New Roman"/>
+          <w:sz w:val="24"/>
+          <w:szCs w:val="24"/>
+        </w:rPr>
+        <w:t xml:space="preserve"> Device cost is also a potential hurdle to community science projects. The manufacturer’s goal is to price </w:t>
+      </w:r>
+      <w:proofErr w:type="spellStart"/>
+      <w:r>
+        <w:rPr>
+          <w:rFonts w:ascii="Times New Roman" w:hAnsi="Times New Roman" w:cs="Times New Roman"/>
+          <w:sz w:val="24"/>
+          <w:szCs w:val="24"/>
+        </w:rPr>
+        <w:t>eNest</w:t>
+      </w:r>
+      <w:proofErr w:type="spellEnd"/>
+      <w:r>
+        <w:rPr>
+          <w:rFonts w:ascii="Times New Roman" w:hAnsi="Times New Roman" w:cs="Times New Roman"/>
+          <w:sz w:val="24"/>
+          <w:szCs w:val="24"/>
+        </w:rPr>
+        <w:t xml:space="preserve"> under $100 by 2021, but </w:t>
+      </w:r>
+      <w:r>
+        <w:rPr>
+          <w:rFonts w:ascii="Times New Roman" w:hAnsi="Times New Roman" w:cs="Times New Roman"/>
+          <w:sz w:val="24"/>
+          <w:szCs w:val="24"/>
+        </w:rPr>
+        <w:t xml:space="preserve">it is </w:t>
+      </w:r>
+      <w:r>
+        <w:rPr>
+          <w:rFonts w:ascii="Times New Roman" w:hAnsi="Times New Roman" w:cs="Times New Roman"/>
+          <w:sz w:val="24"/>
+          <w:szCs w:val="24"/>
+        </w:rPr>
+        <w:t>currently</w:t>
+      </w:r>
+      <w:r>
+        <w:rPr>
+          <w:rFonts w:ascii="Times New Roman" w:hAnsi="Times New Roman" w:cs="Times New Roman"/>
+          <w:sz w:val="24"/>
+          <w:szCs w:val="24"/>
+        </w:rPr>
+        <w:t xml:space="preserve"> at </w:t>
+      </w:r>
+      <w:r>
+        <w:rPr>
+          <w:rFonts w:ascii="Times New Roman" w:hAnsi="Times New Roman" w:cs="Times New Roman"/>
+          <w:sz w:val="24"/>
+          <w:szCs w:val="24"/>
+        </w:rPr>
+        <w:t>$200</w:t>
+      </w:r>
+      <w:r>
+        <w:rPr>
+          <w:rFonts w:ascii="Times New Roman" w:hAnsi="Times New Roman" w:cs="Times New Roman"/>
+          <w:sz w:val="24"/>
+          <w:szCs w:val="24"/>
+        </w:rPr>
+        <w:t xml:space="preserve"> to cover material </w:t>
+      </w:r>
+      <w:r>
+        <w:rPr>
+          <w:rFonts w:ascii="Times New Roman" w:hAnsi="Times New Roman" w:cs="Times New Roman"/>
+          <w:sz w:val="24"/>
+          <w:szCs w:val="24"/>
+        </w:rPr>
+        <w:t>costs</w:t>
+      </w:r>
+      <w:r>
+        <w:rPr>
+          <w:rFonts w:ascii="Times New Roman" w:hAnsi="Times New Roman" w:cs="Times New Roman"/>
+          <w:sz w:val="24"/>
+          <w:szCs w:val="24"/>
+        </w:rPr>
+        <w:t>.</w:t>
+      </w:r>
+      <w:r>
+        <w:rPr>
+          <w:rFonts w:ascii="Times New Roman" w:hAnsi="Times New Roman" w:cs="Times New Roman"/>
+          <w:sz w:val="24"/>
+          <w:szCs w:val="24"/>
+        </w:rPr>
+        <w:t xml:space="preserve"> Finally, there is an experiential cost to consider. The </w:t>
+      </w:r>
+      <w:proofErr w:type="spellStart"/>
+      <w:r>
+        <w:rPr>
+          <w:rFonts w:ascii="Times New Roman" w:hAnsi="Times New Roman" w:cs="Times New Roman"/>
+          <w:sz w:val="24"/>
+          <w:szCs w:val="24"/>
+        </w:rPr>
+        <w:t>eNest</w:t>
+      </w:r>
+      <w:proofErr w:type="spellEnd"/>
+      <w:r>
+        <w:rPr>
+          <w:rFonts w:ascii="Times New Roman" w:hAnsi="Times New Roman" w:cs="Times New Roman"/>
+          <w:sz w:val="24"/>
+          <w:szCs w:val="24"/>
+        </w:rPr>
+        <w:t xml:space="preserve"> system collects all the data, making site visits redundant. These repeated site visits might be an </w:t>
+      </w:r>
+      <w:r>
+        <w:rPr>
+          <w:rFonts w:ascii="Times New Roman" w:hAnsi="Times New Roman" w:cs="Times New Roman"/>
+          <w:sz w:val="24"/>
+          <w:szCs w:val="24"/>
+        </w:rPr>
+        <w:t xml:space="preserve">integral part of connecting a volunteer to the natural world, and key to the </w:t>
+      </w:r>
+      <w:proofErr w:type="spellStart"/>
+      <w:r>
+        <w:rPr>
+          <w:rFonts w:ascii="Times New Roman" w:hAnsi="Times New Roman" w:cs="Times New Roman"/>
+          <w:sz w:val="24"/>
+          <w:szCs w:val="24"/>
+        </w:rPr>
         <w:t>NestWatch</w:t>
       </w:r>
       <w:proofErr w:type="spellEnd"/>
@@ -1529,323 +2269,7 @@
           <w:sz w:val="24"/>
           <w:szCs w:val="24"/>
         </w:rPr>
-        <w:t xml:space="preserve"> from chickadee nest boxes. We would like to know: (1) Is there a significant difference between nest </w:t>
-      </w:r>
-      <w:r>
-        <w:rPr>
-          <w:rFonts w:ascii="Times New Roman" w:hAnsi="Times New Roman" w:cs="Times New Roman"/>
-          <w:sz w:val="24"/>
-          <w:szCs w:val="24"/>
-        </w:rPr>
-        <w:t xml:space="preserve">site </w:t>
-      </w:r>
-      <w:r>
-        <w:rPr>
-          <w:rFonts w:ascii="Times New Roman" w:hAnsi="Times New Roman" w:cs="Times New Roman"/>
-          <w:sz w:val="24"/>
-          <w:szCs w:val="24"/>
-        </w:rPr>
-        <w:t xml:space="preserve">observations collected from manual and </w:t>
-      </w:r>
-      <w:proofErr w:type="spellStart"/>
-      <w:r>
-        <w:rPr>
-          <w:rFonts w:ascii="Times New Roman" w:hAnsi="Times New Roman" w:cs="Times New Roman"/>
-          <w:sz w:val="24"/>
-          <w:szCs w:val="24"/>
-        </w:rPr>
-        <w:t>eNest</w:t>
-      </w:r>
-      <w:proofErr w:type="spellEnd"/>
-      <w:r>
-        <w:rPr>
-          <w:rFonts w:ascii="Times New Roman" w:hAnsi="Times New Roman" w:cs="Times New Roman"/>
-          <w:sz w:val="24"/>
-          <w:szCs w:val="24"/>
-        </w:rPr>
-        <w:t xml:space="preserve"> assisted monitoring? (2) </w:t>
-      </w:r>
-      <w:r>
-        <w:rPr>
-          <w:rFonts w:ascii="Times New Roman" w:hAnsi="Times New Roman" w:cs="Times New Roman"/>
-          <w:sz w:val="24"/>
-          <w:szCs w:val="24"/>
-        </w:rPr>
-        <w:t>I</w:t>
-      </w:r>
-      <w:r>
-        <w:rPr>
-          <w:rFonts w:ascii="Times New Roman" w:hAnsi="Times New Roman" w:cs="Times New Roman"/>
-          <w:sz w:val="24"/>
-          <w:szCs w:val="24"/>
-        </w:rPr>
-        <w:t>f so, which nest observations</w:t>
-      </w:r>
-      <w:r>
-        <w:rPr>
-          <w:rFonts w:ascii="Times New Roman" w:hAnsi="Times New Roman" w:cs="Times New Roman"/>
-          <w:sz w:val="24"/>
-          <w:szCs w:val="24"/>
-        </w:rPr>
-        <w:t xml:space="preserve">? And (3), how are they different? </w:t>
-      </w:r>
-      <w:r>
-        <w:rPr>
-          <w:rFonts w:ascii="Times New Roman" w:hAnsi="Times New Roman" w:cs="Times New Roman"/>
-          <w:sz w:val="24"/>
-          <w:szCs w:val="24"/>
-        </w:rPr>
-        <w:t xml:space="preserve">By answering these questions, we hope to show that </w:t>
-      </w:r>
-      <w:proofErr w:type="spellStart"/>
-      <w:r>
-        <w:rPr>
-          <w:rFonts w:ascii="Times New Roman" w:hAnsi="Times New Roman" w:cs="Times New Roman"/>
-          <w:sz w:val="24"/>
-          <w:szCs w:val="24"/>
-        </w:rPr>
-        <w:t>eNest</w:t>
-      </w:r>
-      <w:proofErr w:type="spellEnd"/>
-      <w:r>
-        <w:rPr>
-          <w:rFonts w:ascii="Times New Roman" w:hAnsi="Times New Roman" w:cs="Times New Roman"/>
-          <w:sz w:val="24"/>
-          <w:szCs w:val="24"/>
-        </w:rPr>
-        <w:t xml:space="preserve"> is a suitable alternative to manually collecting data from bird nest boxes for community science projects. Nest observations that we will examine include: </w:t>
-      </w:r>
-      <w:r>
-        <w:rPr>
-          <w:rFonts w:ascii="Times New Roman" w:hAnsi="Times New Roman" w:cs="Times New Roman"/>
-          <w:sz w:val="24"/>
-          <w:szCs w:val="24"/>
-        </w:rPr>
-        <w:t>dates of nesting attempts</w:t>
-      </w:r>
-      <w:r>
-        <w:rPr>
-          <w:rFonts w:ascii="Times New Roman" w:hAnsi="Times New Roman" w:cs="Times New Roman"/>
-          <w:sz w:val="24"/>
-          <w:szCs w:val="24"/>
-        </w:rPr>
-        <w:t xml:space="preserve">, </w:t>
-      </w:r>
-      <w:r>
-        <w:rPr>
-          <w:rFonts w:ascii="Times New Roman" w:hAnsi="Times New Roman" w:cs="Times New Roman"/>
-          <w:sz w:val="24"/>
-          <w:szCs w:val="24"/>
-        </w:rPr>
-        <w:t>number of nesting attempts</w:t>
-      </w:r>
-      <w:r>
-        <w:rPr>
-          <w:rFonts w:ascii="Times New Roman" w:hAnsi="Times New Roman" w:cs="Times New Roman"/>
-          <w:sz w:val="24"/>
-          <w:szCs w:val="24"/>
-        </w:rPr>
-        <w:t xml:space="preserve">, </w:t>
-      </w:r>
-      <w:r>
-        <w:rPr>
-          <w:rFonts w:ascii="Times New Roman" w:hAnsi="Times New Roman" w:cs="Times New Roman"/>
-          <w:sz w:val="24"/>
-          <w:szCs w:val="24"/>
-        </w:rPr>
-        <w:t>nesting species</w:t>
-      </w:r>
-      <w:r>
-        <w:rPr>
-          <w:rFonts w:ascii="Times New Roman" w:hAnsi="Times New Roman" w:cs="Times New Roman"/>
-          <w:sz w:val="24"/>
-          <w:szCs w:val="24"/>
-        </w:rPr>
-        <w:t xml:space="preserve">, </w:t>
-      </w:r>
-      <w:r>
-        <w:rPr>
-          <w:rFonts w:ascii="Times New Roman" w:hAnsi="Times New Roman" w:cs="Times New Roman"/>
-          <w:sz w:val="24"/>
-          <w:szCs w:val="24"/>
-        </w:rPr>
-        <w:t>number of eggs</w:t>
-      </w:r>
-      <w:r>
-        <w:rPr>
-          <w:rFonts w:ascii="Times New Roman" w:hAnsi="Times New Roman" w:cs="Times New Roman"/>
-          <w:sz w:val="24"/>
-          <w:szCs w:val="24"/>
-        </w:rPr>
-        <w:t xml:space="preserve">, </w:t>
-      </w:r>
-      <w:r>
-        <w:rPr>
-          <w:rFonts w:ascii="Times New Roman" w:hAnsi="Times New Roman" w:cs="Times New Roman"/>
-          <w:sz w:val="24"/>
-          <w:szCs w:val="24"/>
-        </w:rPr>
-        <w:t>dates of first egg laid</w:t>
-      </w:r>
-      <w:r>
-        <w:rPr>
-          <w:rFonts w:ascii="Times New Roman" w:hAnsi="Times New Roman" w:cs="Times New Roman"/>
-          <w:sz w:val="24"/>
-          <w:szCs w:val="24"/>
-        </w:rPr>
-        <w:t xml:space="preserve">, </w:t>
-      </w:r>
-      <w:r>
-        <w:rPr>
-          <w:rFonts w:ascii="Times New Roman" w:hAnsi="Times New Roman" w:cs="Times New Roman"/>
-          <w:sz w:val="24"/>
-          <w:szCs w:val="24"/>
-        </w:rPr>
-        <w:t>hatch dates</w:t>
-      </w:r>
-      <w:r>
-        <w:rPr>
-          <w:rFonts w:ascii="Times New Roman" w:hAnsi="Times New Roman" w:cs="Times New Roman"/>
-          <w:sz w:val="24"/>
-          <w:szCs w:val="24"/>
-        </w:rPr>
-        <w:t xml:space="preserve">, </w:t>
-      </w:r>
-      <w:r>
-        <w:rPr>
-          <w:rFonts w:ascii="Times New Roman" w:hAnsi="Times New Roman" w:cs="Times New Roman"/>
-          <w:sz w:val="24"/>
-          <w:szCs w:val="24"/>
-        </w:rPr>
-        <w:t>number of nest parasitism events</w:t>
-      </w:r>
-      <w:r>
-        <w:rPr>
-          <w:rFonts w:ascii="Times New Roman" w:hAnsi="Times New Roman" w:cs="Times New Roman"/>
-          <w:sz w:val="24"/>
-          <w:szCs w:val="24"/>
-        </w:rPr>
-        <w:t xml:space="preserve">, </w:t>
-      </w:r>
-      <w:r>
-        <w:rPr>
-          <w:rFonts w:ascii="Times New Roman" w:hAnsi="Times New Roman" w:cs="Times New Roman"/>
-          <w:sz w:val="24"/>
-          <w:szCs w:val="24"/>
-        </w:rPr>
-        <w:t xml:space="preserve">dates of nest </w:t>
-      </w:r>
-      <w:r>
-        <w:rPr>
-          <w:rFonts w:ascii="Times New Roman" w:hAnsi="Times New Roman" w:cs="Times New Roman"/>
-          <w:sz w:val="24"/>
-          <w:szCs w:val="24"/>
-        </w:rPr>
-        <w:t>parasitism</w:t>
-      </w:r>
-      <w:r>
-        <w:rPr>
-          <w:rFonts w:ascii="Times New Roman" w:hAnsi="Times New Roman" w:cs="Times New Roman"/>
-          <w:sz w:val="24"/>
-          <w:szCs w:val="24"/>
-        </w:rPr>
-        <w:t xml:space="preserve"> events</w:t>
-      </w:r>
-      <w:r>
-        <w:rPr>
-          <w:rFonts w:ascii="Times New Roman" w:hAnsi="Times New Roman" w:cs="Times New Roman"/>
-          <w:sz w:val="24"/>
-          <w:szCs w:val="24"/>
-        </w:rPr>
-        <w:t xml:space="preserve">, </w:t>
-      </w:r>
-      <w:r>
-        <w:rPr>
-          <w:rFonts w:ascii="Times New Roman" w:hAnsi="Times New Roman" w:cs="Times New Roman"/>
-          <w:sz w:val="24"/>
-          <w:szCs w:val="24"/>
-        </w:rPr>
-        <w:t>number of nest predation events</w:t>
-      </w:r>
-      <w:r>
-        <w:rPr>
-          <w:rFonts w:ascii="Times New Roman" w:hAnsi="Times New Roman" w:cs="Times New Roman"/>
-          <w:sz w:val="24"/>
-          <w:szCs w:val="24"/>
-        </w:rPr>
-        <w:t xml:space="preserve">, </w:t>
-      </w:r>
-      <w:r>
-        <w:rPr>
-          <w:rFonts w:ascii="Times New Roman" w:hAnsi="Times New Roman" w:cs="Times New Roman"/>
-          <w:sz w:val="24"/>
-          <w:szCs w:val="24"/>
-        </w:rPr>
-        <w:t>dates of nest predation events</w:t>
-      </w:r>
-      <w:r>
-        <w:rPr>
-          <w:rFonts w:ascii="Times New Roman" w:hAnsi="Times New Roman" w:cs="Times New Roman"/>
-          <w:sz w:val="24"/>
-          <w:szCs w:val="24"/>
-        </w:rPr>
-        <w:t>,</w:t>
-      </w:r>
-      <w:r>
-        <w:rPr>
-          <w:rFonts w:ascii="Times New Roman" w:hAnsi="Times New Roman" w:cs="Times New Roman"/>
-          <w:sz w:val="24"/>
-          <w:szCs w:val="24"/>
-        </w:rPr>
-        <w:t xml:space="preserve"> final nest fate</w:t>
-      </w:r>
-      <w:r>
-        <w:rPr>
-          <w:rFonts w:ascii="Times New Roman" w:hAnsi="Times New Roman" w:cs="Times New Roman"/>
-          <w:sz w:val="24"/>
-          <w:szCs w:val="24"/>
-        </w:rPr>
-        <w:t xml:space="preserve">, </w:t>
-      </w:r>
-      <w:r>
-        <w:rPr>
-          <w:rFonts w:ascii="Times New Roman" w:hAnsi="Times New Roman" w:cs="Times New Roman"/>
-          <w:sz w:val="24"/>
-          <w:szCs w:val="24"/>
-        </w:rPr>
-        <w:t>fledge dates</w:t>
-      </w:r>
-      <w:r>
-        <w:rPr>
-          <w:rFonts w:ascii="Times New Roman" w:hAnsi="Times New Roman" w:cs="Times New Roman"/>
-          <w:sz w:val="24"/>
-          <w:szCs w:val="24"/>
-        </w:rPr>
-        <w:t xml:space="preserve">, </w:t>
-      </w:r>
-      <w:r>
-        <w:rPr>
-          <w:rFonts w:ascii="Times New Roman" w:hAnsi="Times New Roman" w:cs="Times New Roman"/>
-          <w:sz w:val="24"/>
-          <w:szCs w:val="24"/>
-        </w:rPr>
-        <w:t>host species count total</w:t>
-      </w:r>
-      <w:r>
-        <w:rPr>
-          <w:rFonts w:ascii="Times New Roman" w:hAnsi="Times New Roman" w:cs="Times New Roman"/>
-          <w:sz w:val="24"/>
-          <w:szCs w:val="24"/>
-        </w:rPr>
-        <w:t>, and volunteer report success</w:t>
-      </w:r>
-      <w:r>
-        <w:rPr>
-          <w:rFonts w:ascii="Times New Roman" w:hAnsi="Times New Roman" w:cs="Times New Roman"/>
-          <w:sz w:val="24"/>
-          <w:szCs w:val="24"/>
-        </w:rPr>
-        <w:t xml:space="preserve">. </w:t>
+        <w:t xml:space="preserve"> community science experience. </w:t>
       </w:r>
     </w:p>
     <w:p>
@@ -1863,6 +2287,403 @@
           <w:sz w:val="24"/>
           <w:szCs w:val="24"/>
         </w:rPr>
+        <w:t>III. Hypothesis</w:t>
+      </w:r>
+    </w:p>
+    <w:p>
+      <w:pPr>
+        <w:spacing w:line="480" w:lineRule="auto"/>
+        <w:rPr>
+          <w:rFonts w:ascii="Times New Roman" w:hAnsi="Times New Roman" w:cs="Times New Roman"/>
+          <w:sz w:val="24"/>
+          <w:szCs w:val="24"/>
+        </w:rPr>
+      </w:pPr>
+      <w:r>
+        <w:rPr>
+          <w:rFonts w:ascii="Times New Roman" w:hAnsi="Times New Roman" w:cs="Times New Roman"/>
+          <w:sz w:val="24"/>
+          <w:szCs w:val="24"/>
+        </w:rPr>
+        <w:t>The</w:t>
+      </w:r>
+      <w:r>
+        <w:rPr>
+          <w:rFonts w:ascii="Times New Roman" w:hAnsi="Times New Roman" w:cs="Times New Roman"/>
+          <w:sz w:val="24"/>
+          <w:szCs w:val="24"/>
+        </w:rPr>
+        <w:t xml:space="preserve"> purpose of this study is to compare manual and </w:t>
+      </w:r>
+      <w:proofErr w:type="spellStart"/>
+      <w:r>
+        <w:rPr>
+          <w:rFonts w:ascii="Times New Roman" w:hAnsi="Times New Roman" w:cs="Times New Roman"/>
+          <w:sz w:val="24"/>
+          <w:szCs w:val="24"/>
+        </w:rPr>
+        <w:t>eNest</w:t>
+      </w:r>
+      <w:proofErr w:type="spellEnd"/>
+      <w:r>
+        <w:rPr>
+          <w:rFonts w:ascii="Times New Roman" w:hAnsi="Times New Roman" w:cs="Times New Roman"/>
+          <w:sz w:val="24"/>
+          <w:szCs w:val="24"/>
+        </w:rPr>
+        <w:t xml:space="preserve"> assisted monitoring of nest sites in a community science environment by analyzing important nest observations collected for </w:t>
+      </w:r>
+      <w:proofErr w:type="spellStart"/>
+      <w:r>
+        <w:rPr>
+          <w:rFonts w:ascii="Times New Roman" w:hAnsi="Times New Roman" w:cs="Times New Roman"/>
+          <w:sz w:val="24"/>
+          <w:szCs w:val="24"/>
+        </w:rPr>
+        <w:t>NestWatch</w:t>
+      </w:r>
+      <w:proofErr w:type="spellEnd"/>
+      <w:r>
+        <w:rPr>
+          <w:rFonts w:ascii="Times New Roman" w:hAnsi="Times New Roman" w:cs="Times New Roman"/>
+          <w:sz w:val="24"/>
+          <w:szCs w:val="24"/>
+        </w:rPr>
+        <w:t xml:space="preserve"> from chickadee nest boxes. We would like to know: (1) Is there a significant difference between nest </w:t>
+      </w:r>
+      <w:r>
+        <w:rPr>
+          <w:rFonts w:ascii="Times New Roman" w:hAnsi="Times New Roman" w:cs="Times New Roman"/>
+          <w:sz w:val="24"/>
+          <w:szCs w:val="24"/>
+        </w:rPr>
+        <w:t xml:space="preserve">site </w:t>
+      </w:r>
+      <w:r>
+        <w:rPr>
+          <w:rFonts w:ascii="Times New Roman" w:hAnsi="Times New Roman" w:cs="Times New Roman"/>
+          <w:sz w:val="24"/>
+          <w:szCs w:val="24"/>
+        </w:rPr>
+        <w:t xml:space="preserve">observations collected from manual and </w:t>
+      </w:r>
+      <w:proofErr w:type="spellStart"/>
+      <w:r>
+        <w:rPr>
+          <w:rFonts w:ascii="Times New Roman" w:hAnsi="Times New Roman" w:cs="Times New Roman"/>
+          <w:sz w:val="24"/>
+          <w:szCs w:val="24"/>
+        </w:rPr>
+        <w:t>eNest</w:t>
+      </w:r>
+      <w:proofErr w:type="spellEnd"/>
+      <w:r>
+        <w:rPr>
+          <w:rFonts w:ascii="Times New Roman" w:hAnsi="Times New Roman" w:cs="Times New Roman"/>
+          <w:sz w:val="24"/>
+          <w:szCs w:val="24"/>
+        </w:rPr>
+        <w:t xml:space="preserve"> assisted monitoring? (2) </w:t>
+      </w:r>
+      <w:r>
+        <w:rPr>
+          <w:rFonts w:ascii="Times New Roman" w:hAnsi="Times New Roman" w:cs="Times New Roman"/>
+          <w:sz w:val="24"/>
+          <w:szCs w:val="24"/>
+        </w:rPr>
+        <w:t>I</w:t>
+      </w:r>
+      <w:r>
+        <w:rPr>
+          <w:rFonts w:ascii="Times New Roman" w:hAnsi="Times New Roman" w:cs="Times New Roman"/>
+          <w:sz w:val="24"/>
+          <w:szCs w:val="24"/>
+        </w:rPr>
+        <w:t>f so, which nest observations</w:t>
+      </w:r>
+      <w:r>
+        <w:rPr>
+          <w:rFonts w:ascii="Times New Roman" w:hAnsi="Times New Roman" w:cs="Times New Roman"/>
+          <w:sz w:val="24"/>
+          <w:szCs w:val="24"/>
+        </w:rPr>
+        <w:t xml:space="preserve">? And (3), how are they different? </w:t>
+      </w:r>
+      <w:r>
+        <w:rPr>
+          <w:rFonts w:ascii="Times New Roman" w:hAnsi="Times New Roman" w:cs="Times New Roman"/>
+          <w:sz w:val="24"/>
+          <w:szCs w:val="24"/>
+        </w:rPr>
+        <w:t xml:space="preserve">By answering these questions, we hope to show that </w:t>
+      </w:r>
+      <w:proofErr w:type="spellStart"/>
+      <w:r>
+        <w:rPr>
+          <w:rFonts w:ascii="Times New Roman" w:hAnsi="Times New Roman" w:cs="Times New Roman"/>
+          <w:sz w:val="24"/>
+          <w:szCs w:val="24"/>
+        </w:rPr>
+        <w:t>eNest</w:t>
+      </w:r>
+      <w:proofErr w:type="spellEnd"/>
+      <w:r>
+        <w:rPr>
+          <w:rFonts w:ascii="Times New Roman" w:hAnsi="Times New Roman" w:cs="Times New Roman"/>
+          <w:sz w:val="24"/>
+          <w:szCs w:val="24"/>
+        </w:rPr>
+        <w:t xml:space="preserve"> is a suitable alternative to manually collecting data from bird nest boxes for community science projects. Nest observations that we will examine include: </w:t>
+      </w:r>
+      <w:r>
+        <w:rPr>
+          <w:rFonts w:ascii="Times New Roman" w:hAnsi="Times New Roman" w:cs="Times New Roman"/>
+          <w:sz w:val="24"/>
+          <w:szCs w:val="24"/>
+        </w:rPr>
+        <w:t>dates of nesting attempts</w:t>
+      </w:r>
+      <w:r>
+        <w:rPr>
+          <w:rFonts w:ascii="Times New Roman" w:hAnsi="Times New Roman" w:cs="Times New Roman"/>
+          <w:sz w:val="24"/>
+          <w:szCs w:val="24"/>
+        </w:rPr>
+        <w:t xml:space="preserve">, </w:t>
+      </w:r>
+      <w:r>
+        <w:rPr>
+          <w:rFonts w:ascii="Times New Roman" w:hAnsi="Times New Roman" w:cs="Times New Roman"/>
+          <w:sz w:val="24"/>
+          <w:szCs w:val="24"/>
+        </w:rPr>
+        <w:t>number of nesting attempts</w:t>
+      </w:r>
+      <w:r>
+        <w:rPr>
+          <w:rFonts w:ascii="Times New Roman" w:hAnsi="Times New Roman" w:cs="Times New Roman"/>
+          <w:sz w:val="24"/>
+          <w:szCs w:val="24"/>
+        </w:rPr>
+        <w:t xml:space="preserve">, </w:t>
+      </w:r>
+      <w:r>
+        <w:rPr>
+          <w:rFonts w:ascii="Times New Roman" w:hAnsi="Times New Roman" w:cs="Times New Roman"/>
+          <w:sz w:val="24"/>
+          <w:szCs w:val="24"/>
+        </w:rPr>
+        <w:t>nesting species</w:t>
+      </w:r>
+      <w:r>
+        <w:rPr>
+          <w:rFonts w:ascii="Times New Roman" w:hAnsi="Times New Roman" w:cs="Times New Roman"/>
+          <w:sz w:val="24"/>
+          <w:szCs w:val="24"/>
+        </w:rPr>
+        <w:t xml:space="preserve">, </w:t>
+      </w:r>
+      <w:r>
+        <w:rPr>
+          <w:rFonts w:ascii="Times New Roman" w:hAnsi="Times New Roman" w:cs="Times New Roman"/>
+          <w:sz w:val="24"/>
+          <w:szCs w:val="24"/>
+        </w:rPr>
+        <w:t>number of eggs</w:t>
+      </w:r>
+      <w:r>
+        <w:rPr>
+          <w:rFonts w:ascii="Times New Roman" w:hAnsi="Times New Roman" w:cs="Times New Roman"/>
+          <w:sz w:val="24"/>
+          <w:szCs w:val="24"/>
+        </w:rPr>
+        <w:t xml:space="preserve">, </w:t>
+      </w:r>
+      <w:r>
+        <w:rPr>
+          <w:rFonts w:ascii="Times New Roman" w:hAnsi="Times New Roman" w:cs="Times New Roman"/>
+          <w:sz w:val="24"/>
+          <w:szCs w:val="24"/>
+        </w:rPr>
+        <w:t>dates of first egg laid</w:t>
+      </w:r>
+      <w:r>
+        <w:rPr>
+          <w:rFonts w:ascii="Times New Roman" w:hAnsi="Times New Roman" w:cs="Times New Roman"/>
+          <w:sz w:val="24"/>
+          <w:szCs w:val="24"/>
+        </w:rPr>
+        <w:t xml:space="preserve">, </w:t>
+      </w:r>
+      <w:r>
+        <w:rPr>
+          <w:rFonts w:ascii="Times New Roman" w:hAnsi="Times New Roman" w:cs="Times New Roman"/>
+          <w:sz w:val="24"/>
+          <w:szCs w:val="24"/>
+        </w:rPr>
+        <w:t>hatch dates</w:t>
+      </w:r>
+      <w:r>
+        <w:rPr>
+          <w:rFonts w:ascii="Times New Roman" w:hAnsi="Times New Roman" w:cs="Times New Roman"/>
+          <w:sz w:val="24"/>
+          <w:szCs w:val="24"/>
+        </w:rPr>
+        <w:t xml:space="preserve">, </w:t>
+      </w:r>
+      <w:r>
+        <w:rPr>
+          <w:rFonts w:ascii="Times New Roman" w:hAnsi="Times New Roman" w:cs="Times New Roman"/>
+          <w:sz w:val="24"/>
+          <w:szCs w:val="24"/>
+        </w:rPr>
+        <w:t>number of nest parasitism events</w:t>
+      </w:r>
+      <w:r>
+        <w:rPr>
+          <w:rFonts w:ascii="Times New Roman" w:hAnsi="Times New Roman" w:cs="Times New Roman"/>
+          <w:sz w:val="24"/>
+          <w:szCs w:val="24"/>
+        </w:rPr>
+        <w:t xml:space="preserve">, </w:t>
+      </w:r>
+      <w:r>
+        <w:rPr>
+          <w:rFonts w:ascii="Times New Roman" w:hAnsi="Times New Roman" w:cs="Times New Roman"/>
+          <w:sz w:val="24"/>
+          <w:szCs w:val="24"/>
+        </w:rPr>
+        <w:t xml:space="preserve">dates of nest </w:t>
+      </w:r>
+      <w:r>
+        <w:rPr>
+          <w:rFonts w:ascii="Times New Roman" w:hAnsi="Times New Roman" w:cs="Times New Roman"/>
+          <w:sz w:val="24"/>
+          <w:szCs w:val="24"/>
+        </w:rPr>
+        <w:t>parasitism</w:t>
+      </w:r>
+      <w:r>
+        <w:rPr>
+          <w:rFonts w:ascii="Times New Roman" w:hAnsi="Times New Roman" w:cs="Times New Roman"/>
+          <w:sz w:val="24"/>
+          <w:szCs w:val="24"/>
+        </w:rPr>
+        <w:t xml:space="preserve"> events</w:t>
+      </w:r>
+      <w:r>
+        <w:rPr>
+          <w:rFonts w:ascii="Times New Roman" w:hAnsi="Times New Roman" w:cs="Times New Roman"/>
+          <w:sz w:val="24"/>
+          <w:szCs w:val="24"/>
+        </w:rPr>
+        <w:t xml:space="preserve">, </w:t>
+      </w:r>
+      <w:r>
+        <w:rPr>
+          <w:rFonts w:ascii="Times New Roman" w:hAnsi="Times New Roman" w:cs="Times New Roman"/>
+          <w:sz w:val="24"/>
+          <w:szCs w:val="24"/>
+        </w:rPr>
+        <w:t>number of nest predation events</w:t>
+      </w:r>
+      <w:r>
+        <w:rPr>
+          <w:rFonts w:ascii="Times New Roman" w:hAnsi="Times New Roman" w:cs="Times New Roman"/>
+          <w:sz w:val="24"/>
+          <w:szCs w:val="24"/>
+        </w:rPr>
+        <w:t xml:space="preserve">, </w:t>
+      </w:r>
+      <w:r>
+        <w:rPr>
+          <w:rFonts w:ascii="Times New Roman" w:hAnsi="Times New Roman" w:cs="Times New Roman"/>
+          <w:sz w:val="24"/>
+          <w:szCs w:val="24"/>
+        </w:rPr>
+        <w:t>dates of nest predation events</w:t>
+      </w:r>
+      <w:r>
+        <w:rPr>
+          <w:rFonts w:ascii="Times New Roman" w:hAnsi="Times New Roman" w:cs="Times New Roman"/>
+          <w:sz w:val="24"/>
+          <w:szCs w:val="24"/>
+        </w:rPr>
+        <w:t>,</w:t>
+      </w:r>
+      <w:r>
+        <w:rPr>
+          <w:rFonts w:ascii="Times New Roman" w:hAnsi="Times New Roman" w:cs="Times New Roman"/>
+          <w:sz w:val="24"/>
+          <w:szCs w:val="24"/>
+        </w:rPr>
+        <w:t xml:space="preserve"> final nest fate</w:t>
+      </w:r>
+      <w:r>
+        <w:rPr>
+          <w:rFonts w:ascii="Times New Roman" w:hAnsi="Times New Roman" w:cs="Times New Roman"/>
+          <w:sz w:val="24"/>
+          <w:szCs w:val="24"/>
+        </w:rPr>
+        <w:t xml:space="preserve">, </w:t>
+      </w:r>
+      <w:r>
+        <w:rPr>
+          <w:rFonts w:ascii="Times New Roman" w:hAnsi="Times New Roman" w:cs="Times New Roman"/>
+          <w:sz w:val="24"/>
+          <w:szCs w:val="24"/>
+        </w:rPr>
+        <w:t>fledge dates</w:t>
+      </w:r>
+      <w:r>
+        <w:rPr>
+          <w:rFonts w:ascii="Times New Roman" w:hAnsi="Times New Roman" w:cs="Times New Roman"/>
+          <w:sz w:val="24"/>
+          <w:szCs w:val="24"/>
+        </w:rPr>
+        <w:t xml:space="preserve">, </w:t>
+      </w:r>
+      <w:r>
+        <w:rPr>
+          <w:rFonts w:ascii="Times New Roman" w:hAnsi="Times New Roman" w:cs="Times New Roman"/>
+          <w:sz w:val="24"/>
+          <w:szCs w:val="24"/>
+        </w:rPr>
+        <w:t>host species count total</w:t>
+      </w:r>
+      <w:r>
+        <w:rPr>
+          <w:rFonts w:ascii="Times New Roman" w:hAnsi="Times New Roman" w:cs="Times New Roman"/>
+          <w:sz w:val="24"/>
+          <w:szCs w:val="24"/>
+        </w:rPr>
+        <w:t>, and volunteer report success</w:t>
+      </w:r>
+      <w:r>
+        <w:rPr>
+          <w:rFonts w:ascii="Times New Roman" w:hAnsi="Times New Roman" w:cs="Times New Roman"/>
+          <w:sz w:val="24"/>
+          <w:szCs w:val="24"/>
+        </w:rPr>
+        <w:t xml:space="preserve">. </w:t>
+      </w:r>
+    </w:p>
+    <w:p>
+      <w:pPr>
+        <w:spacing w:line="480" w:lineRule="auto"/>
+        <w:rPr>
+          <w:rFonts w:ascii="Times New Roman" w:hAnsi="Times New Roman" w:cs="Times New Roman"/>
+          <w:sz w:val="24"/>
+          <w:szCs w:val="24"/>
+        </w:rPr>
+      </w:pPr>
+      <w:r>
+        <w:rPr>
+          <w:rFonts w:ascii="Times New Roman" w:hAnsi="Times New Roman" w:cs="Times New Roman"/>
+          <w:sz w:val="24"/>
+          <w:szCs w:val="24"/>
+        </w:rPr>
+        <w:lastRenderedPageBreak/>
         <w:t xml:space="preserve">We hypothesize that there is a difference between manual and </w:t>
       </w:r>
       <w:proofErr w:type="spellStart"/>
@@ -1955,16 +2776,7 @@
           <w:sz w:val="24"/>
           <w:szCs w:val="24"/>
         </w:rPr>
-        <w:t xml:space="preserve"> will </w:t>
-      </w:r>
-      <w:r>
-        <w:rPr>
-          <w:rFonts w:ascii="Times New Roman" w:hAnsi="Times New Roman" w:cs="Times New Roman"/>
-          <w:sz w:val="24"/>
-          <w:szCs w:val="24"/>
-        </w:rPr>
-        <w:lastRenderedPageBreak/>
-        <w:t>be greater</w:t>
+        <w:t xml:space="preserve"> will be greater</w:t>
       </w:r>
       <w:r>
         <w:rPr>
@@ -2415,7 +3227,16 @@
           <w:sz w:val="24"/>
           <w:szCs w:val="24"/>
         </w:rPr>
-        <w:t xml:space="preserve">partnership between Animal Data Science and the Eastside Audubon Society. Computer access assistance will be provided by Animal Data Science. Equipment </w:t>
+        <w:t xml:space="preserve">partnership between Animal Data </w:t>
+      </w:r>
+      <w:r>
+        <w:rPr>
+          <w:rFonts w:ascii="Times New Roman" w:hAnsi="Times New Roman" w:cs="Times New Roman"/>
+          <w:sz w:val="24"/>
+          <w:szCs w:val="24"/>
+        </w:rPr>
+        <w:lastRenderedPageBreak/>
+        <w:t xml:space="preserve">Science and the Eastside Audubon Society. Computer access assistance will be provided by Animal Data Science. Equipment </w:t>
       </w:r>
       <w:r>
         <w:rPr>
@@ -2483,7 +3304,6 @@
           <w:sz w:val="24"/>
           <w:szCs w:val="24"/>
         </w:rPr>
-        <w:lastRenderedPageBreak/>
         <w:t>Budget:</w:t>
       </w:r>
     </w:p>
@@ -3097,8 +3917,6 @@
           <w:szCs w:val="24"/>
         </w:rPr>
       </w:pPr>
-      <w:bookmarkStart w:id="0" w:name="_GoBack"/>
-      <w:bookmarkEnd w:id="0"/>
     </w:p>
     <w:p>
       <w:pPr>
@@ -3323,7 +4141,16 @@
           <w:sz w:val="24"/>
           <w:szCs w:val="24"/>
         </w:rPr>
-        <w:t xml:space="preserve"> in group sessions. For those who can’t attend, individualized trainings will be provided by Animal Data Science during nest box installment. Support and resources will be provided to volunteers throughout the study period. </w:t>
+        <w:t xml:space="preserve"> in </w:t>
+      </w:r>
+      <w:r>
+        <w:rPr>
+          <w:rFonts w:ascii="Times New Roman" w:hAnsi="Times New Roman" w:cs="Times New Roman"/>
+          <w:sz w:val="24"/>
+          <w:szCs w:val="24"/>
+        </w:rPr>
+        <w:lastRenderedPageBreak/>
+        <w:t xml:space="preserve">group sessions. For those who can’t attend, individualized trainings will be provided by Animal Data Science during nest box installment. Support and resources will be provided to volunteers throughout the study period. </w:t>
       </w:r>
     </w:p>
     <w:p>
@@ -3383,16 +4210,7 @@
           <w:sz w:val="24"/>
           <w:szCs w:val="24"/>
         </w:rPr>
-        <w:t xml:space="preserve"> consists of visiting the nest box every 3-7 days to collect data on nest attempts. At the end of each nest attempt, the </w:t>
-      </w:r>
-      <w:r>
-        <w:rPr>
-          <w:rFonts w:ascii="Times New Roman" w:hAnsi="Times New Roman" w:cs="Times New Roman"/>
-          <w:sz w:val="24"/>
-          <w:szCs w:val="24"/>
-        </w:rPr>
-        <w:lastRenderedPageBreak/>
-        <w:t xml:space="preserve">volunteer records a nest summary. For more information see the Understanding </w:t>
+        <w:t xml:space="preserve"> consists of visiting the nest box every 3-7 days to collect data on nest attempts. At the end of each nest attempt, the volunteer records a nest summary. For more information see the Understanding </w:t>
       </w:r>
       <w:proofErr w:type="spellStart"/>
       <w:r>
@@ -4252,6 +5070,7 @@
           <w:sz w:val="24"/>
           <w:szCs w:val="24"/>
         </w:rPr>
+        <w:lastRenderedPageBreak/>
         <w:br w:type="page"/>
       </w:r>
     </w:p>
@@ -4307,7 +5126,7 @@
                     <pic:cNvPicPr/>
                   </pic:nvPicPr>
                   <pic:blipFill>
-                    <a:blip r:embed="rId7" cstate="print">
+                    <a:blip r:embed="rId11" cstate="print">
                       <a:extLst>
                         <a:ext uri="{28A0092B-C50C-407E-A947-70E740481C1C}">
                           <a14:useLocalDpi xmlns:a14="http://schemas.microsoft.com/office/drawing/2010/main" val="0"/>
@@ -5543,6 +6362,57 @@
 </w:document>
 </file>
 
+<file path=word/comments.xml><?xml version="1.0" encoding="utf-8"?>
+<w:comments xmlns:wpc="http://schemas.microsoft.com/office/word/2010/wordprocessingCanvas" xmlns:cx="http://schemas.microsoft.com/office/drawing/2014/chartex" xmlns:cx1="http://schemas.microsoft.com/office/drawing/2015/9/8/chartex" xmlns:cx2="http://schemas.microsoft.com/office/drawing/2015/10/21/chartex" xmlns:cx3="http://schemas.microsoft.com/office/drawing/2016/5/9/chartex" xmlns:cx4="http://schemas.microsoft.com/office/drawing/2016/5/10/chartex" xmlns:cx5="http://schemas.microsoft.com/office/drawing/2016/5/11/chartex" xmlns:cx6="http://schemas.microsoft.com/office/drawing/2016/5/12/chartex" xmlns:cx7="http://schemas.microsoft.com/office/drawing/2016/5/13/chartex" xmlns:cx8="http://schemas.microsoft.com/office/drawing/2016/5/14/chartex" xmlns:mc="http://schemas.openxmlformats.org/markup-compatibility/2006" xmlns:aink="http://schemas.microsoft.com/office/drawing/2016/ink" xmlns:am3d="http://schemas.microsoft.com/office/drawing/2017/model3d" xmlns:o="urn:schemas-microsoft-com:office:office" xmlns:r="http://schemas.openxmlformats.org/officeDocument/2006/relationships" xmlns:m="http://schemas.openxmlformats.org/officeDocument/2006/math" xmlns:v="urn:schemas-microsoft-com:vml" xmlns:wp14="http://schemas.microsoft.com/office/word/2010/wordprocessingDrawing" xmlns:wp="http://schemas.openxmlformats.org/drawingml/2006/wordprocessingDrawing" xmlns:w10="urn:schemas-microsoft-com:office:word" xmlns:w="http://schemas.openxmlformats.org/wordprocessingml/2006/main" xmlns:w14="http://schemas.microsoft.com/office/word/2010/wordml" xmlns:w15="http://schemas.microsoft.com/office/word/2012/wordml" xmlns:w16cid="http://schemas.microsoft.com/office/word/2016/wordml/cid" xmlns:w16se="http://schemas.microsoft.com/office/word/2015/wordml/symex" xmlns:wpg="http://schemas.microsoft.com/office/word/2010/wordprocessingGroup" xmlns:wpi="http://schemas.microsoft.com/office/word/2010/wordprocessingInk" xmlns:wne="http://schemas.microsoft.com/office/word/2006/wordml" xmlns:wps="http://schemas.microsoft.com/office/word/2010/wordprocessingShape" mc:Ignorable="w14 w15 w16se w16cid wp14">
+  <w:comment w:id="0" w:author="Natasha Kacoroski" w:date="2019-10-23T13:52:00Z" w:initials="NK">
+    <w:p>
+      <w:pPr>
+        <w:pStyle w:val="CommentText"/>
+      </w:pPr>
+      <w:r>
+        <w:rPr>
+          <w:rStyle w:val="CommentReference"/>
+        </w:rPr>
+        <w:annotationRef/>
+      </w:r>
+      <w:r>
+        <w:t>I got this impression from your comments and email. Please let me know if I am mistaken. I will need to do literature search to support this.</w:t>
+      </w:r>
+    </w:p>
+  </w:comment>
+  <w:comment w:id="1" w:author="Natasha Kacoroski" w:date="2019-10-23T13:59:00Z" w:initials="NK">
+    <w:p>
+      <w:pPr>
+        <w:pStyle w:val="CommentText"/>
+      </w:pPr>
+      <w:r>
+        <w:rPr>
+          <w:rStyle w:val="CommentReference"/>
+        </w:rPr>
+        <w:annotationRef/>
+      </w:r>
+      <w:r>
+        <w:t>Do you know of any articles on this?</w:t>
+      </w:r>
+    </w:p>
+  </w:comment>
+</w:comments>
+</file>
+
+<file path=word/commentsExtended.xml><?xml version="1.0" encoding="utf-8"?>
+<w15:commentsEx xmlns:wpc="http://schemas.microsoft.com/office/word/2010/wordprocessingCanvas" xmlns:cx="http://schemas.microsoft.com/office/drawing/2014/chartex" xmlns:cx1="http://schemas.microsoft.com/office/drawing/2015/9/8/chartex" xmlns:cx2="http://schemas.microsoft.com/office/drawing/2015/10/21/chartex" xmlns:cx3="http://schemas.microsoft.com/office/drawing/2016/5/9/chartex" xmlns:cx4="http://schemas.microsoft.com/office/drawing/2016/5/10/chartex" xmlns:cx5="http://schemas.microsoft.com/office/drawing/2016/5/11/chartex" xmlns:cx6="http://schemas.microsoft.com/office/drawing/2016/5/12/chartex" xmlns:cx7="http://schemas.microsoft.com/office/drawing/2016/5/13/chartex" xmlns:cx8="http://schemas.microsoft.com/office/drawing/2016/5/14/chartex" xmlns:mc="http://schemas.openxmlformats.org/markup-compatibility/2006" xmlns:aink="http://schemas.microsoft.com/office/drawing/2016/ink" xmlns:am3d="http://schemas.microsoft.com/office/drawing/2017/model3d" xmlns:o="urn:schemas-microsoft-com:office:office" xmlns:r="http://schemas.openxmlformats.org/officeDocument/2006/relationships" xmlns:m="http://schemas.openxmlformats.org/officeDocument/2006/math" xmlns:v="urn:schemas-microsoft-com:vml" xmlns:wp14="http://schemas.microsoft.com/office/word/2010/wordprocessingDrawing" xmlns:wp="http://schemas.openxmlformats.org/drawingml/2006/wordprocessingDrawing" xmlns:w10="urn:schemas-microsoft-com:office:word" xmlns:w="http://schemas.openxmlformats.org/wordprocessingml/2006/main" xmlns:w14="http://schemas.microsoft.com/office/word/2010/wordml" xmlns:w15="http://schemas.microsoft.com/office/word/2012/wordml" xmlns:w16cid="http://schemas.microsoft.com/office/word/2016/wordml/cid" xmlns:w16se="http://schemas.microsoft.com/office/word/2015/wordml/symex" xmlns:wpg="http://schemas.microsoft.com/office/word/2010/wordprocessingGroup" xmlns:wpi="http://schemas.microsoft.com/office/word/2010/wordprocessingInk" xmlns:wne="http://schemas.microsoft.com/office/word/2006/wordml" xmlns:wps="http://schemas.microsoft.com/office/word/2010/wordprocessingShape" mc:Ignorable="w14 w15 w16se w16cid wp14">
+  <w15:commentEx w15:paraId="0A0C1AB2" w15:done="0"/>
+  <w15:commentEx w15:paraId="44750E0C" w15:done="0"/>
+</w15:commentsEx>
+</file>
+
+<file path=word/commentsIds.xml><?xml version="1.0" encoding="utf-8"?>
+<w16cid:commentsIds xmlns:wpc="http://schemas.microsoft.com/office/word/2010/wordprocessingCanvas" xmlns:cx="http://schemas.microsoft.com/office/drawing/2014/chartex" xmlns:cx1="http://schemas.microsoft.com/office/drawing/2015/9/8/chartex" xmlns:cx2="http://schemas.microsoft.com/office/drawing/2015/10/21/chartex" xmlns:cx3="http://schemas.microsoft.com/office/drawing/2016/5/9/chartex" xmlns:cx4="http://schemas.microsoft.com/office/drawing/2016/5/10/chartex" xmlns:cx5="http://schemas.microsoft.com/office/drawing/2016/5/11/chartex" xmlns:cx6="http://schemas.microsoft.com/office/drawing/2016/5/12/chartex" xmlns:cx7="http://schemas.microsoft.com/office/drawing/2016/5/13/chartex" xmlns:cx8="http://schemas.microsoft.com/office/drawing/2016/5/14/chartex" xmlns:mc="http://schemas.openxmlformats.org/markup-compatibility/2006" xmlns:aink="http://schemas.microsoft.com/office/drawing/2016/ink" xmlns:am3d="http://schemas.microsoft.com/office/drawing/2017/model3d" xmlns:o="urn:schemas-microsoft-com:office:office" xmlns:r="http://schemas.openxmlformats.org/officeDocument/2006/relationships" xmlns:m="http://schemas.openxmlformats.org/officeDocument/2006/math" xmlns:v="urn:schemas-microsoft-com:vml" xmlns:wp14="http://schemas.microsoft.com/office/word/2010/wordprocessingDrawing" xmlns:wp="http://schemas.openxmlformats.org/drawingml/2006/wordprocessingDrawing" xmlns:w10="urn:schemas-microsoft-com:office:word" xmlns:w="http://schemas.openxmlformats.org/wordprocessingml/2006/main" xmlns:w14="http://schemas.microsoft.com/office/word/2010/wordml" xmlns:w15="http://schemas.microsoft.com/office/word/2012/wordml" xmlns:w16cid="http://schemas.microsoft.com/office/word/2016/wordml/cid" xmlns:w16se="http://schemas.microsoft.com/office/word/2015/wordml/symex" xmlns:wpg="http://schemas.microsoft.com/office/word/2010/wordprocessingGroup" xmlns:wpi="http://schemas.microsoft.com/office/word/2010/wordprocessingInk" xmlns:wne="http://schemas.microsoft.com/office/word/2006/wordml" xmlns:wps="http://schemas.microsoft.com/office/word/2010/wordprocessingShape" mc:Ignorable="w14 w15 w16se w16cid wp14">
+  <w16cid:commentId w16cid:paraId="0A0C1AB2" w16cid:durableId="215AD99E"/>
+  <w16cid:commentId w16cid:paraId="44750E0C" w16cid:durableId="215ADB5D"/>
+</w16cid:commentsIds>
+</file>
+
 <file path=word/endnotes.xml><?xml version="1.0" encoding="utf-8"?>
 <w:endnotes xmlns:wpc="http://schemas.microsoft.com/office/word/2010/wordprocessingCanvas" xmlns:cx="http://schemas.microsoft.com/office/drawing/2014/chartex" xmlns:cx1="http://schemas.microsoft.com/office/drawing/2015/9/8/chartex" xmlns:cx2="http://schemas.microsoft.com/office/drawing/2015/10/21/chartex" xmlns:cx3="http://schemas.microsoft.com/office/drawing/2016/5/9/chartex" xmlns:cx4="http://schemas.microsoft.com/office/drawing/2016/5/10/chartex" xmlns:cx5="http://schemas.microsoft.com/office/drawing/2016/5/11/chartex" xmlns:cx6="http://schemas.microsoft.com/office/drawing/2016/5/12/chartex" xmlns:cx7="http://schemas.microsoft.com/office/drawing/2016/5/13/chartex" xmlns:cx8="http://schemas.microsoft.com/office/drawing/2016/5/14/chartex" xmlns:mc="http://schemas.openxmlformats.org/markup-compatibility/2006" xmlns:aink="http://schemas.microsoft.com/office/drawing/2016/ink" xmlns:am3d="http://schemas.microsoft.com/office/drawing/2017/model3d" xmlns:o="urn:schemas-microsoft-com:office:office" xmlns:r="http://schemas.openxmlformats.org/officeDocument/2006/relationships" xmlns:m="http://schemas.openxmlformats.org/officeDocument/2006/math" xmlns:v="urn:schemas-microsoft-com:vml" xmlns:wp14="http://schemas.microsoft.com/office/word/2010/wordprocessingDrawing" xmlns:wp="http://schemas.openxmlformats.org/drawingml/2006/wordprocessingDrawing" xmlns:w10="urn:schemas-microsoft-com:office:word" xmlns:w="http://schemas.openxmlformats.org/wordprocessingml/2006/main" xmlns:w14="http://schemas.microsoft.com/office/word/2010/wordml" xmlns:w15="http://schemas.microsoft.com/office/word/2012/wordml" xmlns:w16cid="http://schemas.microsoft.com/office/word/2016/wordml/cid" xmlns:w16se="http://schemas.microsoft.com/office/word/2015/wordml/symex" xmlns:wpg="http://schemas.microsoft.com/office/word/2010/wordprocessingGroup" xmlns:wpi="http://schemas.microsoft.com/office/word/2010/wordprocessingInk" xmlns:wne="http://schemas.microsoft.com/office/word/2006/wordml" xmlns:wps="http://schemas.microsoft.com/office/word/2010/wordprocessingShape" mc:Ignorable="w14 w15 w16se w16cid wp14">
   <w:endnote w:type="separator" w:id="-1">
@@ -5591,6 +6461,135 @@
     </w:p>
   </w:footnote>
 </w:footnotes>
+</file>
+
+<file path=word/numbering.xml><?xml version="1.0" encoding="utf-8"?>
+<w:numbering xmlns:wpc="http://schemas.microsoft.com/office/word/2010/wordprocessingCanvas" xmlns:cx="http://schemas.microsoft.com/office/drawing/2014/chartex" xmlns:cx1="http://schemas.microsoft.com/office/drawing/2015/9/8/chartex" xmlns:cx2="http://schemas.microsoft.com/office/drawing/2015/10/21/chartex" xmlns:cx3="http://schemas.microsoft.com/office/drawing/2016/5/9/chartex" xmlns:cx4="http://schemas.microsoft.com/office/drawing/2016/5/10/chartex" xmlns:cx5="http://schemas.microsoft.com/office/drawing/2016/5/11/chartex" xmlns:cx6="http://schemas.microsoft.com/office/drawing/2016/5/12/chartex" xmlns:cx7="http://schemas.microsoft.com/office/drawing/2016/5/13/chartex" xmlns:cx8="http://schemas.microsoft.com/office/drawing/2016/5/14/chartex" xmlns:mc="http://schemas.openxmlformats.org/markup-compatibility/2006" xmlns:aink="http://schemas.microsoft.com/office/drawing/2016/ink" xmlns:am3d="http://schemas.microsoft.com/office/drawing/2017/model3d" xmlns:o="urn:schemas-microsoft-com:office:office" xmlns:r="http://schemas.openxmlformats.org/officeDocument/2006/relationships" xmlns:m="http://schemas.openxmlformats.org/officeDocument/2006/math" xmlns:v="urn:schemas-microsoft-com:vml" xmlns:wp14="http://schemas.microsoft.com/office/word/2010/wordprocessingDrawing" xmlns:wp="http://schemas.openxmlformats.org/drawingml/2006/wordprocessingDrawing" xmlns:w10="urn:schemas-microsoft-com:office:word" xmlns:w="http://schemas.openxmlformats.org/wordprocessingml/2006/main" xmlns:w14="http://schemas.microsoft.com/office/word/2010/wordml" xmlns:w15="http://schemas.microsoft.com/office/word/2012/wordml" xmlns:w16cid="http://schemas.microsoft.com/office/word/2016/wordml/cid" xmlns:w16se="http://schemas.microsoft.com/office/word/2015/wordml/symex" xmlns:wpg="http://schemas.microsoft.com/office/word/2010/wordprocessingGroup" xmlns:wpi="http://schemas.microsoft.com/office/word/2010/wordprocessingInk" xmlns:wne="http://schemas.microsoft.com/office/word/2006/wordml" xmlns:wps="http://schemas.microsoft.com/office/word/2010/wordprocessingShape" mc:Ignorable="w14 w15 w16se w16cid wp14">
+  <w:abstractNum w:abstractNumId="0" w15:restartNumberingAfterBreak="0">
+    <w:nsid w:val="002717C4"/>
+    <w:multiLevelType w:val="hybridMultilevel"/>
+    <w:tmpl w:val="EAD0B0B0"/>
+    <w:lvl w:ilvl="0" w:tplc="04090001">
+      <w:start w:val="1"/>
+      <w:numFmt w:val="bullet"/>
+      <w:lvlText w:val=""/>
+      <w:lvlJc w:val="left"/>
+      <w:pPr>
+        <w:ind w:left="720" w:hanging="360"/>
+      </w:pPr>
+      <w:rPr>
+        <w:rFonts w:ascii="Symbol" w:hAnsi="Symbol" w:hint="default"/>
+      </w:rPr>
+    </w:lvl>
+    <w:lvl w:ilvl="1" w:tplc="04090003" w:tentative="1">
+      <w:start w:val="1"/>
+      <w:numFmt w:val="bullet"/>
+      <w:lvlText w:val="o"/>
+      <w:lvlJc w:val="left"/>
+      <w:pPr>
+        <w:ind w:left="1440" w:hanging="360"/>
+      </w:pPr>
+      <w:rPr>
+        <w:rFonts w:ascii="Courier New" w:hAnsi="Courier New" w:cs="Courier New" w:hint="default"/>
+      </w:rPr>
+    </w:lvl>
+    <w:lvl w:ilvl="2" w:tplc="04090005" w:tentative="1">
+      <w:start w:val="1"/>
+      <w:numFmt w:val="bullet"/>
+      <w:lvlText w:val=""/>
+      <w:lvlJc w:val="left"/>
+      <w:pPr>
+        <w:ind w:left="2160" w:hanging="360"/>
+      </w:pPr>
+      <w:rPr>
+        <w:rFonts w:ascii="Wingdings" w:hAnsi="Wingdings" w:hint="default"/>
+      </w:rPr>
+    </w:lvl>
+    <w:lvl w:ilvl="3" w:tplc="04090001" w:tentative="1">
+      <w:start w:val="1"/>
+      <w:numFmt w:val="bullet"/>
+      <w:lvlText w:val=""/>
+      <w:lvlJc w:val="left"/>
+      <w:pPr>
+        <w:ind w:left="2880" w:hanging="360"/>
+      </w:pPr>
+      <w:rPr>
+        <w:rFonts w:ascii="Symbol" w:hAnsi="Symbol" w:hint="default"/>
+      </w:rPr>
+    </w:lvl>
+    <w:lvl w:ilvl="4" w:tplc="04090003" w:tentative="1">
+      <w:start w:val="1"/>
+      <w:numFmt w:val="bullet"/>
+      <w:lvlText w:val="o"/>
+      <w:lvlJc w:val="left"/>
+      <w:pPr>
+        <w:ind w:left="3600" w:hanging="360"/>
+      </w:pPr>
+      <w:rPr>
+        <w:rFonts w:ascii="Courier New" w:hAnsi="Courier New" w:cs="Courier New" w:hint="default"/>
+      </w:rPr>
+    </w:lvl>
+    <w:lvl w:ilvl="5" w:tplc="04090005" w:tentative="1">
+      <w:start w:val="1"/>
+      <w:numFmt w:val="bullet"/>
+      <w:lvlText w:val=""/>
+      <w:lvlJc w:val="left"/>
+      <w:pPr>
+        <w:ind w:left="4320" w:hanging="360"/>
+      </w:pPr>
+      <w:rPr>
+        <w:rFonts w:ascii="Wingdings" w:hAnsi="Wingdings" w:hint="default"/>
+      </w:rPr>
+    </w:lvl>
+    <w:lvl w:ilvl="6" w:tplc="04090001" w:tentative="1">
+      <w:start w:val="1"/>
+      <w:numFmt w:val="bullet"/>
+      <w:lvlText w:val=""/>
+      <w:lvlJc w:val="left"/>
+      <w:pPr>
+        <w:ind w:left="5040" w:hanging="360"/>
+      </w:pPr>
+      <w:rPr>
+        <w:rFonts w:ascii="Symbol" w:hAnsi="Symbol" w:hint="default"/>
+      </w:rPr>
+    </w:lvl>
+    <w:lvl w:ilvl="7" w:tplc="04090003" w:tentative="1">
+      <w:start w:val="1"/>
+      <w:numFmt w:val="bullet"/>
+      <w:lvlText w:val="o"/>
+      <w:lvlJc w:val="left"/>
+      <w:pPr>
+        <w:ind w:left="5760" w:hanging="360"/>
+      </w:pPr>
+      <w:rPr>
+        <w:rFonts w:ascii="Courier New" w:hAnsi="Courier New" w:cs="Courier New" w:hint="default"/>
+      </w:rPr>
+    </w:lvl>
+    <w:lvl w:ilvl="8" w:tplc="04090005" w:tentative="1">
+      <w:start w:val="1"/>
+      <w:numFmt w:val="bullet"/>
+      <w:lvlText w:val=""/>
+      <w:lvlJc w:val="left"/>
+      <w:pPr>
+        <w:ind w:left="6480" w:hanging="360"/>
+      </w:pPr>
+      <w:rPr>
+        <w:rFonts w:ascii="Wingdings" w:hAnsi="Wingdings" w:hint="default"/>
+      </w:rPr>
+    </w:lvl>
+  </w:abstractNum>
+  <w:num w:numId="1">
+    <w:abstractNumId w:val="0"/>
+  </w:num>
+</w:numbering>
+</file>
+
+<file path=word/people.xml><?xml version="1.0" encoding="utf-8"?>
+<w15:people xmlns:wpc="http://schemas.microsoft.com/office/word/2010/wordprocessingCanvas" xmlns:cx="http://schemas.microsoft.com/office/drawing/2014/chartex" xmlns:cx1="http://schemas.microsoft.com/office/drawing/2015/9/8/chartex" xmlns:cx2="http://schemas.microsoft.com/office/drawing/2015/10/21/chartex" xmlns:cx3="http://schemas.microsoft.com/office/drawing/2016/5/9/chartex" xmlns:cx4="http://schemas.microsoft.com/office/drawing/2016/5/10/chartex" xmlns:cx5="http://schemas.microsoft.com/office/drawing/2016/5/11/chartex" xmlns:cx6="http://schemas.microsoft.com/office/drawing/2016/5/12/chartex" xmlns:cx7="http://schemas.microsoft.com/office/drawing/2016/5/13/chartex" xmlns:cx8="http://schemas.microsoft.com/office/drawing/2016/5/14/chartex" xmlns:mc="http://schemas.openxmlformats.org/markup-compatibility/2006" xmlns:aink="http://schemas.microsoft.com/office/drawing/2016/ink" xmlns:am3d="http://schemas.microsoft.com/office/drawing/2017/model3d" xmlns:o="urn:schemas-microsoft-com:office:office" xmlns:r="http://schemas.openxmlformats.org/officeDocument/2006/relationships" xmlns:m="http://schemas.openxmlformats.org/officeDocument/2006/math" xmlns:v="urn:schemas-microsoft-com:vml" xmlns:wp14="http://schemas.microsoft.com/office/word/2010/wordprocessingDrawing" xmlns:wp="http://schemas.openxmlformats.org/drawingml/2006/wordprocessingDrawing" xmlns:w10="urn:schemas-microsoft-com:office:word" xmlns:w="http://schemas.openxmlformats.org/wordprocessingml/2006/main" xmlns:w14="http://schemas.microsoft.com/office/word/2010/wordml" xmlns:w15="http://schemas.microsoft.com/office/word/2012/wordml" xmlns:w16cid="http://schemas.microsoft.com/office/word/2016/wordml/cid" xmlns:w16se="http://schemas.microsoft.com/office/word/2015/wordml/symex" xmlns:wpg="http://schemas.microsoft.com/office/word/2010/wordprocessingGroup" xmlns:wpi="http://schemas.microsoft.com/office/word/2010/wordprocessingInk" xmlns:wne="http://schemas.microsoft.com/office/word/2006/wordml" xmlns:wps="http://schemas.microsoft.com/office/word/2010/wordprocessingShape" mc:Ignorable="w14 w15 w16se w16cid wp14">
+  <w15:person w15:author="Natasha Kacoroski">
+    <w15:presenceInfo w15:providerId="Windows Live" w15:userId="e56ca36fec934311"/>
+  </w15:person>
+</w15:people>
 </file>
 
 <file path=word/styles.xml><?xml version="1.0" encoding="utf-8"?>
@@ -6136,6 +7135,104 @@
     <w:unhideWhenUsed/>
     <w:rsid w:val="00CB7BCE"/>
   </w:style>
+  <w:style w:type="paragraph" w:styleId="BalloonText">
+    <w:name w:val="Balloon Text"/>
+    <w:basedOn w:val="Normal"/>
+    <w:link w:val="BalloonTextChar"/>
+    <w:uiPriority w:val="99"/>
+    <w:semiHidden/>
+    <w:unhideWhenUsed/>
+    <w:rsid w:val="00582AD4"/>
+    <w:pPr>
+      <w:spacing w:after="0" w:line="240" w:lineRule="auto"/>
+    </w:pPr>
+    <w:rPr>
+      <w:rFonts w:ascii="Segoe UI" w:hAnsi="Segoe UI" w:cs="Segoe UI"/>
+      <w:sz w:val="18"/>
+      <w:szCs w:val="18"/>
+    </w:rPr>
+  </w:style>
+  <w:style w:type="character" w:customStyle="1" w:styleId="BalloonTextChar">
+    <w:name w:val="Balloon Text Char"/>
+    <w:basedOn w:val="DefaultParagraphFont"/>
+    <w:link w:val="BalloonText"/>
+    <w:uiPriority w:val="99"/>
+    <w:semiHidden/>
+    <w:rsid w:val="00582AD4"/>
+    <w:rPr>
+      <w:rFonts w:ascii="Segoe UI" w:hAnsi="Segoe UI" w:cs="Segoe UI"/>
+      <w:sz w:val="18"/>
+      <w:szCs w:val="18"/>
+    </w:rPr>
+  </w:style>
+  <w:style w:type="character" w:styleId="CommentReference">
+    <w:name w:val="annotation reference"/>
+    <w:basedOn w:val="DefaultParagraphFont"/>
+    <w:uiPriority w:val="99"/>
+    <w:semiHidden/>
+    <w:unhideWhenUsed/>
+    <w:rsid w:val="0072542F"/>
+    <w:rPr>
+      <w:sz w:val="16"/>
+      <w:szCs w:val="16"/>
+    </w:rPr>
+  </w:style>
+  <w:style w:type="paragraph" w:styleId="CommentText">
+    <w:name w:val="annotation text"/>
+    <w:basedOn w:val="Normal"/>
+    <w:link w:val="CommentTextChar"/>
+    <w:uiPriority w:val="99"/>
+    <w:semiHidden/>
+    <w:unhideWhenUsed/>
+    <w:rsid w:val="0072542F"/>
+    <w:pPr>
+      <w:spacing w:line="240" w:lineRule="auto"/>
+    </w:pPr>
+    <w:rPr>
+      <w:sz w:val="20"/>
+      <w:szCs w:val="20"/>
+    </w:rPr>
+  </w:style>
+  <w:style w:type="character" w:customStyle="1" w:styleId="CommentTextChar">
+    <w:name w:val="Comment Text Char"/>
+    <w:basedOn w:val="DefaultParagraphFont"/>
+    <w:link w:val="CommentText"/>
+    <w:uiPriority w:val="99"/>
+    <w:semiHidden/>
+    <w:rsid w:val="0072542F"/>
+    <w:rPr>
+      <w:sz w:val="20"/>
+      <w:szCs w:val="20"/>
+    </w:rPr>
+  </w:style>
+  <w:style w:type="paragraph" w:styleId="CommentSubject">
+    <w:name w:val="annotation subject"/>
+    <w:basedOn w:val="CommentText"/>
+    <w:next w:val="CommentText"/>
+    <w:link w:val="CommentSubjectChar"/>
+    <w:uiPriority w:val="99"/>
+    <w:semiHidden/>
+    <w:unhideWhenUsed/>
+    <w:rsid w:val="0072542F"/>
+    <w:rPr>
+      <w:b/>
+      <w:bCs/>
+    </w:rPr>
+  </w:style>
+  <w:style w:type="character" w:customStyle="1" w:styleId="CommentSubjectChar">
+    <w:name w:val="Comment Subject Char"/>
+    <w:basedOn w:val="CommentTextChar"/>
+    <w:link w:val="CommentSubject"/>
+    <w:uiPriority w:val="99"/>
+    <w:semiHidden/>
+    <w:rsid w:val="0072542F"/>
+    <w:rPr>
+      <w:b/>
+      <w:bCs/>
+      <w:sz w:val="20"/>
+      <w:szCs w:val="20"/>
+    </w:rPr>
+  </w:style>
 </w:styles>
 </file>
 
@@ -6451,7 +7548,7 @@
     <b:Month>10</b:Month>
     <b:Day>11</b:Day>
     <b:URL>https://nestwatch.org/learn/how-to-nestwatch/understanding-nestwatch-data/</b:URL>
-    <b:RefOrder>3</b:RefOrder>
+    <b:RefOrder>2</b:RefOrder>
   </b:Source>
   <b:Source>
     <b:Tag>Cor191</b:Tag>
@@ -6485,7 +7582,7 @@
     <b:Month>10</b:Month>
     <b:Day>11</b:Day>
     <b:URL>https://nestwatch.org/learn/all-about-birdhouses/birds/black-capped-chickadee/</b:URL>
-    <b:RefOrder>5</b:RefOrder>
+    <b:RefOrder>6</b:RefOrder>
   </b:Source>
   <b:Source>
     <b:Tag>Cor192</b:Tag>
@@ -6502,7 +7599,7 @@
     <b:Month>10</b:Month>
     <b:Day>11</b:Day>
     <b:URL>https://www.allaboutbirds.org/guide/Black-capped_Chickadee/lifehistory</b:URL>
-    <b:RefOrder>7</b:RefOrder>
+    <b:RefOrder>8</b:RefOrder>
   </b:Source>
   <b:Source>
     <b:Tag>Cor194</b:Tag>
@@ -6536,7 +7633,7 @@
     <b:Month>10</b:Month>
     <b:Day>11</b:Day>
     <b:URL>https://nestwatch.org/learn/how-to-nestwatch/code-of-conduct/</b:URL>
-    <b:RefOrder>2</b:RefOrder>
+    <b:RefOrder>3</b:RefOrder>
   </b:Source>
   <b:Source>
     <b:Tag>Fau07</b:Tag>
@@ -6568,13 +7665,34 @@
     <b:Year>2007</b:Year>
     <b:JournalName>Behavior Research Methods</b:JournalName>
     <b:Pages>175-191</b:Pages>
-    <b:RefOrder>6</b:RefOrder>
+    <b:RefOrder>7</b:RefOrder>
+  </b:Source>
+  <b:Source>
+    <b:Tag>Coo13</b:Tag>
+    <b:SourceType>JournalArticle</b:SourceType>
+    <b:Guid>{EA571D29-917F-405D-AFDD-208536C3CEDE}</b:Guid>
+    <b:Author>
+      <b:Author>
+        <b:NameList>
+          <b:Person>
+            <b:Last>Cooper</b:Last>
+            <b:Middle>B.</b:Middle>
+            <b:First>C.</b:First>
+          </b:Person>
+        </b:NameList>
+      </b:Author>
+    </b:Author>
+    <b:Title>Is there a weekend bias in clutch-initiation dates from citizen science: Implications for studies of avian breeding phenology</b:Title>
+    <b:JournalName>International Journal of Biometeorology</b:JournalName>
+    <b:Year>2013</b:Year>
+    <b:Pages>1415-1419</b:Pages>
+    <b:RefOrder>5</b:RefOrder>
   </b:Source>
 </b:Sources>
 </file>
 
 <file path=customXml/itemProps1.xml><?xml version="1.0" encoding="utf-8"?>
-<ds:datastoreItem xmlns:ds="http://schemas.openxmlformats.org/officeDocument/2006/customXml" ds:itemID="{B8BA1D84-5E9E-4622-AE47-BB3CD6F9110B}">
+<ds:datastoreItem xmlns:ds="http://schemas.openxmlformats.org/officeDocument/2006/customXml" ds:itemID="{1FCAE6B0-448D-4F27-A9D4-04F9D477435D}">
   <ds:schemaRefs>
     <ds:schemaRef ds:uri="http://schemas.openxmlformats.org/officeDocument/2006/bibliography"/>
   </ds:schemaRefs>

</xml_diff>